<commit_message>
Prepared data and analysis sections paper for Assignment 01
</commit_message>
<xml_diff>
--- a/Assignments/Assignment01/Docs/Townes_SOC6100_Assignment01.docx
+++ b/Assignments/Assignment01/Docs/Townes_SOC6100_Assignment01.docx
@@ -445,7 +445,39 @@
           <w:sz w:val="24"/>
           <w:szCs w:val="24"/>
         </w:rPr>
-        <w:t xml:space="preserve"> The data file included all utility patents granted from January 1963 to December 1999 listed in the </w:t>
+        <w:t xml:space="preserve"> The data file included all utility patents granted from January </w:t>
+      </w:r>
+      <w:r>
+        <w:rPr>
+          <w:rFonts w:ascii="Times New Roman" w:hAnsi="Times New Roman" w:cs="Times New Roman"/>
+          <w:sz w:val="24"/>
+          <w:szCs w:val="24"/>
+        </w:rPr>
+        <w:t xml:space="preserve">1, </w:t>
+      </w:r>
+      <w:r>
+        <w:rPr>
+          <w:rFonts w:ascii="Times New Roman" w:hAnsi="Times New Roman" w:cs="Times New Roman"/>
+          <w:sz w:val="24"/>
+          <w:szCs w:val="24"/>
+        </w:rPr>
+        <w:t xml:space="preserve">1963 to December </w:t>
+      </w:r>
+      <w:r>
+        <w:rPr>
+          <w:rFonts w:ascii="Times New Roman" w:hAnsi="Times New Roman" w:cs="Times New Roman"/>
+          <w:sz w:val="24"/>
+          <w:szCs w:val="24"/>
+        </w:rPr>
+        <w:t xml:space="preserve">30, </w:t>
+      </w:r>
+      <w:r>
+        <w:rPr>
+          <w:rFonts w:ascii="Times New Roman" w:hAnsi="Times New Roman" w:cs="Times New Roman"/>
+          <w:sz w:val="24"/>
+          <w:szCs w:val="24"/>
+        </w:rPr>
+        <w:t xml:space="preserve">1999 listed in the </w:t>
       </w:r>
       <w:r>
         <w:rPr>
@@ -550,7 +582,7 @@
     </w:p>
     <w:tbl>
       <w:tblPr>
-        <w:tblStyle w:val="TableGrid"/>
+        <w:tblStyle w:val="LightList"/>
         <w:tblW w:w="9360" w:type="dxa"/>
         <w:tblLook w:val="04A0" w:firstRow="1" w:lastRow="0" w:firstColumn="1" w:lastColumn="0" w:noHBand="0" w:noVBand="1"/>
       </w:tblPr>
@@ -562,10 +594,14 @@
       </w:tblGrid>
       <w:tr>
         <w:trPr>
+          <w:cnfStyle w:val="100000000000" w:firstRow="1" w:lastRow="0" w:firstColumn="0" w:lastColumn="0" w:oddVBand="0" w:evenVBand="0" w:oddHBand="0" w:evenHBand="0" w:firstRowFirstColumn="0" w:firstRowLastColumn="0" w:lastRowFirstColumn="0" w:lastRowLastColumn="0"/>
+          <w:cantSplit/>
           <w:trHeight w:val="71"/>
+          <w:tblHeader/>
         </w:trPr>
         <w:tc>
           <w:tcPr>
+            <w:cnfStyle w:val="001000000000" w:firstRow="0" w:lastRow="0" w:firstColumn="1" w:lastColumn="0" w:oddVBand="0" w:evenVBand="0" w:oddHBand="0" w:evenHBand="0" w:firstRowFirstColumn="0" w:firstRowLastColumn="0" w:lastRowFirstColumn="0" w:lastRowLastColumn="0"/>
             <w:tcW w:w="1728" w:type="dxa"/>
           </w:tcPr>
           <w:p>
@@ -594,6 +630,7 @@
           <w:p>
             <w:pPr>
               <w:spacing w:line="480" w:lineRule="auto"/>
+              <w:cnfStyle w:val="100000000000" w:firstRow="1" w:lastRow="0" w:firstColumn="0" w:lastColumn="0" w:oddVBand="0" w:evenVBand="0" w:oddHBand="0" w:evenHBand="0" w:firstRowFirstColumn="0" w:firstRowLastColumn="0" w:lastRowFirstColumn="0" w:lastRowLastColumn="0"/>
               <w:rPr>
                 <w:rFonts w:ascii="Times New Roman" w:hAnsi="Times New Roman" w:cs="Times New Roman"/>
                 <w:sz w:val="24"/>
@@ -617,6 +654,7 @@
           <w:p>
             <w:pPr>
               <w:spacing w:line="480" w:lineRule="auto"/>
+              <w:cnfStyle w:val="100000000000" w:firstRow="1" w:lastRow="0" w:firstColumn="0" w:lastColumn="0" w:oddVBand="0" w:evenVBand="0" w:oddHBand="0" w:evenHBand="0" w:firstRowFirstColumn="0" w:firstRowLastColumn="0" w:lastRowFirstColumn="0" w:lastRowLastColumn="0"/>
               <w:rPr>
                 <w:rFonts w:ascii="Times New Roman" w:hAnsi="Times New Roman" w:cs="Times New Roman"/>
                 <w:sz w:val="24"/>
@@ -639,7 +677,7 @@
           </w:tcPr>
           <w:p>
             <w:pPr>
-              <w:spacing w:line="480" w:lineRule="auto"/>
+              <w:cnfStyle w:val="100000000000" w:firstRow="1" w:lastRow="0" w:firstColumn="0" w:lastColumn="0" w:oddVBand="0" w:evenVBand="0" w:oddHBand="0" w:evenHBand="0" w:firstRowFirstColumn="0" w:firstRowLastColumn="0" w:lastRowFirstColumn="0" w:lastRowLastColumn="0"/>
               <w:rPr>
                 <w:rFonts w:ascii="Times New Roman" w:hAnsi="Times New Roman" w:cs="Times New Roman"/>
                 <w:sz w:val="24"/>
@@ -658,8 +696,13 @@
         </w:tc>
       </w:tr>
       <w:tr>
-        <w:tc>
-          <w:tcPr>
+        <w:trPr>
+          <w:cnfStyle w:val="000000100000" w:firstRow="0" w:lastRow="0" w:firstColumn="0" w:lastColumn="0" w:oddVBand="0" w:evenVBand="0" w:oddHBand="1" w:evenHBand="0" w:firstRowFirstColumn="0" w:firstRowLastColumn="0" w:lastRowFirstColumn="0" w:lastRowLastColumn="0"/>
+          <w:cantSplit/>
+        </w:trPr>
+        <w:tc>
+          <w:tcPr>
+            <w:cnfStyle w:val="001000000000" w:firstRow="0" w:lastRow="0" w:firstColumn="1" w:lastColumn="0" w:oddVBand="0" w:evenVBand="0" w:oddHBand="0" w:evenHBand="0" w:firstRowFirstColumn="0" w:firstRowLastColumn="0" w:lastRowFirstColumn="0" w:lastRowLastColumn="0"/>
             <w:tcW w:w="1728" w:type="dxa"/>
           </w:tcPr>
           <w:p>
@@ -667,13 +710,15 @@
               <w:spacing w:line="480" w:lineRule="auto"/>
               <w:rPr>
                 <w:rFonts w:ascii="Times New Roman" w:hAnsi="Times New Roman" w:cs="Times New Roman"/>
-                <w:sz w:val="24"/>
-                <w:szCs w:val="24"/>
-              </w:rPr>
-            </w:pPr>
-            <w:r>
-              <w:rPr>
-                <w:rFonts w:ascii="Times New Roman" w:hAnsi="Times New Roman" w:cs="Times New Roman"/>
+                <w:b w:val="0"/>
+                <w:sz w:val="24"/>
+                <w:szCs w:val="24"/>
+              </w:rPr>
+            </w:pPr>
+            <w:r>
+              <w:rPr>
+                <w:rFonts w:ascii="Times New Roman" w:hAnsi="Times New Roman" w:cs="Times New Roman"/>
+                <w:b w:val="0"/>
                 <w:sz w:val="24"/>
                 <w:szCs w:val="24"/>
               </w:rPr>
@@ -688,6 +733,7 @@
           <w:p>
             <w:pPr>
               <w:spacing w:line="480" w:lineRule="auto"/>
+              <w:cnfStyle w:val="000000100000" w:firstRow="0" w:lastRow="0" w:firstColumn="0" w:lastColumn="0" w:oddVBand="0" w:evenVBand="0" w:oddHBand="1" w:evenHBand="0" w:firstRowFirstColumn="0" w:firstRowLastColumn="0" w:lastRowFirstColumn="0" w:lastRowLastColumn="0"/>
               <w:rPr>
                 <w:rFonts w:ascii="Times New Roman" w:hAnsi="Times New Roman" w:cs="Times New Roman"/>
                 <w:sz w:val="24"/>
@@ -702,8 +748,6 @@
               </w:rPr>
               <w:t>Numeric</w:t>
             </w:r>
-            <w:bookmarkStart w:id="0" w:name="_GoBack"/>
-            <w:bookmarkEnd w:id="0"/>
           </w:p>
         </w:tc>
         <w:tc>
@@ -713,6 +757,7 @@
           <w:p>
             <w:pPr>
               <w:spacing w:line="480" w:lineRule="auto"/>
+              <w:cnfStyle w:val="000000100000" w:firstRow="0" w:lastRow="0" w:firstColumn="0" w:lastColumn="0" w:oddVBand="0" w:evenVBand="0" w:oddHBand="1" w:evenHBand="0" w:firstRowFirstColumn="0" w:firstRowLastColumn="0" w:lastRowFirstColumn="0" w:lastRowLastColumn="0"/>
               <w:rPr>
                 <w:rFonts w:ascii="Times New Roman" w:hAnsi="Times New Roman" w:cs="Times New Roman"/>
                 <w:sz w:val="24"/>
@@ -735,19 +780,31 @@
           </w:tcPr>
           <w:p>
             <w:pPr>
-              <w:spacing w:line="480" w:lineRule="auto"/>
-              <w:rPr>
-                <w:rFonts w:ascii="Times New Roman" w:hAnsi="Times New Roman" w:cs="Times New Roman"/>
-                <w:sz w:val="24"/>
-                <w:szCs w:val="24"/>
-              </w:rPr>
-            </w:pPr>
+              <w:cnfStyle w:val="000000100000" w:firstRow="0" w:lastRow="0" w:firstColumn="0" w:lastColumn="0" w:oddVBand="0" w:evenVBand="0" w:oddHBand="1" w:evenHBand="0" w:firstRowFirstColumn="0" w:firstRowLastColumn="0" w:lastRowFirstColumn="0" w:lastRowLastColumn="0"/>
+              <w:rPr>
+                <w:rFonts w:ascii="Times New Roman" w:hAnsi="Times New Roman" w:cs="Times New Roman"/>
+                <w:sz w:val="24"/>
+                <w:szCs w:val="24"/>
+              </w:rPr>
+            </w:pPr>
+            <w:r>
+              <w:rPr>
+                <w:rFonts w:ascii="Times New Roman" w:hAnsi="Times New Roman" w:cs="Times New Roman"/>
+                <w:sz w:val="24"/>
+                <w:szCs w:val="24"/>
+              </w:rPr>
+              <w:t>The number assigned to the allowed patent by the USPTO.</w:t>
+            </w:r>
           </w:p>
         </w:tc>
       </w:tr>
       <w:tr>
-        <w:tc>
-          <w:tcPr>
+        <w:trPr>
+          <w:cantSplit/>
+        </w:trPr>
+        <w:tc>
+          <w:tcPr>
+            <w:cnfStyle w:val="001000000000" w:firstRow="0" w:lastRow="0" w:firstColumn="1" w:lastColumn="0" w:oddVBand="0" w:evenVBand="0" w:oddHBand="0" w:evenHBand="0" w:firstRowFirstColumn="0" w:firstRowLastColumn="0" w:lastRowFirstColumn="0" w:lastRowLastColumn="0"/>
             <w:tcW w:w="1728" w:type="dxa"/>
           </w:tcPr>
           <w:p>
@@ -755,13 +812,15 @@
               <w:spacing w:line="480" w:lineRule="auto"/>
               <w:rPr>
                 <w:rFonts w:ascii="Times New Roman" w:hAnsi="Times New Roman" w:cs="Times New Roman"/>
-                <w:sz w:val="24"/>
-                <w:szCs w:val="24"/>
-              </w:rPr>
-            </w:pPr>
-            <w:r>
-              <w:rPr>
-                <w:rFonts w:ascii="Times New Roman" w:hAnsi="Times New Roman" w:cs="Times New Roman"/>
+                <w:b w:val="0"/>
+                <w:sz w:val="24"/>
+                <w:szCs w:val="24"/>
+              </w:rPr>
+            </w:pPr>
+            <w:r>
+              <w:rPr>
+                <w:rFonts w:ascii="Times New Roman" w:hAnsi="Times New Roman" w:cs="Times New Roman"/>
+                <w:b w:val="0"/>
                 <w:sz w:val="24"/>
                 <w:szCs w:val="24"/>
               </w:rPr>
@@ -776,6 +835,7 @@
           <w:p>
             <w:pPr>
               <w:spacing w:line="480" w:lineRule="auto"/>
+              <w:cnfStyle w:val="000000000000" w:firstRow="0" w:lastRow="0" w:firstColumn="0" w:lastColumn="0" w:oddVBand="0" w:evenVBand="0" w:oddHBand="0" w:evenHBand="0" w:firstRowFirstColumn="0" w:firstRowLastColumn="0" w:lastRowFirstColumn="0" w:lastRowLastColumn="0"/>
               <w:rPr>
                 <w:rFonts w:ascii="Times New Roman" w:hAnsi="Times New Roman" w:cs="Times New Roman"/>
                 <w:sz w:val="24"/>
@@ -799,6 +859,7 @@
           <w:p>
             <w:pPr>
               <w:spacing w:line="480" w:lineRule="auto"/>
+              <w:cnfStyle w:val="000000000000" w:firstRow="0" w:lastRow="0" w:firstColumn="0" w:lastColumn="0" w:oddVBand="0" w:evenVBand="0" w:oddHBand="0" w:evenHBand="0" w:firstRowFirstColumn="0" w:firstRowLastColumn="0" w:lastRowFirstColumn="0" w:lastRowLastColumn="0"/>
               <w:rPr>
                 <w:rFonts w:ascii="Times New Roman" w:hAnsi="Times New Roman" w:cs="Times New Roman"/>
                 <w:sz w:val="24"/>
@@ -821,19 +882,32 @@
           </w:tcPr>
           <w:p>
             <w:pPr>
-              <w:spacing w:line="480" w:lineRule="auto"/>
-              <w:rPr>
-                <w:rFonts w:ascii="Times New Roman" w:hAnsi="Times New Roman" w:cs="Times New Roman"/>
-                <w:sz w:val="24"/>
-                <w:szCs w:val="24"/>
-              </w:rPr>
-            </w:pPr>
+              <w:cnfStyle w:val="000000000000" w:firstRow="0" w:lastRow="0" w:firstColumn="0" w:lastColumn="0" w:oddVBand="0" w:evenVBand="0" w:oddHBand="0" w:evenHBand="0" w:firstRowFirstColumn="0" w:firstRowLastColumn="0" w:lastRowFirstColumn="0" w:lastRowLastColumn="0"/>
+              <w:rPr>
+                <w:rFonts w:ascii="Times New Roman" w:hAnsi="Times New Roman" w:cs="Times New Roman"/>
+                <w:sz w:val="24"/>
+                <w:szCs w:val="24"/>
+              </w:rPr>
+            </w:pPr>
+            <w:r>
+              <w:rPr>
+                <w:rFonts w:ascii="Times New Roman" w:hAnsi="Times New Roman" w:cs="Times New Roman"/>
+                <w:sz w:val="24"/>
+                <w:szCs w:val="24"/>
+              </w:rPr>
+              <w:t>The year the USPTO allowed the patent.</w:t>
+            </w:r>
           </w:p>
         </w:tc>
       </w:tr>
       <w:tr>
-        <w:tc>
-          <w:tcPr>
+        <w:trPr>
+          <w:cnfStyle w:val="000000100000" w:firstRow="0" w:lastRow="0" w:firstColumn="0" w:lastColumn="0" w:oddVBand="0" w:evenVBand="0" w:oddHBand="1" w:evenHBand="0" w:firstRowFirstColumn="0" w:firstRowLastColumn="0" w:lastRowFirstColumn="0" w:lastRowLastColumn="0"/>
+          <w:cantSplit/>
+        </w:trPr>
+        <w:tc>
+          <w:tcPr>
+            <w:cnfStyle w:val="001000000000" w:firstRow="0" w:lastRow="0" w:firstColumn="1" w:lastColumn="0" w:oddVBand="0" w:evenVBand="0" w:oddHBand="0" w:evenHBand="0" w:firstRowFirstColumn="0" w:firstRowLastColumn="0" w:lastRowFirstColumn="0" w:lastRowLastColumn="0"/>
             <w:tcW w:w="1728" w:type="dxa"/>
           </w:tcPr>
           <w:p>
@@ -841,13 +915,15 @@
               <w:spacing w:line="480" w:lineRule="auto"/>
               <w:rPr>
                 <w:rFonts w:ascii="Times New Roman" w:hAnsi="Times New Roman" w:cs="Times New Roman"/>
-                <w:sz w:val="24"/>
-                <w:szCs w:val="24"/>
-              </w:rPr>
-            </w:pPr>
-            <w:r>
-              <w:rPr>
-                <w:rFonts w:ascii="Times New Roman" w:hAnsi="Times New Roman" w:cs="Times New Roman"/>
+                <w:b w:val="0"/>
+                <w:sz w:val="24"/>
+                <w:szCs w:val="24"/>
+              </w:rPr>
+            </w:pPr>
+            <w:r>
+              <w:rPr>
+                <w:rFonts w:ascii="Times New Roman" w:hAnsi="Times New Roman" w:cs="Times New Roman"/>
+                <w:b w:val="0"/>
                 <w:sz w:val="24"/>
                 <w:szCs w:val="24"/>
               </w:rPr>
@@ -862,6 +938,7 @@
           <w:p>
             <w:pPr>
               <w:spacing w:line="480" w:lineRule="auto"/>
+              <w:cnfStyle w:val="000000100000" w:firstRow="0" w:lastRow="0" w:firstColumn="0" w:lastColumn="0" w:oddVBand="0" w:evenVBand="0" w:oddHBand="1" w:evenHBand="0" w:firstRowFirstColumn="0" w:firstRowLastColumn="0" w:lastRowFirstColumn="0" w:lastRowLastColumn="0"/>
               <w:rPr>
                 <w:rFonts w:ascii="Times New Roman" w:hAnsi="Times New Roman" w:cs="Times New Roman"/>
                 <w:sz w:val="24"/>
@@ -885,6 +962,7 @@
           <w:p>
             <w:pPr>
               <w:spacing w:line="480" w:lineRule="auto"/>
+              <w:cnfStyle w:val="000000100000" w:firstRow="0" w:lastRow="0" w:firstColumn="0" w:lastColumn="0" w:oddVBand="0" w:evenVBand="0" w:oddHBand="1" w:evenHBand="0" w:firstRowFirstColumn="0" w:firstRowLastColumn="0" w:lastRowFirstColumn="0" w:lastRowLastColumn="0"/>
               <w:rPr>
                 <w:rFonts w:ascii="Times New Roman" w:hAnsi="Times New Roman" w:cs="Times New Roman"/>
                 <w:sz w:val="24"/>
@@ -907,19 +985,55 @@
           </w:tcPr>
           <w:p>
             <w:pPr>
-              <w:spacing w:line="480" w:lineRule="auto"/>
-              <w:rPr>
-                <w:rFonts w:ascii="Times New Roman" w:hAnsi="Times New Roman" w:cs="Times New Roman"/>
-                <w:sz w:val="24"/>
-                <w:szCs w:val="24"/>
-              </w:rPr>
-            </w:pPr>
+              <w:cnfStyle w:val="000000100000" w:firstRow="0" w:lastRow="0" w:firstColumn="0" w:lastColumn="0" w:oddVBand="0" w:evenVBand="0" w:oddHBand="1" w:evenHBand="0" w:firstRowFirstColumn="0" w:firstRowLastColumn="0" w:lastRowFirstColumn="0" w:lastRowLastColumn="0"/>
+              <w:rPr>
+                <w:rFonts w:ascii="Times New Roman" w:hAnsi="Times New Roman" w:cs="Times New Roman"/>
+                <w:sz w:val="24"/>
+                <w:szCs w:val="24"/>
+              </w:rPr>
+            </w:pPr>
+            <w:r>
+              <w:rPr>
+                <w:rFonts w:ascii="Times New Roman" w:hAnsi="Times New Roman" w:cs="Times New Roman"/>
+                <w:sz w:val="24"/>
+                <w:szCs w:val="24"/>
+              </w:rPr>
+              <w:t>The date</w:t>
+            </w:r>
+            <w:r>
+              <w:rPr>
+                <w:rFonts w:ascii="Times New Roman" w:hAnsi="Times New Roman" w:cs="Times New Roman"/>
+                <w:sz w:val="24"/>
+                <w:szCs w:val="24"/>
+              </w:rPr>
+              <w:t xml:space="preserve"> the USPTO allowed the patent expressed in terms of the number of weeks elapsed since</w:t>
+            </w:r>
+            <w:r>
+              <w:rPr>
+                <w:rFonts w:ascii="Times New Roman" w:hAnsi="Times New Roman" w:cs="Times New Roman"/>
+                <w:sz w:val="24"/>
+                <w:szCs w:val="24"/>
+              </w:rPr>
+              <w:t xml:space="preserve"> January 1,</w:t>
+            </w:r>
+            <w:r>
+              <w:rPr>
+                <w:rFonts w:ascii="Times New Roman" w:hAnsi="Times New Roman" w:cs="Times New Roman"/>
+                <w:sz w:val="24"/>
+                <w:szCs w:val="24"/>
+              </w:rPr>
+              <w:t xml:space="preserve"> 1960.</w:t>
+            </w:r>
           </w:p>
         </w:tc>
       </w:tr>
       <w:tr>
-        <w:tc>
-          <w:tcPr>
+        <w:trPr>
+          <w:cantSplit/>
+        </w:trPr>
+        <w:tc>
+          <w:tcPr>
+            <w:cnfStyle w:val="001000000000" w:firstRow="0" w:lastRow="0" w:firstColumn="1" w:lastColumn="0" w:oddVBand="0" w:evenVBand="0" w:oddHBand="0" w:evenHBand="0" w:firstRowFirstColumn="0" w:firstRowLastColumn="0" w:lastRowFirstColumn="0" w:lastRowLastColumn="0"/>
             <w:tcW w:w="1728" w:type="dxa"/>
           </w:tcPr>
           <w:p>
@@ -927,16 +1041,19 @@
               <w:spacing w:line="480" w:lineRule="auto"/>
               <w:rPr>
                 <w:rFonts w:ascii="Times New Roman" w:hAnsi="Times New Roman" w:cs="Times New Roman"/>
-                <w:sz w:val="24"/>
-                <w:szCs w:val="24"/>
-              </w:rPr>
-            </w:pPr>
-            <w:r>
-              <w:rPr>
-                <w:rFonts w:ascii="Times New Roman" w:hAnsi="Times New Roman" w:cs="Times New Roman"/>
-                <w:sz w:val="24"/>
-                <w:szCs w:val="24"/>
-              </w:rPr>
+                <w:b w:val="0"/>
+                <w:sz w:val="24"/>
+                <w:szCs w:val="24"/>
+              </w:rPr>
+            </w:pPr>
+            <w:r>
+              <w:rPr>
+                <w:rFonts w:ascii="Times New Roman" w:hAnsi="Times New Roman" w:cs="Times New Roman"/>
+                <w:b w:val="0"/>
+                <w:sz w:val="24"/>
+                <w:szCs w:val="24"/>
+              </w:rPr>
+              <w:lastRenderedPageBreak/>
               <w:t>APPYEAR</w:t>
             </w:r>
           </w:p>
@@ -948,6 +1065,7 @@
           <w:p>
             <w:pPr>
               <w:spacing w:line="480" w:lineRule="auto"/>
+              <w:cnfStyle w:val="000000000000" w:firstRow="0" w:lastRow="0" w:firstColumn="0" w:lastColumn="0" w:oddVBand="0" w:evenVBand="0" w:oddHBand="0" w:evenHBand="0" w:firstRowFirstColumn="0" w:firstRowLastColumn="0" w:lastRowFirstColumn="0" w:lastRowLastColumn="0"/>
               <w:rPr>
                 <w:rFonts w:ascii="Times New Roman" w:hAnsi="Times New Roman" w:cs="Times New Roman"/>
                 <w:sz w:val="24"/>
@@ -971,6 +1089,7 @@
           <w:p>
             <w:pPr>
               <w:spacing w:line="480" w:lineRule="auto"/>
+              <w:cnfStyle w:val="000000000000" w:firstRow="0" w:lastRow="0" w:firstColumn="0" w:lastColumn="0" w:oddVBand="0" w:evenVBand="0" w:oddHBand="0" w:evenHBand="0" w:firstRowFirstColumn="0" w:firstRowLastColumn="0" w:lastRowFirstColumn="0" w:lastRowLastColumn="0"/>
               <w:rPr>
                 <w:rFonts w:ascii="Times New Roman" w:hAnsi="Times New Roman" w:cs="Times New Roman"/>
                 <w:sz w:val="24"/>
@@ -993,19 +1112,32 @@
           </w:tcPr>
           <w:p>
             <w:pPr>
-              <w:spacing w:line="480" w:lineRule="auto"/>
-              <w:rPr>
-                <w:rFonts w:ascii="Times New Roman" w:hAnsi="Times New Roman" w:cs="Times New Roman"/>
-                <w:sz w:val="24"/>
-                <w:szCs w:val="24"/>
-              </w:rPr>
-            </w:pPr>
+              <w:cnfStyle w:val="000000000000" w:firstRow="0" w:lastRow="0" w:firstColumn="0" w:lastColumn="0" w:oddVBand="0" w:evenVBand="0" w:oddHBand="0" w:evenHBand="0" w:firstRowFirstColumn="0" w:firstRowLastColumn="0" w:lastRowFirstColumn="0" w:lastRowLastColumn="0"/>
+              <w:rPr>
+                <w:rFonts w:ascii="Times New Roman" w:hAnsi="Times New Roman" w:cs="Times New Roman"/>
+                <w:sz w:val="24"/>
+                <w:szCs w:val="24"/>
+              </w:rPr>
+            </w:pPr>
+            <w:r>
+              <w:rPr>
+                <w:rFonts w:ascii="Times New Roman" w:hAnsi="Times New Roman" w:cs="Times New Roman"/>
+                <w:sz w:val="24"/>
+                <w:szCs w:val="24"/>
+              </w:rPr>
+              <w:t>The year the patent application was submitted to the USPTO.</w:t>
+            </w:r>
           </w:p>
         </w:tc>
       </w:tr>
       <w:tr>
-        <w:tc>
-          <w:tcPr>
+        <w:trPr>
+          <w:cnfStyle w:val="000000100000" w:firstRow="0" w:lastRow="0" w:firstColumn="0" w:lastColumn="0" w:oddVBand="0" w:evenVBand="0" w:oddHBand="1" w:evenHBand="0" w:firstRowFirstColumn="0" w:firstRowLastColumn="0" w:lastRowFirstColumn="0" w:lastRowLastColumn="0"/>
+          <w:cantSplit/>
+        </w:trPr>
+        <w:tc>
+          <w:tcPr>
+            <w:cnfStyle w:val="001000000000" w:firstRow="0" w:lastRow="0" w:firstColumn="1" w:lastColumn="0" w:oddVBand="0" w:evenVBand="0" w:oddHBand="0" w:evenHBand="0" w:firstRowFirstColumn="0" w:firstRowLastColumn="0" w:lastRowFirstColumn="0" w:lastRowLastColumn="0"/>
             <w:tcW w:w="1728" w:type="dxa"/>
           </w:tcPr>
           <w:p>
@@ -1013,13 +1145,15 @@
               <w:spacing w:line="480" w:lineRule="auto"/>
               <w:rPr>
                 <w:rFonts w:ascii="Times New Roman" w:hAnsi="Times New Roman" w:cs="Times New Roman"/>
-                <w:sz w:val="24"/>
-                <w:szCs w:val="24"/>
-              </w:rPr>
-            </w:pPr>
-            <w:r>
-              <w:rPr>
-                <w:rFonts w:ascii="Times New Roman" w:hAnsi="Times New Roman" w:cs="Times New Roman"/>
+                <w:b w:val="0"/>
+                <w:sz w:val="24"/>
+                <w:szCs w:val="24"/>
+              </w:rPr>
+            </w:pPr>
+            <w:r>
+              <w:rPr>
+                <w:rFonts w:ascii="Times New Roman" w:hAnsi="Times New Roman" w:cs="Times New Roman"/>
+                <w:b w:val="0"/>
                 <w:sz w:val="24"/>
                 <w:szCs w:val="24"/>
               </w:rPr>
@@ -1034,6 +1168,7 @@
           <w:p>
             <w:pPr>
               <w:spacing w:line="480" w:lineRule="auto"/>
+              <w:cnfStyle w:val="000000100000" w:firstRow="0" w:lastRow="0" w:firstColumn="0" w:lastColumn="0" w:oddVBand="0" w:evenVBand="0" w:oddHBand="1" w:evenHBand="0" w:firstRowFirstColumn="0" w:firstRowLastColumn="0" w:lastRowFirstColumn="0" w:lastRowLastColumn="0"/>
               <w:rPr>
                 <w:rFonts w:ascii="Times New Roman" w:hAnsi="Times New Roman" w:cs="Times New Roman"/>
                 <w:sz w:val="24"/>
@@ -1057,6 +1192,7 @@
           <w:p>
             <w:pPr>
               <w:spacing w:line="480" w:lineRule="auto"/>
+              <w:cnfStyle w:val="000000100000" w:firstRow="0" w:lastRow="0" w:firstColumn="0" w:lastColumn="0" w:oddVBand="0" w:evenVBand="0" w:oddHBand="1" w:evenHBand="0" w:firstRowFirstColumn="0" w:firstRowLastColumn="0" w:lastRowFirstColumn="0" w:lastRowLastColumn="0"/>
               <w:rPr>
                 <w:rFonts w:ascii="Times New Roman" w:hAnsi="Times New Roman" w:cs="Times New Roman"/>
                 <w:sz w:val="24"/>
@@ -1079,19 +1215,31 @@
           </w:tcPr>
           <w:p>
             <w:pPr>
-              <w:spacing w:line="480" w:lineRule="auto"/>
-              <w:rPr>
-                <w:rFonts w:ascii="Times New Roman" w:hAnsi="Times New Roman" w:cs="Times New Roman"/>
-                <w:sz w:val="24"/>
-                <w:szCs w:val="24"/>
-              </w:rPr>
-            </w:pPr>
+              <w:cnfStyle w:val="000000100000" w:firstRow="0" w:lastRow="0" w:firstColumn="0" w:lastColumn="0" w:oddVBand="0" w:evenVBand="0" w:oddHBand="1" w:evenHBand="0" w:firstRowFirstColumn="0" w:firstRowLastColumn="0" w:lastRowFirstColumn="0" w:lastRowLastColumn="0"/>
+              <w:rPr>
+                <w:rFonts w:ascii="Times New Roman" w:hAnsi="Times New Roman" w:cs="Times New Roman"/>
+                <w:sz w:val="24"/>
+                <w:szCs w:val="24"/>
+              </w:rPr>
+            </w:pPr>
+            <w:r>
+              <w:rPr>
+                <w:rFonts w:ascii="Times New Roman" w:hAnsi="Times New Roman" w:cs="Times New Roman"/>
+                <w:sz w:val="24"/>
+                <w:szCs w:val="24"/>
+              </w:rPr>
+              <w:t>The country of citizenship for the first inventor listed on the patent application.</w:t>
+            </w:r>
           </w:p>
         </w:tc>
       </w:tr>
       <w:tr>
-        <w:tc>
-          <w:tcPr>
+        <w:trPr>
+          <w:cantSplit/>
+        </w:trPr>
+        <w:tc>
+          <w:tcPr>
+            <w:cnfStyle w:val="001000000000" w:firstRow="0" w:lastRow="0" w:firstColumn="1" w:lastColumn="0" w:oddVBand="0" w:evenVBand="0" w:oddHBand="0" w:evenHBand="0" w:firstRowFirstColumn="0" w:firstRowLastColumn="0" w:lastRowFirstColumn="0" w:lastRowLastColumn="0"/>
             <w:tcW w:w="1728" w:type="dxa"/>
           </w:tcPr>
           <w:p>
@@ -1099,13 +1247,15 @@
               <w:spacing w:line="480" w:lineRule="auto"/>
               <w:rPr>
                 <w:rFonts w:ascii="Times New Roman" w:hAnsi="Times New Roman" w:cs="Times New Roman"/>
-                <w:sz w:val="24"/>
-                <w:szCs w:val="24"/>
-              </w:rPr>
-            </w:pPr>
-            <w:r>
-              <w:rPr>
-                <w:rFonts w:ascii="Times New Roman" w:hAnsi="Times New Roman" w:cs="Times New Roman"/>
+                <w:b w:val="0"/>
+                <w:sz w:val="24"/>
+                <w:szCs w:val="24"/>
+              </w:rPr>
+            </w:pPr>
+            <w:r>
+              <w:rPr>
+                <w:rFonts w:ascii="Times New Roman" w:hAnsi="Times New Roman" w:cs="Times New Roman"/>
+                <w:b w:val="0"/>
                 <w:sz w:val="24"/>
                 <w:szCs w:val="24"/>
               </w:rPr>
@@ -1120,6 +1270,7 @@
           <w:p>
             <w:pPr>
               <w:spacing w:line="480" w:lineRule="auto"/>
+              <w:cnfStyle w:val="000000000000" w:firstRow="0" w:lastRow="0" w:firstColumn="0" w:lastColumn="0" w:oddVBand="0" w:evenVBand="0" w:oddHBand="0" w:evenHBand="0" w:firstRowFirstColumn="0" w:firstRowLastColumn="0" w:lastRowFirstColumn="0" w:lastRowLastColumn="0"/>
               <w:rPr>
                 <w:rFonts w:ascii="Times New Roman" w:hAnsi="Times New Roman" w:cs="Times New Roman"/>
                 <w:sz w:val="24"/>
@@ -1143,6 +1294,7 @@
           <w:p>
             <w:pPr>
               <w:spacing w:line="480" w:lineRule="auto"/>
+              <w:cnfStyle w:val="000000000000" w:firstRow="0" w:lastRow="0" w:firstColumn="0" w:lastColumn="0" w:oddVBand="0" w:evenVBand="0" w:oddHBand="0" w:evenHBand="0" w:firstRowFirstColumn="0" w:firstRowLastColumn="0" w:lastRowFirstColumn="0" w:lastRowLastColumn="0"/>
               <w:rPr>
                 <w:rFonts w:ascii="Times New Roman" w:hAnsi="Times New Roman" w:cs="Times New Roman"/>
                 <w:sz w:val="24"/>
@@ -1165,19 +1317,32 @@
           </w:tcPr>
           <w:p>
             <w:pPr>
-              <w:spacing w:line="480" w:lineRule="auto"/>
-              <w:rPr>
-                <w:rFonts w:ascii="Times New Roman" w:hAnsi="Times New Roman" w:cs="Times New Roman"/>
-                <w:sz w:val="24"/>
-                <w:szCs w:val="24"/>
-              </w:rPr>
-            </w:pPr>
+              <w:cnfStyle w:val="000000000000" w:firstRow="0" w:lastRow="0" w:firstColumn="0" w:lastColumn="0" w:oddVBand="0" w:evenVBand="0" w:oddHBand="0" w:evenHBand="0" w:firstRowFirstColumn="0" w:firstRowLastColumn="0" w:lastRowFirstColumn="0" w:lastRowLastColumn="0"/>
+              <w:rPr>
+                <w:rFonts w:ascii="Times New Roman" w:hAnsi="Times New Roman" w:cs="Times New Roman"/>
+                <w:sz w:val="24"/>
+                <w:szCs w:val="24"/>
+              </w:rPr>
+            </w:pPr>
+            <w:r>
+              <w:rPr>
+                <w:rFonts w:ascii="Times New Roman" w:hAnsi="Times New Roman" w:cs="Times New Roman"/>
+                <w:sz w:val="24"/>
+                <w:szCs w:val="24"/>
+              </w:rPr>
+              <w:t>The state of residency for the first inventor listed on the patent application if the country of citizenship is the United States of America.</w:t>
+            </w:r>
           </w:p>
         </w:tc>
       </w:tr>
       <w:tr>
-        <w:tc>
-          <w:tcPr>
+        <w:trPr>
+          <w:cnfStyle w:val="000000100000" w:firstRow="0" w:lastRow="0" w:firstColumn="0" w:lastColumn="0" w:oddVBand="0" w:evenVBand="0" w:oddHBand="1" w:evenHBand="0" w:firstRowFirstColumn="0" w:firstRowLastColumn="0" w:lastRowFirstColumn="0" w:lastRowLastColumn="0"/>
+          <w:cantSplit/>
+        </w:trPr>
+        <w:tc>
+          <w:tcPr>
+            <w:cnfStyle w:val="001000000000" w:firstRow="0" w:lastRow="0" w:firstColumn="1" w:lastColumn="0" w:oddVBand="0" w:evenVBand="0" w:oddHBand="0" w:evenHBand="0" w:firstRowFirstColumn="0" w:firstRowLastColumn="0" w:lastRowFirstColumn="0" w:lastRowLastColumn="0"/>
             <w:tcW w:w="1728" w:type="dxa"/>
           </w:tcPr>
           <w:p>
@@ -1185,17 +1350,18 @@
               <w:spacing w:line="480" w:lineRule="auto"/>
               <w:rPr>
                 <w:rFonts w:ascii="Times New Roman" w:hAnsi="Times New Roman" w:cs="Times New Roman"/>
-                <w:sz w:val="24"/>
-                <w:szCs w:val="24"/>
-              </w:rPr>
-            </w:pPr>
-            <w:r>
-              <w:rPr>
-                <w:rFonts w:ascii="Times New Roman" w:hAnsi="Times New Roman" w:cs="Times New Roman"/>
-                <w:sz w:val="24"/>
-                <w:szCs w:val="24"/>
-              </w:rPr>
-              <w:lastRenderedPageBreak/>
+                <w:b w:val="0"/>
+                <w:sz w:val="24"/>
+                <w:szCs w:val="24"/>
+              </w:rPr>
+            </w:pPr>
+            <w:r>
+              <w:rPr>
+                <w:rFonts w:ascii="Times New Roman" w:hAnsi="Times New Roman" w:cs="Times New Roman"/>
+                <w:b w:val="0"/>
+                <w:sz w:val="24"/>
+                <w:szCs w:val="24"/>
+              </w:rPr>
               <w:t>ASSIGNEE</w:t>
             </w:r>
           </w:p>
@@ -1207,6 +1373,7 @@
           <w:p>
             <w:pPr>
               <w:spacing w:line="480" w:lineRule="auto"/>
+              <w:cnfStyle w:val="000000100000" w:firstRow="0" w:lastRow="0" w:firstColumn="0" w:lastColumn="0" w:oddVBand="0" w:evenVBand="0" w:oddHBand="1" w:evenHBand="0" w:firstRowFirstColumn="0" w:firstRowLastColumn="0" w:lastRowFirstColumn="0" w:lastRowLastColumn="0"/>
               <w:rPr>
                 <w:rFonts w:ascii="Times New Roman" w:hAnsi="Times New Roman" w:cs="Times New Roman"/>
                 <w:sz w:val="24"/>
@@ -1230,6 +1397,7 @@
           <w:p>
             <w:pPr>
               <w:spacing w:line="480" w:lineRule="auto"/>
+              <w:cnfStyle w:val="000000100000" w:firstRow="0" w:lastRow="0" w:firstColumn="0" w:lastColumn="0" w:oddVBand="0" w:evenVBand="0" w:oddHBand="1" w:evenHBand="0" w:firstRowFirstColumn="0" w:firstRowLastColumn="0" w:lastRowFirstColumn="0" w:lastRowLastColumn="0"/>
               <w:rPr>
                 <w:rFonts w:ascii="Times New Roman" w:hAnsi="Times New Roman" w:cs="Times New Roman"/>
                 <w:sz w:val="24"/>
@@ -1252,19 +1420,31 @@
           </w:tcPr>
           <w:p>
             <w:pPr>
-              <w:spacing w:line="480" w:lineRule="auto"/>
-              <w:rPr>
-                <w:rFonts w:ascii="Times New Roman" w:hAnsi="Times New Roman" w:cs="Times New Roman"/>
-                <w:sz w:val="24"/>
-                <w:szCs w:val="24"/>
-              </w:rPr>
-            </w:pPr>
+              <w:cnfStyle w:val="000000100000" w:firstRow="0" w:lastRow="0" w:firstColumn="0" w:lastColumn="0" w:oddVBand="0" w:evenVBand="0" w:oddHBand="1" w:evenHBand="0" w:firstRowFirstColumn="0" w:firstRowLastColumn="0" w:lastRowFirstColumn="0" w:lastRowLastColumn="0"/>
+              <w:rPr>
+                <w:rFonts w:ascii="Times New Roman" w:hAnsi="Times New Roman" w:cs="Times New Roman"/>
+                <w:sz w:val="24"/>
+                <w:szCs w:val="24"/>
+              </w:rPr>
+            </w:pPr>
+            <w:r>
+              <w:rPr>
+                <w:rFonts w:ascii="Times New Roman" w:hAnsi="Times New Roman" w:cs="Times New Roman"/>
+                <w:sz w:val="24"/>
+                <w:szCs w:val="24"/>
+              </w:rPr>
+              <w:t>Unique identifier for the assignee of the patent.</w:t>
+            </w:r>
           </w:p>
         </w:tc>
       </w:tr>
       <w:tr>
-        <w:tc>
-          <w:tcPr>
+        <w:trPr>
+          <w:cantSplit/>
+        </w:trPr>
+        <w:tc>
+          <w:tcPr>
+            <w:cnfStyle w:val="001000000000" w:firstRow="0" w:lastRow="0" w:firstColumn="1" w:lastColumn="0" w:oddVBand="0" w:evenVBand="0" w:oddHBand="0" w:evenHBand="0" w:firstRowFirstColumn="0" w:firstRowLastColumn="0" w:lastRowFirstColumn="0" w:lastRowLastColumn="0"/>
             <w:tcW w:w="1728" w:type="dxa"/>
           </w:tcPr>
           <w:p>
@@ -1272,13 +1452,15 @@
               <w:spacing w:line="480" w:lineRule="auto"/>
               <w:rPr>
                 <w:rFonts w:ascii="Times New Roman" w:hAnsi="Times New Roman" w:cs="Times New Roman"/>
-                <w:sz w:val="24"/>
-                <w:szCs w:val="24"/>
-              </w:rPr>
-            </w:pPr>
-            <w:r>
-              <w:rPr>
-                <w:rFonts w:ascii="Times New Roman" w:hAnsi="Times New Roman" w:cs="Times New Roman"/>
+                <w:b w:val="0"/>
+                <w:sz w:val="24"/>
+                <w:szCs w:val="24"/>
+              </w:rPr>
+            </w:pPr>
+            <w:r>
+              <w:rPr>
+                <w:rFonts w:ascii="Times New Roman" w:hAnsi="Times New Roman" w:cs="Times New Roman"/>
+                <w:b w:val="0"/>
                 <w:sz w:val="24"/>
                 <w:szCs w:val="24"/>
               </w:rPr>
@@ -1293,6 +1475,7 @@
           <w:p>
             <w:pPr>
               <w:spacing w:line="480" w:lineRule="auto"/>
+              <w:cnfStyle w:val="000000000000" w:firstRow="0" w:lastRow="0" w:firstColumn="0" w:lastColumn="0" w:oddVBand="0" w:evenVBand="0" w:oddHBand="0" w:evenHBand="0" w:firstRowFirstColumn="0" w:firstRowLastColumn="0" w:lastRowFirstColumn="0" w:lastRowLastColumn="0"/>
               <w:rPr>
                 <w:rFonts w:ascii="Times New Roman" w:hAnsi="Times New Roman" w:cs="Times New Roman"/>
                 <w:sz w:val="24"/>
@@ -1316,6 +1499,7 @@
           <w:p>
             <w:pPr>
               <w:spacing w:line="480" w:lineRule="auto"/>
+              <w:cnfStyle w:val="000000000000" w:firstRow="0" w:lastRow="0" w:firstColumn="0" w:lastColumn="0" w:oddVBand="0" w:evenVBand="0" w:oddHBand="0" w:evenHBand="0" w:firstRowFirstColumn="0" w:firstRowLastColumn="0" w:lastRowFirstColumn="0" w:lastRowLastColumn="0"/>
               <w:rPr>
                 <w:rFonts w:ascii="Times New Roman" w:hAnsi="Times New Roman" w:cs="Times New Roman"/>
                 <w:sz w:val="24"/>
@@ -1338,19 +1522,32 @@
           </w:tcPr>
           <w:p>
             <w:pPr>
-              <w:spacing w:line="480" w:lineRule="auto"/>
-              <w:rPr>
-                <w:rFonts w:ascii="Times New Roman" w:hAnsi="Times New Roman" w:cs="Times New Roman"/>
-                <w:sz w:val="24"/>
-                <w:szCs w:val="24"/>
-              </w:rPr>
-            </w:pPr>
+              <w:cnfStyle w:val="000000000000" w:firstRow="0" w:lastRow="0" w:firstColumn="0" w:lastColumn="0" w:oddVBand="0" w:evenVBand="0" w:oddHBand="0" w:evenHBand="0" w:firstRowFirstColumn="0" w:firstRowLastColumn="0" w:lastRowFirstColumn="0" w:lastRowLastColumn="0"/>
+              <w:rPr>
+                <w:rFonts w:ascii="Times New Roman" w:hAnsi="Times New Roman" w:cs="Times New Roman"/>
+                <w:sz w:val="24"/>
+                <w:szCs w:val="24"/>
+              </w:rPr>
+            </w:pPr>
+            <w:r>
+              <w:rPr>
+                <w:rFonts w:ascii="Times New Roman" w:hAnsi="Times New Roman" w:cs="Times New Roman"/>
+                <w:sz w:val="24"/>
+                <w:szCs w:val="24"/>
+              </w:rPr>
+              <w:t>A one character code categorizing the type of assignee.</w:t>
+            </w:r>
           </w:p>
         </w:tc>
       </w:tr>
       <w:tr>
-        <w:tc>
-          <w:tcPr>
+        <w:trPr>
+          <w:cnfStyle w:val="000000100000" w:firstRow="0" w:lastRow="0" w:firstColumn="0" w:lastColumn="0" w:oddVBand="0" w:evenVBand="0" w:oddHBand="1" w:evenHBand="0" w:firstRowFirstColumn="0" w:firstRowLastColumn="0" w:lastRowFirstColumn="0" w:lastRowLastColumn="0"/>
+          <w:cantSplit/>
+        </w:trPr>
+        <w:tc>
+          <w:tcPr>
+            <w:cnfStyle w:val="001000000000" w:firstRow="0" w:lastRow="0" w:firstColumn="1" w:lastColumn="0" w:oddVBand="0" w:evenVBand="0" w:oddHBand="0" w:evenHBand="0" w:firstRowFirstColumn="0" w:firstRowLastColumn="0" w:lastRowFirstColumn="0" w:lastRowLastColumn="0"/>
             <w:tcW w:w="1728" w:type="dxa"/>
           </w:tcPr>
           <w:p>
@@ -1358,13 +1555,15 @@
               <w:spacing w:line="480" w:lineRule="auto"/>
               <w:rPr>
                 <w:rFonts w:ascii="Times New Roman" w:hAnsi="Times New Roman" w:cs="Times New Roman"/>
-                <w:sz w:val="24"/>
-                <w:szCs w:val="24"/>
-              </w:rPr>
-            </w:pPr>
-            <w:r>
-              <w:rPr>
-                <w:rFonts w:ascii="Times New Roman" w:hAnsi="Times New Roman" w:cs="Times New Roman"/>
+                <w:b w:val="0"/>
+                <w:sz w:val="24"/>
+                <w:szCs w:val="24"/>
+              </w:rPr>
+            </w:pPr>
+            <w:r>
+              <w:rPr>
+                <w:rFonts w:ascii="Times New Roman" w:hAnsi="Times New Roman" w:cs="Times New Roman"/>
+                <w:b w:val="0"/>
                 <w:sz w:val="24"/>
                 <w:szCs w:val="24"/>
               </w:rPr>
@@ -1379,6 +1578,7 @@
           <w:p>
             <w:pPr>
               <w:spacing w:line="480" w:lineRule="auto"/>
+              <w:cnfStyle w:val="000000100000" w:firstRow="0" w:lastRow="0" w:firstColumn="0" w:lastColumn="0" w:oddVBand="0" w:evenVBand="0" w:oddHBand="1" w:evenHBand="0" w:firstRowFirstColumn="0" w:firstRowLastColumn="0" w:lastRowFirstColumn="0" w:lastRowLastColumn="0"/>
               <w:rPr>
                 <w:rFonts w:ascii="Times New Roman" w:hAnsi="Times New Roman" w:cs="Times New Roman"/>
                 <w:sz w:val="24"/>
@@ -1402,6 +1602,7 @@
           <w:p>
             <w:pPr>
               <w:spacing w:line="480" w:lineRule="auto"/>
+              <w:cnfStyle w:val="000000100000" w:firstRow="0" w:lastRow="0" w:firstColumn="0" w:lastColumn="0" w:oddVBand="0" w:evenVBand="0" w:oddHBand="1" w:evenHBand="0" w:firstRowFirstColumn="0" w:firstRowLastColumn="0" w:lastRowFirstColumn="0" w:lastRowLastColumn="0"/>
               <w:rPr>
                 <w:rFonts w:ascii="Times New Roman" w:hAnsi="Times New Roman" w:cs="Times New Roman"/>
                 <w:sz w:val="24"/>
@@ -1424,19 +1625,31 @@
           </w:tcPr>
           <w:p>
             <w:pPr>
-              <w:spacing w:line="480" w:lineRule="auto"/>
-              <w:rPr>
-                <w:rFonts w:ascii="Times New Roman" w:hAnsi="Times New Roman" w:cs="Times New Roman"/>
-                <w:sz w:val="24"/>
-                <w:szCs w:val="24"/>
-              </w:rPr>
-            </w:pPr>
+              <w:cnfStyle w:val="000000100000" w:firstRow="0" w:lastRow="0" w:firstColumn="0" w:lastColumn="0" w:oddVBand="0" w:evenVBand="0" w:oddHBand="1" w:evenHBand="0" w:firstRowFirstColumn="0" w:firstRowLastColumn="0" w:lastRowFirstColumn="0" w:lastRowLastColumn="0"/>
+              <w:rPr>
+                <w:rFonts w:ascii="Times New Roman" w:hAnsi="Times New Roman" w:cs="Times New Roman"/>
+                <w:sz w:val="24"/>
+                <w:szCs w:val="24"/>
+              </w:rPr>
+            </w:pPr>
+            <w:r>
+              <w:rPr>
+                <w:rFonts w:ascii="Times New Roman" w:hAnsi="Times New Roman" w:cs="Times New Roman"/>
+                <w:sz w:val="24"/>
+                <w:szCs w:val="24"/>
+              </w:rPr>
+              <w:t>Number of independent and dependent claims on the patent.</w:t>
+            </w:r>
           </w:p>
         </w:tc>
       </w:tr>
       <w:tr>
-        <w:tc>
-          <w:tcPr>
+        <w:trPr>
+          <w:cantSplit/>
+        </w:trPr>
+        <w:tc>
+          <w:tcPr>
+            <w:cnfStyle w:val="001000000000" w:firstRow="0" w:lastRow="0" w:firstColumn="1" w:lastColumn="0" w:oddVBand="0" w:evenVBand="0" w:oddHBand="0" w:evenHBand="0" w:firstRowFirstColumn="0" w:firstRowLastColumn="0" w:lastRowFirstColumn="0" w:lastRowLastColumn="0"/>
             <w:tcW w:w="1728" w:type="dxa"/>
           </w:tcPr>
           <w:p>
@@ -1444,13 +1657,15 @@
               <w:spacing w:line="480" w:lineRule="auto"/>
               <w:rPr>
                 <w:rFonts w:ascii="Times New Roman" w:hAnsi="Times New Roman" w:cs="Times New Roman"/>
-                <w:sz w:val="24"/>
-                <w:szCs w:val="24"/>
-              </w:rPr>
-            </w:pPr>
-            <w:r>
-              <w:rPr>
-                <w:rFonts w:ascii="Times New Roman" w:hAnsi="Times New Roman" w:cs="Times New Roman"/>
+                <w:b w:val="0"/>
+                <w:sz w:val="24"/>
+                <w:szCs w:val="24"/>
+              </w:rPr>
+            </w:pPr>
+            <w:r>
+              <w:rPr>
+                <w:rFonts w:ascii="Times New Roman" w:hAnsi="Times New Roman" w:cs="Times New Roman"/>
+                <w:b w:val="0"/>
                 <w:sz w:val="24"/>
                 <w:szCs w:val="24"/>
               </w:rPr>
@@ -1465,6 +1680,7 @@
           <w:p>
             <w:pPr>
               <w:spacing w:line="480" w:lineRule="auto"/>
+              <w:cnfStyle w:val="000000000000" w:firstRow="0" w:lastRow="0" w:firstColumn="0" w:lastColumn="0" w:oddVBand="0" w:evenVBand="0" w:oddHBand="0" w:evenHBand="0" w:firstRowFirstColumn="0" w:firstRowLastColumn="0" w:lastRowFirstColumn="0" w:lastRowLastColumn="0"/>
               <w:rPr>
                 <w:rFonts w:ascii="Times New Roman" w:hAnsi="Times New Roman" w:cs="Times New Roman"/>
                 <w:sz w:val="24"/>
@@ -1488,6 +1704,7 @@
           <w:p>
             <w:pPr>
               <w:spacing w:line="480" w:lineRule="auto"/>
+              <w:cnfStyle w:val="000000000000" w:firstRow="0" w:lastRow="0" w:firstColumn="0" w:lastColumn="0" w:oddVBand="0" w:evenVBand="0" w:oddHBand="0" w:evenHBand="0" w:firstRowFirstColumn="0" w:firstRowLastColumn="0" w:lastRowFirstColumn="0" w:lastRowLastColumn="0"/>
               <w:rPr>
                 <w:rFonts w:ascii="Times New Roman" w:hAnsi="Times New Roman" w:cs="Times New Roman"/>
                 <w:sz w:val="24"/>
@@ -1510,13 +1727,21 @@
           </w:tcPr>
           <w:p>
             <w:pPr>
-              <w:spacing w:line="480" w:lineRule="auto"/>
-              <w:rPr>
-                <w:rFonts w:ascii="Times New Roman" w:hAnsi="Times New Roman" w:cs="Times New Roman"/>
-                <w:sz w:val="24"/>
-                <w:szCs w:val="24"/>
-              </w:rPr>
-            </w:pPr>
+              <w:cnfStyle w:val="000000000000" w:firstRow="0" w:lastRow="0" w:firstColumn="0" w:lastColumn="0" w:oddVBand="0" w:evenVBand="0" w:oddHBand="0" w:evenHBand="0" w:firstRowFirstColumn="0" w:firstRowLastColumn="0" w:lastRowFirstColumn="0" w:lastRowLastColumn="0"/>
+              <w:rPr>
+                <w:rFonts w:ascii="Times New Roman" w:hAnsi="Times New Roman" w:cs="Times New Roman"/>
+                <w:sz w:val="24"/>
+                <w:szCs w:val="24"/>
+              </w:rPr>
+            </w:pPr>
+            <w:r>
+              <w:rPr>
+                <w:rFonts w:ascii="Times New Roman" w:hAnsi="Times New Roman" w:cs="Times New Roman"/>
+                <w:sz w:val="24"/>
+                <w:szCs w:val="24"/>
+              </w:rPr>
+              <w:t>A code that categorizes the patent into one of several broad classifications.</w:t>
+            </w:r>
           </w:p>
         </w:tc>
       </w:tr>
@@ -1569,7 +1794,7 @@
     </w:p>
     <w:tbl>
       <w:tblPr>
-        <w:tblStyle w:val="TableGrid"/>
+        <w:tblStyle w:val="LightList"/>
         <w:tblW w:w="9360" w:type="dxa"/>
         <w:tblLook w:val="04A0" w:firstRow="1" w:lastRow="0" w:firstColumn="1" w:lastColumn="0" w:noHBand="0" w:noVBand="1"/>
       </w:tblPr>
@@ -1580,8 +1805,14 @@
         <w:gridCol w:w="3024"/>
       </w:tblGrid>
       <w:tr>
-        <w:tc>
-          <w:tcPr>
+        <w:trPr>
+          <w:cnfStyle w:val="100000000000" w:firstRow="1" w:lastRow="0" w:firstColumn="0" w:lastColumn="0" w:oddVBand="0" w:evenVBand="0" w:oddHBand="0" w:evenHBand="0" w:firstRowFirstColumn="0" w:firstRowLastColumn="0" w:lastRowFirstColumn="0" w:lastRowLastColumn="0"/>
+          <w:cantSplit/>
+          <w:tblHeader/>
+        </w:trPr>
+        <w:tc>
+          <w:tcPr>
+            <w:cnfStyle w:val="001000000000" w:firstRow="0" w:lastRow="0" w:firstColumn="1" w:lastColumn="0" w:oddVBand="0" w:evenVBand="0" w:oddHBand="0" w:evenHBand="0" w:firstRowFirstColumn="0" w:firstRowLastColumn="0" w:lastRowFirstColumn="0" w:lastRowLastColumn="0"/>
             <w:tcW w:w="1728" w:type="dxa"/>
           </w:tcPr>
           <w:p>
@@ -1610,6 +1841,7 @@
           <w:p>
             <w:pPr>
               <w:spacing w:line="480" w:lineRule="auto"/>
+              <w:cnfStyle w:val="100000000000" w:firstRow="1" w:lastRow="0" w:firstColumn="0" w:lastColumn="0" w:oddVBand="0" w:evenVBand="0" w:oddHBand="0" w:evenHBand="0" w:firstRowFirstColumn="0" w:firstRowLastColumn="0" w:lastRowFirstColumn="0" w:lastRowLastColumn="0"/>
               <w:rPr>
                 <w:rFonts w:ascii="Times New Roman" w:hAnsi="Times New Roman" w:cs="Times New Roman"/>
                 <w:sz w:val="24"/>
@@ -1632,7 +1864,7 @@
           </w:tcPr>
           <w:p>
             <w:pPr>
-              <w:spacing w:line="480" w:lineRule="auto"/>
+              <w:cnfStyle w:val="100000000000" w:firstRow="1" w:lastRow="0" w:firstColumn="0" w:lastColumn="0" w:oddVBand="0" w:evenVBand="0" w:oddHBand="0" w:evenHBand="0" w:firstRowFirstColumn="0" w:firstRowLastColumn="0" w:lastRowFirstColumn="0" w:lastRowLastColumn="0"/>
               <w:rPr>
                 <w:rFonts w:ascii="Times New Roman" w:hAnsi="Times New Roman" w:cs="Times New Roman"/>
                 <w:sz w:val="24"/>
@@ -1655,7 +1887,7 @@
           </w:tcPr>
           <w:p>
             <w:pPr>
-              <w:spacing w:line="480" w:lineRule="auto"/>
+              <w:cnfStyle w:val="100000000000" w:firstRow="1" w:lastRow="0" w:firstColumn="0" w:lastColumn="0" w:oddVBand="0" w:evenVBand="0" w:oddHBand="0" w:evenHBand="0" w:firstRowFirstColumn="0" w:firstRowLastColumn="0" w:lastRowFirstColumn="0" w:lastRowLastColumn="0"/>
               <w:rPr>
                 <w:rFonts w:ascii="Times New Roman" w:hAnsi="Times New Roman" w:cs="Times New Roman"/>
                 <w:sz w:val="24"/>
@@ -1674,8 +1906,13 @@
         </w:tc>
       </w:tr>
       <w:tr>
-        <w:tc>
-          <w:tcPr>
+        <w:trPr>
+          <w:cnfStyle w:val="000000100000" w:firstRow="0" w:lastRow="0" w:firstColumn="0" w:lastColumn="0" w:oddVBand="0" w:evenVBand="0" w:oddHBand="1" w:evenHBand="0" w:firstRowFirstColumn="0" w:firstRowLastColumn="0" w:lastRowFirstColumn="0" w:lastRowLastColumn="0"/>
+          <w:cantSplit/>
+        </w:trPr>
+        <w:tc>
+          <w:tcPr>
+            <w:cnfStyle w:val="001000000000" w:firstRow="0" w:lastRow="0" w:firstColumn="1" w:lastColumn="0" w:oddVBand="0" w:evenVBand="0" w:oddHBand="0" w:evenHBand="0" w:firstRowFirstColumn="0" w:firstRowLastColumn="0" w:lastRowFirstColumn="0" w:lastRowLastColumn="0"/>
             <w:tcW w:w="1728" w:type="dxa"/>
           </w:tcPr>
           <w:p>
@@ -1683,13 +1920,15 @@
               <w:spacing w:line="480" w:lineRule="auto"/>
               <w:rPr>
                 <w:rFonts w:ascii="Times New Roman" w:hAnsi="Times New Roman" w:cs="Times New Roman"/>
-                <w:sz w:val="24"/>
-                <w:szCs w:val="24"/>
-              </w:rPr>
-            </w:pPr>
-            <w:r>
-              <w:rPr>
-                <w:rFonts w:ascii="Times New Roman" w:hAnsi="Times New Roman" w:cs="Times New Roman"/>
+                <w:b w:val="0"/>
+                <w:sz w:val="24"/>
+                <w:szCs w:val="24"/>
+              </w:rPr>
+            </w:pPr>
+            <w:r>
+              <w:rPr>
+                <w:rFonts w:ascii="Times New Roman" w:hAnsi="Times New Roman" w:cs="Times New Roman"/>
+                <w:b w:val="0"/>
                 <w:sz w:val="24"/>
                 <w:szCs w:val="24"/>
               </w:rPr>
@@ -1704,6 +1943,7 @@
           <w:p>
             <w:pPr>
               <w:spacing w:line="480" w:lineRule="auto"/>
+              <w:cnfStyle w:val="000000100000" w:firstRow="0" w:lastRow="0" w:firstColumn="0" w:lastColumn="0" w:oddVBand="0" w:evenVBand="0" w:oddHBand="1" w:evenHBand="0" w:firstRowFirstColumn="0" w:firstRowLastColumn="0" w:lastRowFirstColumn="0" w:lastRowLastColumn="0"/>
               <w:rPr>
                 <w:rFonts w:ascii="Times New Roman" w:hAnsi="Times New Roman" w:cs="Times New Roman"/>
                 <w:sz w:val="24"/>
@@ -1726,7 +1966,7 @@
           </w:tcPr>
           <w:p>
             <w:pPr>
-              <w:spacing w:line="480" w:lineRule="auto"/>
+              <w:cnfStyle w:val="000000100000" w:firstRow="0" w:lastRow="0" w:firstColumn="0" w:lastColumn="0" w:oddVBand="0" w:evenVBand="0" w:oddHBand="1" w:evenHBand="0" w:firstRowFirstColumn="0" w:firstRowLastColumn="0" w:lastRowFirstColumn="0" w:lastRowLastColumn="0"/>
               <w:rPr>
                 <w:rFonts w:ascii="Times New Roman" w:hAnsi="Times New Roman" w:cs="Times New Roman"/>
                 <w:sz w:val="24"/>
@@ -1749,19 +1989,39 @@
           </w:tcPr>
           <w:p>
             <w:pPr>
-              <w:spacing w:line="480" w:lineRule="auto"/>
-              <w:rPr>
-                <w:rFonts w:ascii="Times New Roman" w:hAnsi="Times New Roman" w:cs="Times New Roman"/>
-                <w:sz w:val="24"/>
-                <w:szCs w:val="24"/>
-              </w:rPr>
-            </w:pPr>
+              <w:cnfStyle w:val="000000100000" w:firstRow="0" w:lastRow="0" w:firstColumn="0" w:lastColumn="0" w:oddVBand="0" w:evenVBand="0" w:oddHBand="1" w:evenHBand="0" w:firstRowFirstColumn="0" w:firstRowLastColumn="0" w:lastRowFirstColumn="0" w:lastRowLastColumn="0"/>
+              <w:rPr>
+                <w:rFonts w:ascii="Times New Roman" w:hAnsi="Times New Roman" w:cs="Times New Roman"/>
+                <w:sz w:val="24"/>
+                <w:szCs w:val="24"/>
+              </w:rPr>
+            </w:pPr>
+            <w:r>
+              <w:rPr>
+                <w:rFonts w:ascii="Times New Roman" w:hAnsi="Times New Roman" w:cs="Times New Roman"/>
+                <w:sz w:val="24"/>
+                <w:szCs w:val="24"/>
+              </w:rPr>
+              <w:t>A higher-level classification of the Main Patent Class</w:t>
+            </w:r>
+            <w:r>
+              <w:rPr>
+                <w:rFonts w:ascii="Times New Roman" w:hAnsi="Times New Roman" w:cs="Times New Roman"/>
+                <w:sz w:val="24"/>
+                <w:szCs w:val="24"/>
+              </w:rPr>
+              <w:t>.</w:t>
+            </w:r>
           </w:p>
         </w:tc>
       </w:tr>
       <w:tr>
-        <w:tc>
-          <w:tcPr>
+        <w:trPr>
+          <w:cantSplit/>
+        </w:trPr>
+        <w:tc>
+          <w:tcPr>
+            <w:cnfStyle w:val="001000000000" w:firstRow="0" w:lastRow="0" w:firstColumn="1" w:lastColumn="0" w:oddVBand="0" w:evenVBand="0" w:oddHBand="0" w:evenHBand="0" w:firstRowFirstColumn="0" w:firstRowLastColumn="0" w:lastRowFirstColumn="0" w:lastRowLastColumn="0"/>
             <w:tcW w:w="1728" w:type="dxa"/>
           </w:tcPr>
           <w:p>
@@ -1769,13 +2029,15 @@
               <w:spacing w:line="480" w:lineRule="auto"/>
               <w:rPr>
                 <w:rFonts w:ascii="Times New Roman" w:hAnsi="Times New Roman" w:cs="Times New Roman"/>
-                <w:sz w:val="24"/>
-                <w:szCs w:val="24"/>
-              </w:rPr>
-            </w:pPr>
-            <w:r>
-              <w:rPr>
-                <w:rFonts w:ascii="Times New Roman" w:hAnsi="Times New Roman" w:cs="Times New Roman"/>
+                <w:b w:val="0"/>
+                <w:sz w:val="24"/>
+                <w:szCs w:val="24"/>
+              </w:rPr>
+            </w:pPr>
+            <w:r>
+              <w:rPr>
+                <w:rFonts w:ascii="Times New Roman" w:hAnsi="Times New Roman" w:cs="Times New Roman"/>
+                <w:b w:val="0"/>
                 <w:sz w:val="24"/>
                 <w:szCs w:val="24"/>
               </w:rPr>
@@ -1790,6 +2052,7 @@
           <w:p>
             <w:pPr>
               <w:spacing w:line="480" w:lineRule="auto"/>
+              <w:cnfStyle w:val="000000000000" w:firstRow="0" w:lastRow="0" w:firstColumn="0" w:lastColumn="0" w:oddVBand="0" w:evenVBand="0" w:oddHBand="0" w:evenHBand="0" w:firstRowFirstColumn="0" w:firstRowLastColumn="0" w:lastRowFirstColumn="0" w:lastRowLastColumn="0"/>
               <w:rPr>
                 <w:rFonts w:ascii="Times New Roman" w:hAnsi="Times New Roman" w:cs="Times New Roman"/>
                 <w:sz w:val="24"/>
@@ -1812,7 +2075,7 @@
           </w:tcPr>
           <w:p>
             <w:pPr>
-              <w:spacing w:line="480" w:lineRule="auto"/>
+              <w:cnfStyle w:val="000000000000" w:firstRow="0" w:lastRow="0" w:firstColumn="0" w:lastColumn="0" w:oddVBand="0" w:evenVBand="0" w:oddHBand="0" w:evenHBand="0" w:firstRowFirstColumn="0" w:firstRowLastColumn="0" w:lastRowFirstColumn="0" w:lastRowLastColumn="0"/>
               <w:rPr>
                 <w:rFonts w:ascii="Times New Roman" w:hAnsi="Times New Roman" w:cs="Times New Roman"/>
                 <w:sz w:val="24"/>
@@ -1835,19 +2098,48 @@
           </w:tcPr>
           <w:p>
             <w:pPr>
-              <w:spacing w:line="480" w:lineRule="auto"/>
-              <w:rPr>
-                <w:rFonts w:ascii="Times New Roman" w:hAnsi="Times New Roman" w:cs="Times New Roman"/>
-                <w:sz w:val="24"/>
-                <w:szCs w:val="24"/>
-              </w:rPr>
-            </w:pPr>
+              <w:cnfStyle w:val="000000000000" w:firstRow="0" w:lastRow="0" w:firstColumn="0" w:lastColumn="0" w:oddVBand="0" w:evenVBand="0" w:oddHBand="0" w:evenHBand="0" w:firstRowFirstColumn="0" w:firstRowLastColumn="0" w:lastRowFirstColumn="0" w:lastRowLastColumn="0"/>
+              <w:rPr>
+                <w:rFonts w:ascii="Times New Roman" w:hAnsi="Times New Roman" w:cs="Times New Roman"/>
+                <w:sz w:val="24"/>
+                <w:szCs w:val="24"/>
+              </w:rPr>
+            </w:pPr>
+            <w:r>
+              <w:rPr>
+                <w:rFonts w:ascii="Times New Roman" w:hAnsi="Times New Roman" w:cs="Times New Roman"/>
+                <w:sz w:val="24"/>
+                <w:szCs w:val="24"/>
+              </w:rPr>
+              <w:t xml:space="preserve">The sub-category </w:t>
+            </w:r>
+            <w:r>
+              <w:rPr>
+                <w:rFonts w:ascii="Times New Roman" w:hAnsi="Times New Roman" w:cs="Times New Roman"/>
+                <w:sz w:val="24"/>
+                <w:szCs w:val="24"/>
+              </w:rPr>
+              <w:t xml:space="preserve">of the primary technological category </w:t>
+            </w:r>
+            <w:r>
+              <w:rPr>
+                <w:rFonts w:ascii="Times New Roman" w:hAnsi="Times New Roman" w:cs="Times New Roman"/>
+                <w:sz w:val="24"/>
+                <w:szCs w:val="24"/>
+              </w:rPr>
+              <w:t>to which the patent is assigned.</w:t>
+            </w:r>
           </w:p>
         </w:tc>
       </w:tr>
       <w:tr>
-        <w:tc>
-          <w:tcPr>
+        <w:trPr>
+          <w:cnfStyle w:val="000000100000" w:firstRow="0" w:lastRow="0" w:firstColumn="0" w:lastColumn="0" w:oddVBand="0" w:evenVBand="0" w:oddHBand="1" w:evenHBand="0" w:firstRowFirstColumn="0" w:firstRowLastColumn="0" w:lastRowFirstColumn="0" w:lastRowLastColumn="0"/>
+          <w:cantSplit/>
+        </w:trPr>
+        <w:tc>
+          <w:tcPr>
+            <w:cnfStyle w:val="001000000000" w:firstRow="0" w:lastRow="0" w:firstColumn="1" w:lastColumn="0" w:oddVBand="0" w:evenVBand="0" w:oddHBand="0" w:evenHBand="0" w:firstRowFirstColumn="0" w:firstRowLastColumn="0" w:lastRowFirstColumn="0" w:lastRowLastColumn="0"/>
             <w:tcW w:w="1728" w:type="dxa"/>
           </w:tcPr>
           <w:p>
@@ -1855,13 +2147,15 @@
               <w:spacing w:line="480" w:lineRule="auto"/>
               <w:rPr>
                 <w:rFonts w:ascii="Times New Roman" w:hAnsi="Times New Roman" w:cs="Times New Roman"/>
-                <w:sz w:val="24"/>
-                <w:szCs w:val="24"/>
-              </w:rPr>
-            </w:pPr>
-            <w:r>
-              <w:rPr>
-                <w:rFonts w:ascii="Times New Roman" w:hAnsi="Times New Roman" w:cs="Times New Roman"/>
+                <w:b w:val="0"/>
+                <w:sz w:val="24"/>
+                <w:szCs w:val="24"/>
+              </w:rPr>
+            </w:pPr>
+            <w:r>
+              <w:rPr>
+                <w:rFonts w:ascii="Times New Roman" w:hAnsi="Times New Roman" w:cs="Times New Roman"/>
+                <w:b w:val="0"/>
                 <w:sz w:val="24"/>
                 <w:szCs w:val="24"/>
               </w:rPr>
@@ -1876,6 +2170,7 @@
           <w:p>
             <w:pPr>
               <w:spacing w:line="480" w:lineRule="auto"/>
+              <w:cnfStyle w:val="000000100000" w:firstRow="0" w:lastRow="0" w:firstColumn="0" w:lastColumn="0" w:oddVBand="0" w:evenVBand="0" w:oddHBand="1" w:evenHBand="0" w:firstRowFirstColumn="0" w:firstRowLastColumn="0" w:lastRowFirstColumn="0" w:lastRowLastColumn="0"/>
               <w:rPr>
                 <w:rFonts w:ascii="Times New Roman" w:hAnsi="Times New Roman" w:cs="Times New Roman"/>
                 <w:sz w:val="24"/>
@@ -1898,7 +2193,7 @@
           </w:tcPr>
           <w:p>
             <w:pPr>
-              <w:spacing w:line="480" w:lineRule="auto"/>
+              <w:cnfStyle w:val="000000100000" w:firstRow="0" w:lastRow="0" w:firstColumn="0" w:lastColumn="0" w:oddVBand="0" w:evenVBand="0" w:oddHBand="1" w:evenHBand="0" w:firstRowFirstColumn="0" w:firstRowLastColumn="0" w:lastRowFirstColumn="0" w:lastRowLastColumn="0"/>
               <w:rPr>
                 <w:rFonts w:ascii="Times New Roman" w:hAnsi="Times New Roman" w:cs="Times New Roman"/>
                 <w:sz w:val="24"/>
@@ -1921,19 +2216,31 @@
           </w:tcPr>
           <w:p>
             <w:pPr>
-              <w:spacing w:line="480" w:lineRule="auto"/>
-              <w:rPr>
-                <w:rFonts w:ascii="Times New Roman" w:hAnsi="Times New Roman" w:cs="Times New Roman"/>
-                <w:sz w:val="24"/>
-                <w:szCs w:val="24"/>
-              </w:rPr>
-            </w:pPr>
+              <w:cnfStyle w:val="000000100000" w:firstRow="0" w:lastRow="0" w:firstColumn="0" w:lastColumn="0" w:oddVBand="0" w:evenVBand="0" w:oddHBand="1" w:evenHBand="0" w:firstRowFirstColumn="0" w:firstRowLastColumn="0" w:lastRowFirstColumn="0" w:lastRowLastColumn="0"/>
+              <w:rPr>
+                <w:rFonts w:ascii="Times New Roman" w:hAnsi="Times New Roman" w:cs="Times New Roman"/>
+                <w:sz w:val="24"/>
+                <w:szCs w:val="24"/>
+              </w:rPr>
+            </w:pPr>
+            <w:r>
+              <w:rPr>
+                <w:rFonts w:ascii="Times New Roman" w:hAnsi="Times New Roman" w:cs="Times New Roman"/>
+                <w:sz w:val="24"/>
+                <w:szCs w:val="24"/>
+              </w:rPr>
+              <w:t>The number of citations made by the patent.</w:t>
+            </w:r>
           </w:p>
         </w:tc>
       </w:tr>
       <w:tr>
-        <w:tc>
-          <w:tcPr>
+        <w:trPr>
+          <w:cantSplit/>
+        </w:trPr>
+        <w:tc>
+          <w:tcPr>
+            <w:cnfStyle w:val="001000000000" w:firstRow="0" w:lastRow="0" w:firstColumn="1" w:lastColumn="0" w:oddVBand="0" w:evenVBand="0" w:oddHBand="0" w:evenHBand="0" w:firstRowFirstColumn="0" w:firstRowLastColumn="0" w:lastRowFirstColumn="0" w:lastRowLastColumn="0"/>
             <w:tcW w:w="1728" w:type="dxa"/>
           </w:tcPr>
           <w:p>
@@ -1941,13 +2248,15 @@
               <w:spacing w:line="480" w:lineRule="auto"/>
               <w:rPr>
                 <w:rFonts w:ascii="Times New Roman" w:hAnsi="Times New Roman" w:cs="Times New Roman"/>
-                <w:sz w:val="24"/>
-                <w:szCs w:val="24"/>
-              </w:rPr>
-            </w:pPr>
-            <w:r>
-              <w:rPr>
-                <w:rFonts w:ascii="Times New Roman" w:hAnsi="Times New Roman" w:cs="Times New Roman"/>
+                <w:b w:val="0"/>
+                <w:sz w:val="24"/>
+                <w:szCs w:val="24"/>
+              </w:rPr>
+            </w:pPr>
+            <w:r>
+              <w:rPr>
+                <w:rFonts w:ascii="Times New Roman" w:hAnsi="Times New Roman" w:cs="Times New Roman"/>
+                <w:b w:val="0"/>
                 <w:sz w:val="24"/>
                 <w:szCs w:val="24"/>
               </w:rPr>
@@ -1962,6 +2271,7 @@
           <w:p>
             <w:pPr>
               <w:spacing w:line="480" w:lineRule="auto"/>
+              <w:cnfStyle w:val="000000000000" w:firstRow="0" w:lastRow="0" w:firstColumn="0" w:lastColumn="0" w:oddVBand="0" w:evenVBand="0" w:oddHBand="0" w:evenHBand="0" w:firstRowFirstColumn="0" w:firstRowLastColumn="0" w:lastRowFirstColumn="0" w:lastRowLastColumn="0"/>
               <w:rPr>
                 <w:rFonts w:ascii="Times New Roman" w:hAnsi="Times New Roman" w:cs="Times New Roman"/>
                 <w:sz w:val="24"/>
@@ -1984,7 +2294,7 @@
           </w:tcPr>
           <w:p>
             <w:pPr>
-              <w:spacing w:line="480" w:lineRule="auto"/>
+              <w:cnfStyle w:val="000000000000" w:firstRow="0" w:lastRow="0" w:firstColumn="0" w:lastColumn="0" w:oddVBand="0" w:evenVBand="0" w:oddHBand="0" w:evenHBand="0" w:firstRowFirstColumn="0" w:firstRowLastColumn="0" w:lastRowFirstColumn="0" w:lastRowLastColumn="0"/>
               <w:rPr>
                 <w:rFonts w:ascii="Times New Roman" w:hAnsi="Times New Roman" w:cs="Times New Roman"/>
                 <w:sz w:val="24"/>
@@ -2007,19 +2317,32 @@
           </w:tcPr>
           <w:p>
             <w:pPr>
-              <w:spacing w:line="480" w:lineRule="auto"/>
-              <w:rPr>
-                <w:rFonts w:ascii="Times New Roman" w:hAnsi="Times New Roman" w:cs="Times New Roman"/>
-                <w:sz w:val="24"/>
-                <w:szCs w:val="24"/>
-              </w:rPr>
-            </w:pPr>
+              <w:cnfStyle w:val="000000000000" w:firstRow="0" w:lastRow="0" w:firstColumn="0" w:lastColumn="0" w:oddVBand="0" w:evenVBand="0" w:oddHBand="0" w:evenHBand="0" w:firstRowFirstColumn="0" w:firstRowLastColumn="0" w:lastRowFirstColumn="0" w:lastRowLastColumn="0"/>
+              <w:rPr>
+                <w:rFonts w:ascii="Times New Roman" w:hAnsi="Times New Roman" w:cs="Times New Roman"/>
+                <w:sz w:val="24"/>
+                <w:szCs w:val="24"/>
+              </w:rPr>
+            </w:pPr>
+            <w:r>
+              <w:rPr>
+                <w:rFonts w:ascii="Times New Roman" w:hAnsi="Times New Roman" w:cs="Times New Roman"/>
+                <w:sz w:val="24"/>
+                <w:szCs w:val="24"/>
+              </w:rPr>
+              <w:t>The number of citations in other patents that reference the patent.</w:t>
+            </w:r>
           </w:p>
         </w:tc>
       </w:tr>
       <w:tr>
-        <w:tc>
-          <w:tcPr>
+        <w:trPr>
+          <w:cnfStyle w:val="000000100000" w:firstRow="0" w:lastRow="0" w:firstColumn="0" w:lastColumn="0" w:oddVBand="0" w:evenVBand="0" w:oddHBand="1" w:evenHBand="0" w:firstRowFirstColumn="0" w:firstRowLastColumn="0" w:lastRowFirstColumn="0" w:lastRowLastColumn="0"/>
+          <w:cantSplit/>
+        </w:trPr>
+        <w:tc>
+          <w:tcPr>
+            <w:cnfStyle w:val="001000000000" w:firstRow="0" w:lastRow="0" w:firstColumn="1" w:lastColumn="0" w:oddVBand="0" w:evenVBand="0" w:oddHBand="0" w:evenHBand="0" w:firstRowFirstColumn="0" w:firstRowLastColumn="0" w:lastRowFirstColumn="0" w:lastRowLastColumn="0"/>
             <w:tcW w:w="1728" w:type="dxa"/>
           </w:tcPr>
           <w:p>
@@ -2027,16 +2350,19 @@
               <w:spacing w:line="480" w:lineRule="auto"/>
               <w:rPr>
                 <w:rFonts w:ascii="Times New Roman" w:hAnsi="Times New Roman" w:cs="Times New Roman"/>
-                <w:sz w:val="24"/>
-                <w:szCs w:val="24"/>
-              </w:rPr>
-            </w:pPr>
-            <w:r>
-              <w:rPr>
-                <w:rFonts w:ascii="Times New Roman" w:hAnsi="Times New Roman" w:cs="Times New Roman"/>
-                <w:sz w:val="24"/>
-                <w:szCs w:val="24"/>
-              </w:rPr>
+                <w:b w:val="0"/>
+                <w:sz w:val="24"/>
+                <w:szCs w:val="24"/>
+              </w:rPr>
+            </w:pPr>
+            <w:r>
+              <w:rPr>
+                <w:rFonts w:ascii="Times New Roman" w:hAnsi="Times New Roman" w:cs="Times New Roman"/>
+                <w:b w:val="0"/>
+                <w:sz w:val="24"/>
+                <w:szCs w:val="24"/>
+              </w:rPr>
+              <w:lastRenderedPageBreak/>
               <w:t>RATIOCIT</w:t>
             </w:r>
           </w:p>
@@ -2048,6 +2374,7 @@
           <w:p>
             <w:pPr>
               <w:spacing w:line="480" w:lineRule="auto"/>
+              <w:cnfStyle w:val="000000100000" w:firstRow="0" w:lastRow="0" w:firstColumn="0" w:lastColumn="0" w:oddVBand="0" w:evenVBand="0" w:oddHBand="1" w:evenHBand="0" w:firstRowFirstColumn="0" w:firstRowLastColumn="0" w:lastRowFirstColumn="0" w:lastRowLastColumn="0"/>
               <w:rPr>
                 <w:rFonts w:ascii="Times New Roman" w:hAnsi="Times New Roman" w:cs="Times New Roman"/>
                 <w:sz w:val="24"/>
@@ -2070,7 +2397,7 @@
           </w:tcPr>
           <w:p>
             <w:pPr>
-              <w:spacing w:line="480" w:lineRule="auto"/>
+              <w:cnfStyle w:val="000000100000" w:firstRow="0" w:lastRow="0" w:firstColumn="0" w:lastColumn="0" w:oddVBand="0" w:evenVBand="0" w:oddHBand="1" w:evenHBand="0" w:firstRowFirstColumn="0" w:firstRowLastColumn="0" w:lastRowFirstColumn="0" w:lastRowLastColumn="0"/>
               <w:rPr>
                 <w:rFonts w:ascii="Times New Roman" w:hAnsi="Times New Roman" w:cs="Times New Roman"/>
                 <w:sz w:val="24"/>
@@ -2085,6 +2412,14 @@
               </w:rPr>
               <w:t>Percent of Citations Made to Patents</w:t>
             </w:r>
+            <w:r>
+              <w:rPr>
+                <w:rFonts w:ascii="Times New Roman" w:hAnsi="Times New Roman" w:cs="Times New Roman"/>
+                <w:sz w:val="24"/>
+                <w:szCs w:val="24"/>
+              </w:rPr>
+              <w:t xml:space="preserve"> Granted Since 1963</w:t>
+            </w:r>
           </w:p>
         </w:tc>
         <w:tc>
@@ -2093,19 +2428,79 @@
           </w:tcPr>
           <w:p>
             <w:pPr>
-              <w:spacing w:line="480" w:lineRule="auto"/>
-              <w:rPr>
-                <w:rFonts w:ascii="Times New Roman" w:hAnsi="Times New Roman" w:cs="Times New Roman"/>
-                <w:sz w:val="24"/>
-                <w:szCs w:val="24"/>
-              </w:rPr>
-            </w:pPr>
+              <w:cnfStyle w:val="000000100000" w:firstRow="0" w:lastRow="0" w:firstColumn="0" w:lastColumn="0" w:oddVBand="0" w:evenVBand="0" w:oddHBand="1" w:evenHBand="0" w:firstRowFirstColumn="0" w:firstRowLastColumn="0" w:lastRowFirstColumn="0" w:lastRowLastColumn="0"/>
+              <w:rPr>
+                <w:rFonts w:ascii="Times New Roman" w:hAnsi="Times New Roman" w:cs="Times New Roman"/>
+                <w:sz w:val="24"/>
+                <w:szCs w:val="24"/>
+              </w:rPr>
+            </w:pPr>
+            <w:r>
+              <w:rPr>
+                <w:rFonts w:ascii="Times New Roman" w:hAnsi="Times New Roman" w:cs="Times New Roman"/>
+                <w:sz w:val="24"/>
+                <w:szCs w:val="24"/>
+              </w:rPr>
+              <w:t>The ratio of t</w:t>
+            </w:r>
+            <w:r>
+              <w:rPr>
+                <w:rFonts w:ascii="Times New Roman" w:hAnsi="Times New Roman" w:cs="Times New Roman"/>
+                <w:sz w:val="24"/>
+                <w:szCs w:val="24"/>
+              </w:rPr>
+              <w:t xml:space="preserve">he number of citations made </w:t>
+            </w:r>
+            <w:r>
+              <w:rPr>
+                <w:rFonts w:ascii="Times New Roman" w:hAnsi="Times New Roman" w:cs="Times New Roman"/>
+                <w:sz w:val="24"/>
+                <w:szCs w:val="24"/>
+              </w:rPr>
+              <w:t>by all patents granted since 1963</w:t>
+            </w:r>
+            <w:r>
+              <w:rPr>
+                <w:rFonts w:ascii="Times New Roman" w:hAnsi="Times New Roman" w:cs="Times New Roman"/>
+                <w:sz w:val="24"/>
+                <w:szCs w:val="24"/>
+              </w:rPr>
+              <w:t xml:space="preserve"> to </w:t>
+            </w:r>
+            <w:r>
+              <w:rPr>
+                <w:rFonts w:ascii="Times New Roman" w:hAnsi="Times New Roman" w:cs="Times New Roman"/>
+                <w:sz w:val="24"/>
+                <w:szCs w:val="24"/>
+              </w:rPr>
+              <w:t>the total number of citations made</w:t>
+            </w:r>
+            <w:r>
+              <w:rPr>
+                <w:rFonts w:ascii="Times New Roman" w:hAnsi="Times New Roman" w:cs="Times New Roman"/>
+                <w:sz w:val="24"/>
+                <w:szCs w:val="24"/>
+              </w:rPr>
+              <w:t xml:space="preserve"> by the particular patent.</w:t>
+            </w:r>
+            <w:r>
+              <w:rPr>
+                <w:rFonts w:ascii="Times New Roman" w:hAnsi="Times New Roman" w:cs="Times New Roman"/>
+                <w:sz w:val="24"/>
+                <w:szCs w:val="24"/>
+              </w:rPr>
+              <w:t xml:space="preserve"> </w:t>
+            </w:r>
           </w:p>
         </w:tc>
       </w:tr>
       <w:tr>
-        <w:tc>
-          <w:tcPr>
+        <w:trPr>
+          <w:cantSplit/>
+        </w:trPr>
+        <w:tc>
+          <w:tcPr>
+            <w:cnfStyle w:val="001000000000" w:firstRow="0" w:lastRow="0" w:firstColumn="1" w:lastColumn="0" w:oddVBand="0" w:evenVBand="0" w:oddHBand="0" w:evenHBand="0" w:firstRowFirstColumn="0" w:firstRowLastColumn="0" w:lastRowFirstColumn="0" w:lastRowLastColumn="0"/>
             <w:tcW w:w="1728" w:type="dxa"/>
           </w:tcPr>
           <w:p>
@@ -2113,13 +2508,15 @@
               <w:spacing w:line="480" w:lineRule="auto"/>
               <w:rPr>
                 <w:rFonts w:ascii="Times New Roman" w:hAnsi="Times New Roman" w:cs="Times New Roman"/>
-                <w:sz w:val="24"/>
-                <w:szCs w:val="24"/>
-              </w:rPr>
-            </w:pPr>
-            <w:r>
-              <w:rPr>
-                <w:rFonts w:ascii="Times New Roman" w:hAnsi="Times New Roman" w:cs="Times New Roman"/>
+                <w:b w:val="0"/>
+                <w:sz w:val="24"/>
+                <w:szCs w:val="24"/>
+              </w:rPr>
+            </w:pPr>
+            <w:r>
+              <w:rPr>
+                <w:rFonts w:ascii="Times New Roman" w:hAnsi="Times New Roman" w:cs="Times New Roman"/>
+                <w:b w:val="0"/>
                 <w:sz w:val="24"/>
                 <w:szCs w:val="24"/>
               </w:rPr>
@@ -2134,6 +2531,7 @@
           <w:p>
             <w:pPr>
               <w:spacing w:line="480" w:lineRule="auto"/>
+              <w:cnfStyle w:val="000000000000" w:firstRow="0" w:lastRow="0" w:firstColumn="0" w:lastColumn="0" w:oddVBand="0" w:evenVBand="0" w:oddHBand="0" w:evenHBand="0" w:firstRowFirstColumn="0" w:firstRowLastColumn="0" w:lastRowFirstColumn="0" w:lastRowLastColumn="0"/>
               <w:rPr>
                 <w:rFonts w:ascii="Times New Roman" w:hAnsi="Times New Roman" w:cs="Times New Roman"/>
                 <w:sz w:val="24"/>
@@ -2156,7 +2554,7 @@
           </w:tcPr>
           <w:p>
             <w:pPr>
-              <w:spacing w:line="480" w:lineRule="auto"/>
+              <w:cnfStyle w:val="000000000000" w:firstRow="0" w:lastRow="0" w:firstColumn="0" w:lastColumn="0" w:oddVBand="0" w:evenVBand="0" w:oddHBand="0" w:evenHBand="0" w:firstRowFirstColumn="0" w:firstRowLastColumn="0" w:lastRowFirstColumn="0" w:lastRowLastColumn="0"/>
               <w:rPr>
                 <w:rFonts w:ascii="Times New Roman" w:hAnsi="Times New Roman" w:cs="Times New Roman"/>
                 <w:sz w:val="24"/>
@@ -2179,19 +2577,327 @@
           </w:tcPr>
           <w:p>
             <w:pPr>
-              <w:spacing w:line="480" w:lineRule="auto"/>
-              <w:rPr>
-                <w:rFonts w:ascii="Times New Roman" w:hAnsi="Times New Roman" w:cs="Times New Roman"/>
-                <w:sz w:val="24"/>
-                <w:szCs w:val="24"/>
-              </w:rPr>
-            </w:pPr>
+              <w:cnfStyle w:val="000000000000" w:firstRow="0" w:lastRow="0" w:firstColumn="0" w:lastColumn="0" w:oddVBand="0" w:evenVBand="0" w:oddHBand="0" w:evenHBand="0" w:firstRowFirstColumn="0" w:firstRowLastColumn="0" w:lastRowFirstColumn="0" w:lastRowLastColumn="0"/>
+              <w:rPr>
+                <w:rFonts w:ascii="Times New Roman" w:hAnsi="Times New Roman" w:cs="Times New Roman"/>
+                <w:sz w:val="24"/>
+                <w:szCs w:val="24"/>
+              </w:rPr>
+            </w:pPr>
+            <w:r>
+              <w:rPr>
+                <w:rFonts w:ascii="Times New Roman" w:hAnsi="Times New Roman" w:cs="Times New Roman"/>
+                <w:sz w:val="24"/>
+                <w:szCs w:val="24"/>
+              </w:rPr>
+              <w:t>A measure of how broad the influence of a patent spans across fields as determined by the number of different fields of all patents that cite the patent of interest.</w:t>
+            </w:r>
+          </w:p>
+          <w:p>
+            <w:pPr>
+              <w:cnfStyle w:val="000000000000" w:firstRow="0" w:lastRow="0" w:firstColumn="0" w:lastColumn="0" w:oddVBand="0" w:evenVBand="0" w:oddHBand="0" w:evenHBand="0" w:firstRowFirstColumn="0" w:firstRowLastColumn="0" w:lastRowFirstColumn="0" w:lastRowLastColumn="0"/>
+              <w:rPr>
+                <w:rFonts w:ascii="Times New Roman" w:hAnsi="Times New Roman" w:cs="Times New Roman"/>
+                <w:sz w:val="24"/>
+                <w:szCs w:val="24"/>
+              </w:rPr>
+            </w:pPr>
+          </w:p>
+          <w:p>
+            <w:pPr>
+              <w:cnfStyle w:val="000000000000" w:firstRow="0" w:lastRow="0" w:firstColumn="0" w:lastColumn="0" w:oddVBand="0" w:evenVBand="0" w:oddHBand="0" w:evenHBand="0" w:firstRowFirstColumn="0" w:firstRowLastColumn="0" w:lastRowFirstColumn="0" w:lastRowLastColumn="0"/>
+              <w:rPr>
+                <w:rFonts w:ascii="Times New Roman" w:hAnsi="Times New Roman" w:cs="Times New Roman"/>
+                <w:sz w:val="24"/>
+                <w:szCs w:val="24"/>
+              </w:rPr>
+            </w:pPr>
+            <w:r>
+              <w:rPr>
+                <w:rFonts w:ascii="Times New Roman" w:hAnsi="Times New Roman" w:cs="Times New Roman"/>
+                <w:sz w:val="24"/>
+                <w:szCs w:val="24"/>
+              </w:rPr>
+              <w:t xml:space="preserve">Calculated as the following: </w:t>
+            </w:r>
+          </w:p>
+          <w:p>
+            <w:pPr>
+              <w:cnfStyle w:val="000000000000" w:firstRow="0" w:lastRow="0" w:firstColumn="0" w:lastColumn="0" w:oddVBand="0" w:evenVBand="0" w:oddHBand="0" w:evenHBand="0" w:firstRowFirstColumn="0" w:firstRowLastColumn="0" w:lastRowFirstColumn="0" w:lastRowLastColumn="0"/>
+              <w:rPr>
+                <w:rFonts w:ascii="Times New Roman" w:hAnsi="Times New Roman" w:cs="Times New Roman"/>
+                <w:sz w:val="24"/>
+                <w:szCs w:val="24"/>
+              </w:rPr>
+            </w:pPr>
+            <w:proofErr w:type="spellStart"/>
+            <w:r>
+              <w:rPr>
+                <w:rFonts w:ascii="Times New Roman" w:hAnsi="Times New Roman" w:cs="Times New Roman"/>
+                <w:sz w:val="24"/>
+                <w:szCs w:val="24"/>
+              </w:rPr>
+              <w:t>Generality</w:t>
+            </w:r>
+            <w:r>
+              <w:rPr>
+                <w:rFonts w:ascii="Times New Roman" w:hAnsi="Times New Roman" w:cs="Times New Roman"/>
+                <w:sz w:val="24"/>
+                <w:szCs w:val="24"/>
+                <w:vertAlign w:val="subscript"/>
+              </w:rPr>
+              <w:t>i</w:t>
+            </w:r>
+            <w:proofErr w:type="spellEnd"/>
+            <w:r>
+              <w:rPr>
+                <w:rFonts w:ascii="Times New Roman" w:hAnsi="Times New Roman" w:cs="Times New Roman"/>
+                <w:sz w:val="24"/>
+                <w:szCs w:val="24"/>
+              </w:rPr>
+              <w:t xml:space="preserve"> = 1 - </w:t>
+            </w:r>
+            <m:oMath>
+              <m:nary>
+                <m:naryPr>
+                  <m:chr m:val="∑"/>
+                  <m:limLoc m:val="undOvr"/>
+                  <m:ctrlPr>
+                    <w:rPr>
+                      <w:rFonts w:ascii="Cambria Math" w:hAnsi="Cambria Math" w:cs="Times New Roman"/>
+                      <w:i/>
+                      <w:sz w:val="24"/>
+                      <w:szCs w:val="24"/>
+                    </w:rPr>
+                  </m:ctrlPr>
+                </m:naryPr>
+                <m:sub>
+                  <m:r>
+                    <w:rPr>
+                      <w:rFonts w:ascii="Cambria Math" w:hAnsi="Cambria Math" w:cs="Times New Roman"/>
+                      <w:sz w:val="24"/>
+                      <w:szCs w:val="24"/>
+                    </w:rPr>
+                    <m:t>j</m:t>
+                  </m:r>
+                </m:sub>
+                <m:sup>
+                  <m:sSub>
+                    <m:sSubPr>
+                      <m:ctrlPr>
+                        <w:rPr>
+                          <w:rFonts w:ascii="Cambria Math" w:hAnsi="Cambria Math" w:cs="Times New Roman"/>
+                          <w:i/>
+                          <w:sz w:val="24"/>
+                          <w:szCs w:val="24"/>
+                        </w:rPr>
+                      </m:ctrlPr>
+                    </m:sSubPr>
+                    <m:e>
+                      <m:r>
+                        <w:rPr>
+                          <w:rFonts w:ascii="Cambria Math" w:hAnsi="Cambria Math" w:cs="Times New Roman"/>
+                          <w:sz w:val="24"/>
+                          <w:szCs w:val="24"/>
+                        </w:rPr>
+                        <m:t>n</m:t>
+                      </m:r>
+                    </m:e>
+                    <m:sub>
+                      <m:r>
+                        <w:rPr>
+                          <w:rFonts w:ascii="Cambria Math" w:hAnsi="Cambria Math" w:cs="Times New Roman"/>
+                          <w:sz w:val="24"/>
+                          <w:szCs w:val="24"/>
+                        </w:rPr>
+                        <m:t>i</m:t>
+                      </m:r>
+                    </m:sub>
+                  </m:sSub>
+                </m:sup>
+                <m:e>
+                  <m:sSubSup>
+                    <m:sSubSupPr>
+                      <m:ctrlPr>
+                        <w:rPr>
+                          <w:rFonts w:ascii="Cambria Math" w:hAnsi="Cambria Math" w:cs="Times New Roman"/>
+                          <w:i/>
+                          <w:sz w:val="24"/>
+                          <w:szCs w:val="24"/>
+                        </w:rPr>
+                      </m:ctrlPr>
+                    </m:sSubSupPr>
+                    <m:e>
+                      <m:r>
+                        <w:rPr>
+                          <w:rFonts w:ascii="Cambria Math" w:hAnsi="Cambria Math" w:cs="Times New Roman"/>
+                          <w:sz w:val="24"/>
+                          <w:szCs w:val="24"/>
+                        </w:rPr>
+                        <m:t>s</m:t>
+                      </m:r>
+                    </m:e>
+                    <m:sub>
+                      <m:r>
+                        <w:rPr>
+                          <w:rFonts w:ascii="Cambria Math" w:hAnsi="Cambria Math" w:cs="Times New Roman"/>
+                          <w:sz w:val="24"/>
+                          <w:szCs w:val="24"/>
+                        </w:rPr>
+                        <m:t>ij</m:t>
+                      </m:r>
+                    </m:sub>
+                    <m:sup>
+                      <m:r>
+                        <w:rPr>
+                          <w:rFonts w:ascii="Cambria Math" w:hAnsi="Cambria Math" w:cs="Times New Roman"/>
+                          <w:sz w:val="24"/>
+                          <w:szCs w:val="24"/>
+                        </w:rPr>
+                        <m:t>2</m:t>
+                      </m:r>
+                    </m:sup>
+                  </m:sSubSup>
+                </m:e>
+              </m:nary>
+            </m:oMath>
+            <w:r>
+              <w:rPr>
+                <w:rFonts w:ascii="Times New Roman" w:eastAsiaTheme="minorEastAsia" w:hAnsi="Times New Roman" w:cs="Times New Roman"/>
+                <w:sz w:val="24"/>
+                <w:szCs w:val="24"/>
+              </w:rPr>
+              <w:t xml:space="preserve"> , where </w:t>
+            </w:r>
+            <w:proofErr w:type="spellStart"/>
+            <w:r>
+              <w:rPr>
+                <w:rFonts w:ascii="Times New Roman" w:eastAsiaTheme="minorEastAsia" w:hAnsi="Times New Roman" w:cs="Times New Roman"/>
+                <w:i/>
+                <w:sz w:val="24"/>
+                <w:szCs w:val="24"/>
+              </w:rPr>
+              <w:t>s</w:t>
+            </w:r>
+            <w:r>
+              <w:rPr>
+                <w:rFonts w:ascii="Times New Roman" w:eastAsiaTheme="minorEastAsia" w:hAnsi="Times New Roman" w:cs="Times New Roman"/>
+                <w:i/>
+                <w:sz w:val="24"/>
+                <w:szCs w:val="24"/>
+                <w:vertAlign w:val="subscript"/>
+              </w:rPr>
+              <w:t>ij</w:t>
+            </w:r>
+            <w:proofErr w:type="spellEnd"/>
+            <w:r>
+              <w:rPr>
+                <w:rFonts w:ascii="Times New Roman" w:eastAsiaTheme="minorEastAsia" w:hAnsi="Times New Roman" w:cs="Times New Roman"/>
+                <w:sz w:val="24"/>
+                <w:szCs w:val="24"/>
+              </w:rPr>
+              <w:t xml:space="preserve"> denotes the percentage of citations received by patent </w:t>
+            </w:r>
+            <w:proofErr w:type="spellStart"/>
+            <w:r>
+              <w:rPr>
+                <w:rFonts w:ascii="Times New Roman" w:eastAsiaTheme="minorEastAsia" w:hAnsi="Times New Roman" w:cs="Times New Roman"/>
+                <w:i/>
+                <w:sz w:val="24"/>
+                <w:szCs w:val="24"/>
+              </w:rPr>
+              <w:t>i</w:t>
+            </w:r>
+            <w:proofErr w:type="spellEnd"/>
+            <w:r>
+              <w:rPr>
+                <w:rFonts w:ascii="Times New Roman" w:eastAsiaTheme="minorEastAsia" w:hAnsi="Times New Roman" w:cs="Times New Roman"/>
+                <w:sz w:val="24"/>
+                <w:szCs w:val="24"/>
+              </w:rPr>
+              <w:t xml:space="preserve"> that belong to patent</w:t>
+            </w:r>
+            <w:r>
+              <w:rPr>
+                <w:rFonts w:ascii="Times New Roman" w:eastAsiaTheme="minorEastAsia" w:hAnsi="Times New Roman" w:cs="Times New Roman"/>
+                <w:sz w:val="24"/>
+                <w:szCs w:val="24"/>
+              </w:rPr>
+              <w:t xml:space="preserve"> </w:t>
+            </w:r>
+            <w:r>
+              <w:rPr>
+                <w:rFonts w:ascii="Times New Roman" w:eastAsiaTheme="minorEastAsia" w:hAnsi="Times New Roman" w:cs="Times New Roman"/>
+                <w:sz w:val="24"/>
+                <w:szCs w:val="24"/>
+              </w:rPr>
+              <w:t xml:space="preserve">class </w:t>
+            </w:r>
+            <w:r>
+              <w:rPr>
+                <w:rFonts w:ascii="Times New Roman" w:eastAsiaTheme="minorEastAsia" w:hAnsi="Times New Roman" w:cs="Times New Roman"/>
+                <w:i/>
+                <w:sz w:val="24"/>
+                <w:szCs w:val="24"/>
+              </w:rPr>
+              <w:t>j</w:t>
+            </w:r>
+            <w:r>
+              <w:rPr>
+                <w:rFonts w:ascii="Times New Roman" w:eastAsiaTheme="minorEastAsia" w:hAnsi="Times New Roman" w:cs="Times New Roman"/>
+                <w:sz w:val="24"/>
+                <w:szCs w:val="24"/>
+              </w:rPr>
+              <w:t xml:space="preserve">, out of </w:t>
+            </w:r>
+            <w:proofErr w:type="spellStart"/>
+            <w:r>
+              <w:rPr>
+                <w:rFonts w:ascii="Times New Roman" w:eastAsiaTheme="minorEastAsia" w:hAnsi="Times New Roman" w:cs="Times New Roman"/>
+                <w:i/>
+                <w:sz w:val="24"/>
+                <w:szCs w:val="24"/>
+              </w:rPr>
+              <w:t>n</w:t>
+            </w:r>
+            <w:r>
+              <w:rPr>
+                <w:rFonts w:ascii="Times New Roman" w:eastAsiaTheme="minorEastAsia" w:hAnsi="Times New Roman" w:cs="Times New Roman"/>
+                <w:i/>
+                <w:sz w:val="24"/>
+                <w:szCs w:val="24"/>
+                <w:vertAlign w:val="subscript"/>
+              </w:rPr>
+              <w:t>i</w:t>
+            </w:r>
+            <w:proofErr w:type="spellEnd"/>
+            <w:r>
+              <w:rPr>
+                <w:rFonts w:ascii="Times New Roman" w:eastAsiaTheme="minorEastAsia" w:hAnsi="Times New Roman" w:cs="Times New Roman"/>
+                <w:sz w:val="24"/>
+                <w:szCs w:val="24"/>
+              </w:rPr>
+              <w:t xml:space="preserve"> patent classes</w:t>
+            </w:r>
+            <w:r>
+              <w:rPr>
+                <w:rFonts w:ascii="Times New Roman" w:eastAsiaTheme="minorEastAsia" w:hAnsi="Times New Roman" w:cs="Times New Roman"/>
+                <w:sz w:val="24"/>
+                <w:szCs w:val="24"/>
+              </w:rPr>
+              <w:t>.</w:t>
+            </w:r>
           </w:p>
         </w:tc>
       </w:tr>
       <w:tr>
-        <w:tc>
-          <w:tcPr>
+        <w:trPr>
+          <w:cnfStyle w:val="000000100000" w:firstRow="0" w:lastRow="0" w:firstColumn="0" w:lastColumn="0" w:oddVBand="0" w:evenVBand="0" w:oddHBand="1" w:evenHBand="0" w:firstRowFirstColumn="0" w:firstRowLastColumn="0" w:lastRowFirstColumn="0" w:lastRowLastColumn="0"/>
+          <w:cantSplit/>
+        </w:trPr>
+        <w:tc>
+          <w:tcPr>
+            <w:cnfStyle w:val="001000000000" w:firstRow="0" w:lastRow="0" w:firstColumn="1" w:lastColumn="0" w:oddVBand="0" w:evenVBand="0" w:oddHBand="0" w:evenHBand="0" w:firstRowFirstColumn="0" w:firstRowLastColumn="0" w:lastRowFirstColumn="0" w:lastRowLastColumn="0"/>
             <w:tcW w:w="1728" w:type="dxa"/>
           </w:tcPr>
           <w:p>
@@ -2199,13 +2905,15 @@
               <w:spacing w:line="480" w:lineRule="auto"/>
               <w:rPr>
                 <w:rFonts w:ascii="Times New Roman" w:hAnsi="Times New Roman" w:cs="Times New Roman"/>
-                <w:sz w:val="24"/>
-                <w:szCs w:val="24"/>
-              </w:rPr>
-            </w:pPr>
-            <w:r>
-              <w:rPr>
-                <w:rFonts w:ascii="Times New Roman" w:hAnsi="Times New Roman" w:cs="Times New Roman"/>
+                <w:b w:val="0"/>
+                <w:sz w:val="24"/>
+                <w:szCs w:val="24"/>
+              </w:rPr>
+            </w:pPr>
+            <w:r>
+              <w:rPr>
+                <w:rFonts w:ascii="Times New Roman" w:hAnsi="Times New Roman" w:cs="Times New Roman"/>
+                <w:b w:val="0"/>
                 <w:sz w:val="24"/>
                 <w:szCs w:val="24"/>
               </w:rPr>
@@ -2220,6 +2928,7 @@
           <w:p>
             <w:pPr>
               <w:spacing w:line="480" w:lineRule="auto"/>
+              <w:cnfStyle w:val="000000100000" w:firstRow="0" w:lastRow="0" w:firstColumn="0" w:lastColumn="0" w:oddVBand="0" w:evenVBand="0" w:oddHBand="1" w:evenHBand="0" w:firstRowFirstColumn="0" w:firstRowLastColumn="0" w:lastRowFirstColumn="0" w:lastRowLastColumn="0"/>
               <w:rPr>
                 <w:rFonts w:ascii="Times New Roman" w:hAnsi="Times New Roman" w:cs="Times New Roman"/>
                 <w:sz w:val="24"/>
@@ -2242,7 +2951,7 @@
           </w:tcPr>
           <w:p>
             <w:pPr>
-              <w:spacing w:line="480" w:lineRule="auto"/>
+              <w:cnfStyle w:val="000000100000" w:firstRow="0" w:lastRow="0" w:firstColumn="0" w:lastColumn="0" w:oddVBand="0" w:evenVBand="0" w:oddHBand="1" w:evenHBand="0" w:firstRowFirstColumn="0" w:firstRowLastColumn="0" w:lastRowFirstColumn="0" w:lastRowLastColumn="0"/>
               <w:rPr>
                 <w:rFonts w:ascii="Times New Roman" w:hAnsi="Times New Roman" w:cs="Times New Roman"/>
                 <w:sz w:val="24"/>
@@ -2265,19 +2974,422 @@
           </w:tcPr>
           <w:p>
             <w:pPr>
-              <w:spacing w:line="480" w:lineRule="auto"/>
-              <w:rPr>
-                <w:rFonts w:ascii="Times New Roman" w:hAnsi="Times New Roman" w:cs="Times New Roman"/>
-                <w:sz w:val="24"/>
-                <w:szCs w:val="24"/>
-              </w:rPr>
-            </w:pPr>
+              <w:cnfStyle w:val="000000100000" w:firstRow="0" w:lastRow="0" w:firstColumn="0" w:lastColumn="0" w:oddVBand="0" w:evenVBand="0" w:oddHBand="1" w:evenHBand="0" w:firstRowFirstColumn="0" w:firstRowLastColumn="0" w:lastRowFirstColumn="0" w:lastRowLastColumn="0"/>
+              <w:rPr>
+                <w:rFonts w:ascii="Times New Roman" w:hAnsi="Times New Roman" w:cs="Times New Roman"/>
+                <w:sz w:val="24"/>
+                <w:szCs w:val="24"/>
+              </w:rPr>
+            </w:pPr>
+            <w:r>
+              <w:rPr>
+                <w:rFonts w:ascii="Times New Roman" w:hAnsi="Times New Roman" w:cs="Times New Roman"/>
+                <w:sz w:val="24"/>
+                <w:szCs w:val="24"/>
+              </w:rPr>
+              <w:t>A measure of</w:t>
+            </w:r>
+            <w:r>
+              <w:rPr>
+                <w:rFonts w:ascii="Times New Roman" w:hAnsi="Times New Roman" w:cs="Times New Roman"/>
+                <w:sz w:val="24"/>
+                <w:szCs w:val="24"/>
+              </w:rPr>
+              <w:t xml:space="preserve"> the originality of a</w:t>
+            </w:r>
+            <w:r>
+              <w:rPr>
+                <w:rFonts w:ascii="Times New Roman" w:hAnsi="Times New Roman" w:cs="Times New Roman"/>
+                <w:sz w:val="24"/>
+                <w:szCs w:val="24"/>
+              </w:rPr>
+              <w:t xml:space="preserve"> pate</w:t>
+            </w:r>
+            <w:r>
+              <w:rPr>
+                <w:rFonts w:ascii="Times New Roman" w:hAnsi="Times New Roman" w:cs="Times New Roman"/>
+                <w:sz w:val="24"/>
+                <w:szCs w:val="24"/>
+              </w:rPr>
+              <w:t>nt as</w:t>
+            </w:r>
+            <w:r>
+              <w:rPr>
+                <w:rFonts w:ascii="Times New Roman" w:hAnsi="Times New Roman" w:cs="Times New Roman"/>
+                <w:sz w:val="24"/>
+                <w:szCs w:val="24"/>
+              </w:rPr>
+              <w:t xml:space="preserve"> determined by the number of different fields </w:t>
+            </w:r>
+            <w:r>
+              <w:rPr>
+                <w:rFonts w:ascii="Times New Roman" w:hAnsi="Times New Roman" w:cs="Times New Roman"/>
+                <w:sz w:val="24"/>
+                <w:szCs w:val="24"/>
+              </w:rPr>
+              <w:t xml:space="preserve">for </w:t>
+            </w:r>
+            <w:r>
+              <w:rPr>
+                <w:rFonts w:ascii="Times New Roman" w:hAnsi="Times New Roman" w:cs="Times New Roman"/>
+                <w:sz w:val="24"/>
+                <w:szCs w:val="24"/>
+              </w:rPr>
+              <w:t>all patent</w:t>
+            </w:r>
+            <w:r>
+              <w:rPr>
+                <w:rFonts w:ascii="Times New Roman" w:hAnsi="Times New Roman" w:cs="Times New Roman"/>
+                <w:sz w:val="24"/>
+                <w:szCs w:val="24"/>
+              </w:rPr>
+              <w:t>s</w:t>
+            </w:r>
+            <w:r>
+              <w:rPr>
+                <w:rFonts w:ascii="Times New Roman" w:hAnsi="Times New Roman" w:cs="Times New Roman"/>
+                <w:sz w:val="24"/>
+                <w:szCs w:val="24"/>
+              </w:rPr>
+              <w:t xml:space="preserve"> cite</w:t>
+            </w:r>
+            <w:r>
+              <w:rPr>
+                <w:rFonts w:ascii="Times New Roman" w:hAnsi="Times New Roman" w:cs="Times New Roman"/>
+                <w:sz w:val="24"/>
+                <w:szCs w:val="24"/>
+              </w:rPr>
+              <w:t>d by</w:t>
+            </w:r>
+            <w:r>
+              <w:rPr>
+                <w:rFonts w:ascii="Times New Roman" w:hAnsi="Times New Roman" w:cs="Times New Roman"/>
+                <w:sz w:val="24"/>
+                <w:szCs w:val="24"/>
+              </w:rPr>
+              <w:t xml:space="preserve"> the patent of interest.</w:t>
+            </w:r>
+          </w:p>
+          <w:p>
+            <w:pPr>
+              <w:cnfStyle w:val="000000100000" w:firstRow="0" w:lastRow="0" w:firstColumn="0" w:lastColumn="0" w:oddVBand="0" w:evenVBand="0" w:oddHBand="1" w:evenHBand="0" w:firstRowFirstColumn="0" w:firstRowLastColumn="0" w:lastRowFirstColumn="0" w:lastRowLastColumn="0"/>
+              <w:rPr>
+                <w:rFonts w:ascii="Times New Roman" w:hAnsi="Times New Roman" w:cs="Times New Roman"/>
+                <w:sz w:val="24"/>
+                <w:szCs w:val="24"/>
+              </w:rPr>
+            </w:pPr>
+          </w:p>
+          <w:p>
+            <w:pPr>
+              <w:cnfStyle w:val="000000100000" w:firstRow="0" w:lastRow="0" w:firstColumn="0" w:lastColumn="0" w:oddVBand="0" w:evenVBand="0" w:oddHBand="1" w:evenHBand="0" w:firstRowFirstColumn="0" w:firstRowLastColumn="0" w:lastRowFirstColumn="0" w:lastRowLastColumn="0"/>
+              <w:rPr>
+                <w:rFonts w:ascii="Times New Roman" w:hAnsi="Times New Roman" w:cs="Times New Roman"/>
+                <w:sz w:val="24"/>
+                <w:szCs w:val="24"/>
+              </w:rPr>
+            </w:pPr>
+            <w:r>
+              <w:rPr>
+                <w:rFonts w:ascii="Times New Roman" w:hAnsi="Times New Roman" w:cs="Times New Roman"/>
+                <w:sz w:val="24"/>
+                <w:szCs w:val="24"/>
+              </w:rPr>
+              <w:t xml:space="preserve">Calculated as the following: </w:t>
+            </w:r>
+          </w:p>
+          <w:p>
+            <w:pPr>
+              <w:cnfStyle w:val="000000100000" w:firstRow="0" w:lastRow="0" w:firstColumn="0" w:lastColumn="0" w:oddVBand="0" w:evenVBand="0" w:oddHBand="1" w:evenHBand="0" w:firstRowFirstColumn="0" w:firstRowLastColumn="0" w:lastRowFirstColumn="0" w:lastRowLastColumn="0"/>
+              <w:rPr>
+                <w:rFonts w:ascii="Times New Roman" w:hAnsi="Times New Roman" w:cs="Times New Roman"/>
+                <w:sz w:val="24"/>
+                <w:szCs w:val="24"/>
+              </w:rPr>
+            </w:pPr>
+            <w:proofErr w:type="spellStart"/>
+            <w:r>
+              <w:rPr>
+                <w:rFonts w:ascii="Times New Roman" w:hAnsi="Times New Roman" w:cs="Times New Roman"/>
+                <w:sz w:val="24"/>
+                <w:szCs w:val="24"/>
+              </w:rPr>
+              <w:t>Originality</w:t>
+            </w:r>
+            <w:r>
+              <w:rPr>
+                <w:rFonts w:ascii="Times New Roman" w:hAnsi="Times New Roman" w:cs="Times New Roman"/>
+                <w:sz w:val="24"/>
+                <w:szCs w:val="24"/>
+                <w:vertAlign w:val="subscript"/>
+              </w:rPr>
+              <w:t>i</w:t>
+            </w:r>
+            <w:proofErr w:type="spellEnd"/>
+            <w:r>
+              <w:rPr>
+                <w:rFonts w:ascii="Times New Roman" w:hAnsi="Times New Roman" w:cs="Times New Roman"/>
+                <w:sz w:val="24"/>
+                <w:szCs w:val="24"/>
+              </w:rPr>
+              <w:t xml:space="preserve"> = 1 - </w:t>
+            </w:r>
+            <m:oMath>
+              <m:nary>
+                <m:naryPr>
+                  <m:chr m:val="∑"/>
+                  <m:limLoc m:val="undOvr"/>
+                  <m:ctrlPr>
+                    <w:rPr>
+                      <w:rFonts w:ascii="Cambria Math" w:hAnsi="Cambria Math" w:cs="Times New Roman"/>
+                      <w:i/>
+                      <w:sz w:val="24"/>
+                      <w:szCs w:val="24"/>
+                    </w:rPr>
+                  </m:ctrlPr>
+                </m:naryPr>
+                <m:sub>
+                  <m:r>
+                    <w:rPr>
+                      <w:rFonts w:ascii="Cambria Math" w:hAnsi="Cambria Math" w:cs="Times New Roman"/>
+                      <w:sz w:val="24"/>
+                      <w:szCs w:val="24"/>
+                    </w:rPr>
+                    <m:t>j</m:t>
+                  </m:r>
+                </m:sub>
+                <m:sup>
+                  <m:sSub>
+                    <m:sSubPr>
+                      <m:ctrlPr>
+                        <w:rPr>
+                          <w:rFonts w:ascii="Cambria Math" w:hAnsi="Cambria Math" w:cs="Times New Roman"/>
+                          <w:i/>
+                          <w:sz w:val="24"/>
+                          <w:szCs w:val="24"/>
+                        </w:rPr>
+                      </m:ctrlPr>
+                    </m:sSubPr>
+                    <m:e>
+                      <m:r>
+                        <w:rPr>
+                          <w:rFonts w:ascii="Cambria Math" w:hAnsi="Cambria Math" w:cs="Times New Roman"/>
+                          <w:sz w:val="24"/>
+                          <w:szCs w:val="24"/>
+                        </w:rPr>
+                        <m:t>n</m:t>
+                      </m:r>
+                    </m:e>
+                    <m:sub>
+                      <m:r>
+                        <w:rPr>
+                          <w:rFonts w:ascii="Cambria Math" w:hAnsi="Cambria Math" w:cs="Times New Roman"/>
+                          <w:sz w:val="24"/>
+                          <w:szCs w:val="24"/>
+                        </w:rPr>
+                        <m:t>i</m:t>
+                      </m:r>
+                    </m:sub>
+                  </m:sSub>
+                </m:sup>
+                <m:e>
+                  <m:sSubSup>
+                    <m:sSubSupPr>
+                      <m:ctrlPr>
+                        <w:rPr>
+                          <w:rFonts w:ascii="Cambria Math" w:hAnsi="Cambria Math" w:cs="Times New Roman"/>
+                          <w:i/>
+                          <w:sz w:val="24"/>
+                          <w:szCs w:val="24"/>
+                        </w:rPr>
+                      </m:ctrlPr>
+                    </m:sSubSupPr>
+                    <m:e>
+                      <m:r>
+                        <w:rPr>
+                          <w:rFonts w:ascii="Cambria Math" w:hAnsi="Cambria Math" w:cs="Times New Roman"/>
+                          <w:sz w:val="24"/>
+                          <w:szCs w:val="24"/>
+                        </w:rPr>
+                        <m:t>s</m:t>
+                      </m:r>
+                    </m:e>
+                    <m:sub>
+                      <m:r>
+                        <w:rPr>
+                          <w:rFonts w:ascii="Cambria Math" w:hAnsi="Cambria Math" w:cs="Times New Roman"/>
+                          <w:sz w:val="24"/>
+                          <w:szCs w:val="24"/>
+                        </w:rPr>
+                        <m:t>ij</m:t>
+                      </m:r>
+                    </m:sub>
+                    <m:sup>
+                      <m:r>
+                        <w:rPr>
+                          <w:rFonts w:ascii="Cambria Math" w:hAnsi="Cambria Math" w:cs="Times New Roman"/>
+                          <w:sz w:val="24"/>
+                          <w:szCs w:val="24"/>
+                        </w:rPr>
+                        <m:t>2</m:t>
+                      </m:r>
+                    </m:sup>
+                  </m:sSubSup>
+                </m:e>
+              </m:nary>
+            </m:oMath>
+            <w:r>
+              <w:rPr>
+                <w:rFonts w:ascii="Times New Roman" w:eastAsiaTheme="minorEastAsia" w:hAnsi="Times New Roman" w:cs="Times New Roman"/>
+                <w:sz w:val="24"/>
+                <w:szCs w:val="24"/>
+              </w:rPr>
+              <w:t xml:space="preserve"> , where </w:t>
+            </w:r>
+            <w:proofErr w:type="spellStart"/>
+            <w:r>
+              <w:rPr>
+                <w:rFonts w:ascii="Times New Roman" w:eastAsiaTheme="minorEastAsia" w:hAnsi="Times New Roman" w:cs="Times New Roman"/>
+                <w:i/>
+                <w:sz w:val="24"/>
+                <w:szCs w:val="24"/>
+              </w:rPr>
+              <w:t>s</w:t>
+            </w:r>
+            <w:r>
+              <w:rPr>
+                <w:rFonts w:ascii="Times New Roman" w:eastAsiaTheme="minorEastAsia" w:hAnsi="Times New Roman" w:cs="Times New Roman"/>
+                <w:i/>
+                <w:sz w:val="24"/>
+                <w:szCs w:val="24"/>
+                <w:vertAlign w:val="subscript"/>
+              </w:rPr>
+              <w:t>ij</w:t>
+            </w:r>
+            <w:proofErr w:type="spellEnd"/>
+            <w:r>
+              <w:rPr>
+                <w:rFonts w:ascii="Times New Roman" w:eastAsiaTheme="minorEastAsia" w:hAnsi="Times New Roman" w:cs="Times New Roman"/>
+                <w:sz w:val="24"/>
+                <w:szCs w:val="24"/>
+              </w:rPr>
+              <w:t xml:space="preserve"> denotes the percentage of citations </w:t>
+            </w:r>
+            <w:r>
+              <w:rPr>
+                <w:rFonts w:ascii="Times New Roman" w:eastAsiaTheme="minorEastAsia" w:hAnsi="Times New Roman" w:cs="Times New Roman"/>
+                <w:sz w:val="24"/>
+                <w:szCs w:val="24"/>
+              </w:rPr>
+              <w:t xml:space="preserve">made </w:t>
+            </w:r>
+            <w:r>
+              <w:rPr>
+                <w:rFonts w:ascii="Times New Roman" w:eastAsiaTheme="minorEastAsia" w:hAnsi="Times New Roman" w:cs="Times New Roman"/>
+                <w:sz w:val="24"/>
+                <w:szCs w:val="24"/>
+              </w:rPr>
+              <w:t xml:space="preserve">by patent </w:t>
+            </w:r>
+            <w:proofErr w:type="spellStart"/>
+            <w:r>
+              <w:rPr>
+                <w:rFonts w:ascii="Times New Roman" w:eastAsiaTheme="minorEastAsia" w:hAnsi="Times New Roman" w:cs="Times New Roman"/>
+                <w:i/>
+                <w:sz w:val="24"/>
+                <w:szCs w:val="24"/>
+              </w:rPr>
+              <w:t>i</w:t>
+            </w:r>
+            <w:proofErr w:type="spellEnd"/>
+            <w:r>
+              <w:rPr>
+                <w:rFonts w:ascii="Times New Roman" w:eastAsiaTheme="minorEastAsia" w:hAnsi="Times New Roman" w:cs="Times New Roman"/>
+                <w:sz w:val="24"/>
+                <w:szCs w:val="24"/>
+              </w:rPr>
+              <w:t xml:space="preserve"> that belong to patent</w:t>
+            </w:r>
+            <w:r>
+              <w:rPr>
+                <w:rFonts w:ascii="Times New Roman" w:eastAsiaTheme="minorEastAsia" w:hAnsi="Times New Roman" w:cs="Times New Roman"/>
+                <w:sz w:val="24"/>
+                <w:szCs w:val="24"/>
+              </w:rPr>
+              <w:t xml:space="preserve"> </w:t>
+            </w:r>
+            <w:r>
+              <w:rPr>
+                <w:rFonts w:ascii="Times New Roman" w:eastAsiaTheme="minorEastAsia" w:hAnsi="Times New Roman" w:cs="Times New Roman"/>
+                <w:sz w:val="24"/>
+                <w:szCs w:val="24"/>
+              </w:rPr>
+              <w:t xml:space="preserve">class </w:t>
+            </w:r>
+            <w:r>
+              <w:rPr>
+                <w:rFonts w:ascii="Times New Roman" w:eastAsiaTheme="minorEastAsia" w:hAnsi="Times New Roman" w:cs="Times New Roman"/>
+                <w:i/>
+                <w:sz w:val="24"/>
+                <w:szCs w:val="24"/>
+              </w:rPr>
+              <w:t>j</w:t>
+            </w:r>
+            <w:r>
+              <w:rPr>
+                <w:rFonts w:ascii="Times New Roman" w:eastAsiaTheme="minorEastAsia" w:hAnsi="Times New Roman" w:cs="Times New Roman"/>
+                <w:sz w:val="24"/>
+                <w:szCs w:val="24"/>
+              </w:rPr>
+              <w:t xml:space="preserve">, out of </w:t>
+            </w:r>
+            <w:proofErr w:type="spellStart"/>
+            <w:r>
+              <w:rPr>
+                <w:rFonts w:ascii="Times New Roman" w:eastAsiaTheme="minorEastAsia" w:hAnsi="Times New Roman" w:cs="Times New Roman"/>
+                <w:i/>
+                <w:sz w:val="24"/>
+                <w:szCs w:val="24"/>
+              </w:rPr>
+              <w:t>n</w:t>
+            </w:r>
+            <w:r>
+              <w:rPr>
+                <w:rFonts w:ascii="Times New Roman" w:eastAsiaTheme="minorEastAsia" w:hAnsi="Times New Roman" w:cs="Times New Roman"/>
+                <w:i/>
+                <w:sz w:val="24"/>
+                <w:szCs w:val="24"/>
+                <w:vertAlign w:val="subscript"/>
+              </w:rPr>
+              <w:t>i</w:t>
+            </w:r>
+            <w:proofErr w:type="spellEnd"/>
+            <w:r>
+              <w:rPr>
+                <w:rFonts w:ascii="Times New Roman" w:eastAsiaTheme="minorEastAsia" w:hAnsi="Times New Roman" w:cs="Times New Roman"/>
+                <w:sz w:val="24"/>
+                <w:szCs w:val="24"/>
+              </w:rPr>
+              <w:t xml:space="preserve"> patent classes</w:t>
+            </w:r>
+            <w:r>
+              <w:rPr>
+                <w:rFonts w:ascii="Times New Roman" w:eastAsiaTheme="minorEastAsia" w:hAnsi="Times New Roman" w:cs="Times New Roman"/>
+                <w:sz w:val="24"/>
+                <w:szCs w:val="24"/>
+              </w:rPr>
+              <w:t>.</w:t>
+            </w:r>
           </w:p>
         </w:tc>
       </w:tr>
       <w:tr>
-        <w:tc>
-          <w:tcPr>
+        <w:trPr>
+          <w:cantSplit/>
+        </w:trPr>
+        <w:tc>
+          <w:tcPr>
+            <w:cnfStyle w:val="001000000000" w:firstRow="0" w:lastRow="0" w:firstColumn="1" w:lastColumn="0" w:oddVBand="0" w:evenVBand="0" w:oddHBand="0" w:evenHBand="0" w:firstRowFirstColumn="0" w:firstRowLastColumn="0" w:lastRowFirstColumn="0" w:lastRowLastColumn="0"/>
             <w:tcW w:w="1728" w:type="dxa"/>
           </w:tcPr>
           <w:p>
@@ -2285,13 +3397,15 @@
               <w:spacing w:line="480" w:lineRule="auto"/>
               <w:rPr>
                 <w:rFonts w:ascii="Times New Roman" w:hAnsi="Times New Roman" w:cs="Times New Roman"/>
-                <w:sz w:val="24"/>
-                <w:szCs w:val="24"/>
-              </w:rPr>
-            </w:pPr>
-            <w:r>
-              <w:rPr>
-                <w:rFonts w:ascii="Times New Roman" w:hAnsi="Times New Roman" w:cs="Times New Roman"/>
+                <w:b w:val="0"/>
+                <w:sz w:val="24"/>
+                <w:szCs w:val="24"/>
+              </w:rPr>
+            </w:pPr>
+            <w:r>
+              <w:rPr>
+                <w:rFonts w:ascii="Times New Roman" w:hAnsi="Times New Roman" w:cs="Times New Roman"/>
+                <w:b w:val="0"/>
                 <w:sz w:val="24"/>
                 <w:szCs w:val="24"/>
               </w:rPr>
@@ -2306,6 +3420,7 @@
           <w:p>
             <w:pPr>
               <w:spacing w:line="480" w:lineRule="auto"/>
+              <w:cnfStyle w:val="000000000000" w:firstRow="0" w:lastRow="0" w:firstColumn="0" w:lastColumn="0" w:oddVBand="0" w:evenVBand="0" w:oddHBand="0" w:evenHBand="0" w:firstRowFirstColumn="0" w:firstRowLastColumn="0" w:lastRowFirstColumn="0" w:lastRowLastColumn="0"/>
               <w:rPr>
                 <w:rFonts w:ascii="Times New Roman" w:hAnsi="Times New Roman" w:cs="Times New Roman"/>
                 <w:sz w:val="24"/>
@@ -2328,7 +3443,7 @@
           </w:tcPr>
           <w:p>
             <w:pPr>
-              <w:spacing w:line="480" w:lineRule="auto"/>
+              <w:cnfStyle w:val="000000000000" w:firstRow="0" w:lastRow="0" w:firstColumn="0" w:lastColumn="0" w:oddVBand="0" w:evenVBand="0" w:oddHBand="0" w:evenHBand="0" w:firstRowFirstColumn="0" w:firstRowLastColumn="0" w:lastRowFirstColumn="0" w:lastRowLastColumn="0"/>
               <w:rPr>
                 <w:rFonts w:ascii="Times New Roman" w:hAnsi="Times New Roman" w:cs="Times New Roman"/>
                 <w:sz w:val="24"/>
@@ -2351,19 +3466,40 @@
           </w:tcPr>
           <w:p>
             <w:pPr>
-              <w:spacing w:line="480" w:lineRule="auto"/>
-              <w:rPr>
-                <w:rFonts w:ascii="Times New Roman" w:hAnsi="Times New Roman" w:cs="Times New Roman"/>
-                <w:sz w:val="24"/>
-                <w:szCs w:val="24"/>
-              </w:rPr>
-            </w:pPr>
+              <w:cnfStyle w:val="000000000000" w:firstRow="0" w:lastRow="0" w:firstColumn="0" w:lastColumn="0" w:oddVBand="0" w:evenVBand="0" w:oddHBand="0" w:evenHBand="0" w:firstRowFirstColumn="0" w:firstRowLastColumn="0" w:lastRowFirstColumn="0" w:lastRowLastColumn="0"/>
+              <w:rPr>
+                <w:rFonts w:ascii="Times New Roman" w:hAnsi="Times New Roman" w:cs="Times New Roman"/>
+                <w:sz w:val="24"/>
+                <w:szCs w:val="24"/>
+              </w:rPr>
+            </w:pPr>
+            <w:r>
+              <w:rPr>
+                <w:rFonts w:ascii="Times New Roman" w:hAnsi="Times New Roman" w:cs="Times New Roman"/>
+                <w:sz w:val="24"/>
+                <w:szCs w:val="24"/>
+              </w:rPr>
+              <w:t>The mean time difference between the application or grant date of the pate</w:t>
+            </w:r>
+            <w:r>
+              <w:rPr>
+                <w:rFonts w:ascii="Times New Roman" w:hAnsi="Times New Roman" w:cs="Times New Roman"/>
+                <w:sz w:val="24"/>
+                <w:szCs w:val="24"/>
+              </w:rPr>
+              <w:t>nt and that of the other patents citing this patent.</w:t>
+            </w:r>
           </w:p>
         </w:tc>
       </w:tr>
       <w:tr>
-        <w:tc>
-          <w:tcPr>
+        <w:trPr>
+          <w:cnfStyle w:val="000000100000" w:firstRow="0" w:lastRow="0" w:firstColumn="0" w:lastColumn="0" w:oddVBand="0" w:evenVBand="0" w:oddHBand="1" w:evenHBand="0" w:firstRowFirstColumn="0" w:firstRowLastColumn="0" w:lastRowFirstColumn="0" w:lastRowLastColumn="0"/>
+          <w:cantSplit/>
+        </w:trPr>
+        <w:tc>
+          <w:tcPr>
+            <w:cnfStyle w:val="001000000000" w:firstRow="0" w:lastRow="0" w:firstColumn="1" w:lastColumn="0" w:oddVBand="0" w:evenVBand="0" w:oddHBand="0" w:evenHBand="0" w:firstRowFirstColumn="0" w:firstRowLastColumn="0" w:lastRowFirstColumn="0" w:lastRowLastColumn="0"/>
             <w:tcW w:w="1728" w:type="dxa"/>
           </w:tcPr>
           <w:p>
@@ -2371,13 +3507,15 @@
               <w:spacing w:line="480" w:lineRule="auto"/>
               <w:rPr>
                 <w:rFonts w:ascii="Times New Roman" w:hAnsi="Times New Roman" w:cs="Times New Roman"/>
-                <w:sz w:val="24"/>
-                <w:szCs w:val="24"/>
-              </w:rPr>
-            </w:pPr>
-            <w:r>
-              <w:rPr>
-                <w:rFonts w:ascii="Times New Roman" w:hAnsi="Times New Roman" w:cs="Times New Roman"/>
+                <w:b w:val="0"/>
+                <w:sz w:val="24"/>
+                <w:szCs w:val="24"/>
+              </w:rPr>
+            </w:pPr>
+            <w:r>
+              <w:rPr>
+                <w:rFonts w:ascii="Times New Roman" w:hAnsi="Times New Roman" w:cs="Times New Roman"/>
+                <w:b w:val="0"/>
                 <w:sz w:val="24"/>
                 <w:szCs w:val="24"/>
               </w:rPr>
@@ -2392,6 +3530,7 @@
           <w:p>
             <w:pPr>
               <w:spacing w:line="480" w:lineRule="auto"/>
+              <w:cnfStyle w:val="000000100000" w:firstRow="0" w:lastRow="0" w:firstColumn="0" w:lastColumn="0" w:oddVBand="0" w:evenVBand="0" w:oddHBand="1" w:evenHBand="0" w:firstRowFirstColumn="0" w:firstRowLastColumn="0" w:lastRowFirstColumn="0" w:lastRowLastColumn="0"/>
               <w:rPr>
                 <w:rFonts w:ascii="Times New Roman" w:hAnsi="Times New Roman" w:cs="Times New Roman"/>
                 <w:sz w:val="24"/>
@@ -2414,7 +3553,7 @@
           </w:tcPr>
           <w:p>
             <w:pPr>
-              <w:spacing w:line="480" w:lineRule="auto"/>
+              <w:cnfStyle w:val="000000100000" w:firstRow="0" w:lastRow="0" w:firstColumn="0" w:lastColumn="0" w:oddVBand="0" w:evenVBand="0" w:oddHBand="1" w:evenHBand="0" w:firstRowFirstColumn="0" w:firstRowLastColumn="0" w:lastRowFirstColumn="0" w:lastRowLastColumn="0"/>
               <w:rPr>
                 <w:rFonts w:ascii="Times New Roman" w:hAnsi="Times New Roman" w:cs="Times New Roman"/>
                 <w:sz w:val="24"/>
@@ -2437,19 +3576,111 @@
           </w:tcPr>
           <w:p>
             <w:pPr>
-              <w:spacing w:line="480" w:lineRule="auto"/>
-              <w:rPr>
-                <w:rFonts w:ascii="Times New Roman" w:hAnsi="Times New Roman" w:cs="Times New Roman"/>
-                <w:sz w:val="24"/>
-                <w:szCs w:val="24"/>
-              </w:rPr>
-            </w:pPr>
+              <w:cnfStyle w:val="000000100000" w:firstRow="0" w:lastRow="0" w:firstColumn="0" w:lastColumn="0" w:oddVBand="0" w:evenVBand="0" w:oddHBand="1" w:evenHBand="0" w:firstRowFirstColumn="0" w:firstRowLastColumn="0" w:lastRowFirstColumn="0" w:lastRowLastColumn="0"/>
+              <w:rPr>
+                <w:rFonts w:ascii="Times New Roman" w:hAnsi="Times New Roman" w:cs="Times New Roman"/>
+                <w:sz w:val="24"/>
+                <w:szCs w:val="24"/>
+              </w:rPr>
+            </w:pPr>
+            <w:r>
+              <w:rPr>
+                <w:rFonts w:ascii="Times New Roman" w:hAnsi="Times New Roman" w:cs="Times New Roman"/>
+                <w:sz w:val="24"/>
+                <w:szCs w:val="24"/>
+              </w:rPr>
+              <w:t xml:space="preserve">The mean time difference between the </w:t>
+            </w:r>
+            <w:r>
+              <w:rPr>
+                <w:rFonts w:ascii="Times New Roman" w:hAnsi="Times New Roman" w:cs="Times New Roman"/>
+                <w:sz w:val="24"/>
+                <w:szCs w:val="24"/>
+              </w:rPr>
+              <w:t>application or grant date of the</w:t>
+            </w:r>
+            <w:r>
+              <w:rPr>
+                <w:rFonts w:ascii="Times New Roman" w:hAnsi="Times New Roman" w:cs="Times New Roman"/>
+                <w:sz w:val="24"/>
+                <w:szCs w:val="24"/>
+              </w:rPr>
+              <w:t xml:space="preserve"> patent and </w:t>
+            </w:r>
+            <w:r>
+              <w:rPr>
+                <w:rFonts w:ascii="Times New Roman" w:hAnsi="Times New Roman" w:cs="Times New Roman"/>
+                <w:sz w:val="24"/>
+                <w:szCs w:val="24"/>
+              </w:rPr>
+              <w:t xml:space="preserve">that of </w:t>
+            </w:r>
+            <w:r>
+              <w:rPr>
+                <w:rFonts w:ascii="Times New Roman" w:hAnsi="Times New Roman" w:cs="Times New Roman"/>
+                <w:sz w:val="24"/>
+                <w:szCs w:val="24"/>
+              </w:rPr>
+              <w:t>the patent</w:t>
+            </w:r>
+            <w:r>
+              <w:rPr>
+                <w:rFonts w:ascii="Times New Roman" w:hAnsi="Times New Roman" w:cs="Times New Roman"/>
+                <w:sz w:val="24"/>
+                <w:szCs w:val="24"/>
+              </w:rPr>
+              <w:t>s</w:t>
+            </w:r>
+            <w:r>
+              <w:rPr>
+                <w:rFonts w:ascii="Times New Roman" w:hAnsi="Times New Roman" w:cs="Times New Roman"/>
+                <w:sz w:val="24"/>
+                <w:szCs w:val="24"/>
+              </w:rPr>
+              <w:t xml:space="preserve"> </w:t>
+            </w:r>
+            <w:r>
+              <w:rPr>
+                <w:rFonts w:ascii="Times New Roman" w:hAnsi="Times New Roman" w:cs="Times New Roman"/>
+                <w:sz w:val="24"/>
+                <w:szCs w:val="24"/>
+              </w:rPr>
+              <w:t>it</w:t>
+            </w:r>
+            <w:r>
+              <w:rPr>
+                <w:rFonts w:ascii="Times New Roman" w:hAnsi="Times New Roman" w:cs="Times New Roman"/>
+                <w:sz w:val="24"/>
+                <w:szCs w:val="24"/>
+              </w:rPr>
+              <w:t xml:space="preserve"> cite</w:t>
+            </w:r>
+            <w:r>
+              <w:rPr>
+                <w:rFonts w:ascii="Times New Roman" w:hAnsi="Times New Roman" w:cs="Times New Roman"/>
+                <w:sz w:val="24"/>
+                <w:szCs w:val="24"/>
+              </w:rPr>
+              <w:t>s</w:t>
+            </w:r>
+            <w:r>
+              <w:rPr>
+                <w:rFonts w:ascii="Times New Roman" w:hAnsi="Times New Roman" w:cs="Times New Roman"/>
+                <w:sz w:val="24"/>
+                <w:szCs w:val="24"/>
+              </w:rPr>
+              <w:t>.</w:t>
+            </w:r>
           </w:p>
         </w:tc>
       </w:tr>
       <w:tr>
-        <w:tc>
-          <w:tcPr>
+        <w:trPr>
+          <w:cantSplit/>
+        </w:trPr>
+        <w:tc>
+          <w:tcPr>
+            <w:cnfStyle w:val="001000000000" w:firstRow="0" w:lastRow="0" w:firstColumn="1" w:lastColumn="0" w:oddVBand="0" w:evenVBand="0" w:oddHBand="0" w:evenHBand="0" w:firstRowFirstColumn="0" w:firstRowLastColumn="0" w:lastRowFirstColumn="0" w:lastRowLastColumn="0"/>
             <w:tcW w:w="1728" w:type="dxa"/>
           </w:tcPr>
           <w:p>
@@ -2457,16 +3688,19 @@
               <w:spacing w:line="480" w:lineRule="auto"/>
               <w:rPr>
                 <w:rFonts w:ascii="Times New Roman" w:hAnsi="Times New Roman" w:cs="Times New Roman"/>
-                <w:sz w:val="24"/>
-                <w:szCs w:val="24"/>
-              </w:rPr>
-            </w:pPr>
-            <w:r>
-              <w:rPr>
-                <w:rFonts w:ascii="Times New Roman" w:hAnsi="Times New Roman" w:cs="Times New Roman"/>
-                <w:sz w:val="24"/>
-                <w:szCs w:val="24"/>
-              </w:rPr>
+                <w:b w:val="0"/>
+                <w:sz w:val="24"/>
+                <w:szCs w:val="24"/>
+              </w:rPr>
+            </w:pPr>
+            <w:r>
+              <w:rPr>
+                <w:rFonts w:ascii="Times New Roman" w:hAnsi="Times New Roman" w:cs="Times New Roman"/>
+                <w:b w:val="0"/>
+                <w:sz w:val="24"/>
+                <w:szCs w:val="24"/>
+              </w:rPr>
+              <w:lastRenderedPageBreak/>
               <w:t>SELFCTUB</w:t>
             </w:r>
           </w:p>
@@ -2478,6 +3712,7 @@
           <w:p>
             <w:pPr>
               <w:spacing w:line="480" w:lineRule="auto"/>
+              <w:cnfStyle w:val="000000000000" w:firstRow="0" w:lastRow="0" w:firstColumn="0" w:lastColumn="0" w:oddVBand="0" w:evenVBand="0" w:oddHBand="0" w:evenHBand="0" w:firstRowFirstColumn="0" w:firstRowLastColumn="0" w:lastRowFirstColumn="0" w:lastRowLastColumn="0"/>
               <w:rPr>
                 <w:rFonts w:ascii="Times New Roman" w:hAnsi="Times New Roman" w:cs="Times New Roman"/>
                 <w:sz w:val="24"/>
@@ -2500,7 +3735,7 @@
           </w:tcPr>
           <w:p>
             <w:pPr>
-              <w:spacing w:line="480" w:lineRule="auto"/>
+              <w:cnfStyle w:val="000000000000" w:firstRow="0" w:lastRow="0" w:firstColumn="0" w:lastColumn="0" w:oddVBand="0" w:evenVBand="0" w:oddHBand="0" w:evenHBand="0" w:firstRowFirstColumn="0" w:firstRowLastColumn="0" w:lastRowFirstColumn="0" w:lastRowLastColumn="0"/>
               <w:rPr>
                 <w:rFonts w:ascii="Times New Roman" w:hAnsi="Times New Roman" w:cs="Times New Roman"/>
                 <w:sz w:val="24"/>
@@ -2523,19 +3758,72 @@
           </w:tcPr>
           <w:p>
             <w:pPr>
-              <w:spacing w:line="480" w:lineRule="auto"/>
-              <w:rPr>
-                <w:rFonts w:ascii="Times New Roman" w:hAnsi="Times New Roman" w:cs="Times New Roman"/>
-                <w:sz w:val="24"/>
-                <w:szCs w:val="24"/>
-              </w:rPr>
-            </w:pPr>
+              <w:cnfStyle w:val="000000000000" w:firstRow="0" w:lastRow="0" w:firstColumn="0" w:lastColumn="0" w:oddVBand="0" w:evenVBand="0" w:oddHBand="0" w:evenHBand="0" w:firstRowFirstColumn="0" w:firstRowLastColumn="0" w:lastRowFirstColumn="0" w:lastRowLastColumn="0"/>
+              <w:rPr>
+                <w:rFonts w:ascii="Times New Roman" w:hAnsi="Times New Roman" w:cs="Times New Roman"/>
+                <w:sz w:val="24"/>
+                <w:szCs w:val="24"/>
+              </w:rPr>
+            </w:pPr>
+            <w:r>
+              <w:rPr>
+                <w:rFonts w:ascii="Times New Roman" w:hAnsi="Times New Roman" w:cs="Times New Roman"/>
+                <w:sz w:val="24"/>
+                <w:szCs w:val="24"/>
+              </w:rPr>
+              <w:t xml:space="preserve">The number of citations made by the patent to other patents with the same assignee divided by the total number of citations made by </w:t>
+            </w:r>
+            <w:r>
+              <w:rPr>
+                <w:rFonts w:ascii="Times New Roman" w:hAnsi="Times New Roman" w:cs="Times New Roman"/>
+                <w:sz w:val="24"/>
+                <w:szCs w:val="24"/>
+              </w:rPr>
+              <w:t>all</w:t>
+            </w:r>
+            <w:r>
+              <w:rPr>
+                <w:rFonts w:ascii="Times New Roman" w:hAnsi="Times New Roman" w:cs="Times New Roman"/>
+                <w:sz w:val="24"/>
+                <w:szCs w:val="24"/>
+              </w:rPr>
+              <w:t xml:space="preserve"> patent</w:t>
+            </w:r>
+            <w:r>
+              <w:rPr>
+                <w:rFonts w:ascii="Times New Roman" w:hAnsi="Times New Roman" w:cs="Times New Roman"/>
+                <w:sz w:val="24"/>
+                <w:szCs w:val="24"/>
+              </w:rPr>
+              <w:t xml:space="preserve">s </w:t>
+            </w:r>
+            <w:r>
+              <w:rPr>
+                <w:rFonts w:ascii="Times New Roman" w:hAnsi="Times New Roman" w:cs="Times New Roman"/>
+                <w:sz w:val="24"/>
+                <w:szCs w:val="24"/>
+              </w:rPr>
+              <w:t>with assignee codes</w:t>
+            </w:r>
+            <w:r>
+              <w:rPr>
+                <w:rFonts w:ascii="Times New Roman" w:hAnsi="Times New Roman" w:cs="Times New Roman"/>
+                <w:sz w:val="24"/>
+                <w:szCs w:val="24"/>
+              </w:rPr>
+              <w:t>.</w:t>
+            </w:r>
           </w:p>
         </w:tc>
       </w:tr>
       <w:tr>
-        <w:tc>
-          <w:tcPr>
+        <w:trPr>
+          <w:cnfStyle w:val="000000100000" w:firstRow="0" w:lastRow="0" w:firstColumn="0" w:lastColumn="0" w:oddVBand="0" w:evenVBand="0" w:oddHBand="1" w:evenHBand="0" w:firstRowFirstColumn="0" w:firstRowLastColumn="0" w:lastRowFirstColumn="0" w:lastRowLastColumn="0"/>
+          <w:cantSplit/>
+        </w:trPr>
+        <w:tc>
+          <w:tcPr>
+            <w:cnfStyle w:val="001000000000" w:firstRow="0" w:lastRow="0" w:firstColumn="1" w:lastColumn="0" w:oddVBand="0" w:evenVBand="0" w:oddHBand="0" w:evenHBand="0" w:firstRowFirstColumn="0" w:firstRowLastColumn="0" w:lastRowFirstColumn="0" w:lastRowLastColumn="0"/>
             <w:tcW w:w="1728" w:type="dxa"/>
           </w:tcPr>
           <w:p>
@@ -2543,17 +3831,18 @@
               <w:spacing w:line="480" w:lineRule="auto"/>
               <w:rPr>
                 <w:rFonts w:ascii="Times New Roman" w:hAnsi="Times New Roman" w:cs="Times New Roman"/>
-                <w:sz w:val="24"/>
-                <w:szCs w:val="24"/>
-              </w:rPr>
-            </w:pPr>
-            <w:r>
-              <w:rPr>
-                <w:rFonts w:ascii="Times New Roman" w:hAnsi="Times New Roman" w:cs="Times New Roman"/>
-                <w:sz w:val="24"/>
-                <w:szCs w:val="24"/>
-              </w:rPr>
-              <w:lastRenderedPageBreak/>
+                <w:b w:val="0"/>
+                <w:sz w:val="24"/>
+                <w:szCs w:val="24"/>
+              </w:rPr>
+            </w:pPr>
+            <w:r>
+              <w:rPr>
+                <w:rFonts w:ascii="Times New Roman" w:hAnsi="Times New Roman" w:cs="Times New Roman"/>
+                <w:b w:val="0"/>
+                <w:sz w:val="24"/>
+                <w:szCs w:val="24"/>
+              </w:rPr>
               <w:t>SELFCTLB</w:t>
             </w:r>
           </w:p>
@@ -2565,6 +3854,7 @@
           <w:p>
             <w:pPr>
               <w:spacing w:line="480" w:lineRule="auto"/>
+              <w:cnfStyle w:val="000000100000" w:firstRow="0" w:lastRow="0" w:firstColumn="0" w:lastColumn="0" w:oddVBand="0" w:evenVBand="0" w:oddHBand="1" w:evenHBand="0" w:firstRowFirstColumn="0" w:firstRowLastColumn="0" w:lastRowFirstColumn="0" w:lastRowLastColumn="0"/>
               <w:rPr>
                 <w:rFonts w:ascii="Times New Roman" w:hAnsi="Times New Roman" w:cs="Times New Roman"/>
                 <w:sz w:val="24"/>
@@ -2587,7 +3877,7 @@
           </w:tcPr>
           <w:p>
             <w:pPr>
-              <w:spacing w:line="480" w:lineRule="auto"/>
+              <w:cnfStyle w:val="000000100000" w:firstRow="0" w:lastRow="0" w:firstColumn="0" w:lastColumn="0" w:oddVBand="0" w:evenVBand="0" w:oddHBand="1" w:evenHBand="0" w:firstRowFirstColumn="0" w:firstRowLastColumn="0" w:lastRowFirstColumn="0" w:lastRowLastColumn="0"/>
               <w:rPr>
                 <w:rFonts w:ascii="Times New Roman" w:hAnsi="Times New Roman" w:cs="Times New Roman"/>
                 <w:sz w:val="24"/>
@@ -2610,19 +3900,47 @@
           </w:tcPr>
           <w:p>
             <w:pPr>
-              <w:spacing w:line="480" w:lineRule="auto"/>
-              <w:rPr>
-                <w:rFonts w:ascii="Times New Roman" w:hAnsi="Times New Roman" w:cs="Times New Roman"/>
-                <w:sz w:val="24"/>
-                <w:szCs w:val="24"/>
-              </w:rPr>
-            </w:pPr>
+              <w:cnfStyle w:val="000000100000" w:firstRow="0" w:lastRow="0" w:firstColumn="0" w:lastColumn="0" w:oddVBand="0" w:evenVBand="0" w:oddHBand="1" w:evenHBand="0" w:firstRowFirstColumn="0" w:firstRowLastColumn="0" w:lastRowFirstColumn="0" w:lastRowLastColumn="0"/>
+              <w:rPr>
+                <w:rFonts w:ascii="Times New Roman" w:hAnsi="Times New Roman" w:cs="Times New Roman"/>
+                <w:sz w:val="24"/>
+                <w:szCs w:val="24"/>
+              </w:rPr>
+            </w:pPr>
+            <w:r>
+              <w:rPr>
+                <w:rFonts w:ascii="Times New Roman" w:hAnsi="Times New Roman" w:cs="Times New Roman"/>
+                <w:sz w:val="24"/>
+                <w:szCs w:val="24"/>
+              </w:rPr>
+              <w:t xml:space="preserve">The number of citations made by the patent to other patents with the same assignee divided by the total number of citations </w:t>
+            </w:r>
+            <w:r>
+              <w:rPr>
+                <w:rFonts w:ascii="Times New Roman" w:hAnsi="Times New Roman" w:cs="Times New Roman"/>
+                <w:sz w:val="24"/>
+                <w:szCs w:val="24"/>
+              </w:rPr>
+              <w:t>made by all patents</w:t>
+            </w:r>
+            <w:r>
+              <w:rPr>
+                <w:rFonts w:ascii="Times New Roman" w:hAnsi="Times New Roman" w:cs="Times New Roman"/>
+                <w:sz w:val="24"/>
+                <w:szCs w:val="24"/>
+              </w:rPr>
+              <w:t>.</w:t>
+            </w:r>
           </w:p>
         </w:tc>
       </w:tr>
       <w:tr>
-        <w:tc>
-          <w:tcPr>
+        <w:trPr>
+          <w:cantSplit/>
+        </w:trPr>
+        <w:tc>
+          <w:tcPr>
+            <w:cnfStyle w:val="001000000000" w:firstRow="0" w:lastRow="0" w:firstColumn="1" w:lastColumn="0" w:oddVBand="0" w:evenVBand="0" w:oddHBand="0" w:evenHBand="0" w:firstRowFirstColumn="0" w:firstRowLastColumn="0" w:lastRowFirstColumn="0" w:lastRowLastColumn="0"/>
             <w:tcW w:w="1728" w:type="dxa"/>
           </w:tcPr>
           <w:p>
@@ -2630,13 +3948,15 @@
               <w:spacing w:line="480" w:lineRule="auto"/>
               <w:rPr>
                 <w:rFonts w:ascii="Times New Roman" w:hAnsi="Times New Roman" w:cs="Times New Roman"/>
-                <w:sz w:val="24"/>
-                <w:szCs w:val="24"/>
-              </w:rPr>
-            </w:pPr>
-            <w:r>
-              <w:rPr>
-                <w:rFonts w:ascii="Times New Roman" w:hAnsi="Times New Roman" w:cs="Times New Roman"/>
+                <w:b w:val="0"/>
+                <w:sz w:val="24"/>
+                <w:szCs w:val="24"/>
+              </w:rPr>
+            </w:pPr>
+            <w:r>
+              <w:rPr>
+                <w:rFonts w:ascii="Times New Roman" w:hAnsi="Times New Roman" w:cs="Times New Roman"/>
+                <w:b w:val="0"/>
                 <w:sz w:val="24"/>
                 <w:szCs w:val="24"/>
               </w:rPr>
@@ -2651,6 +3971,7 @@
           <w:p>
             <w:pPr>
               <w:spacing w:line="480" w:lineRule="auto"/>
+              <w:cnfStyle w:val="000000000000" w:firstRow="0" w:lastRow="0" w:firstColumn="0" w:lastColumn="0" w:oddVBand="0" w:evenVBand="0" w:oddHBand="0" w:evenHBand="0" w:firstRowFirstColumn="0" w:firstRowLastColumn="0" w:lastRowFirstColumn="0" w:lastRowLastColumn="0"/>
               <w:rPr>
                 <w:rFonts w:ascii="Times New Roman" w:hAnsi="Times New Roman" w:cs="Times New Roman"/>
                 <w:sz w:val="24"/>
@@ -2673,7 +3994,7 @@
           </w:tcPr>
           <w:p>
             <w:pPr>
-              <w:spacing w:line="480" w:lineRule="auto"/>
+              <w:cnfStyle w:val="000000000000" w:firstRow="0" w:lastRow="0" w:firstColumn="0" w:lastColumn="0" w:oddVBand="0" w:evenVBand="0" w:oddHBand="0" w:evenHBand="0" w:firstRowFirstColumn="0" w:firstRowLastColumn="0" w:lastRowFirstColumn="0" w:lastRowLastColumn="0"/>
               <w:rPr>
                 <w:rFonts w:ascii="Times New Roman" w:hAnsi="Times New Roman" w:cs="Times New Roman"/>
                 <w:sz w:val="24"/>
@@ -2696,19 +4017,64 @@
           </w:tcPr>
           <w:p>
             <w:pPr>
-              <w:spacing w:line="480" w:lineRule="auto"/>
-              <w:rPr>
-                <w:rFonts w:ascii="Times New Roman" w:hAnsi="Times New Roman" w:cs="Times New Roman"/>
-                <w:sz w:val="24"/>
-                <w:szCs w:val="24"/>
-              </w:rPr>
-            </w:pPr>
+              <w:cnfStyle w:val="000000000000" w:firstRow="0" w:lastRow="0" w:firstColumn="0" w:lastColumn="0" w:oddVBand="0" w:evenVBand="0" w:oddHBand="0" w:evenHBand="0" w:firstRowFirstColumn="0" w:firstRowLastColumn="0" w:lastRowFirstColumn="0" w:lastRowLastColumn="0"/>
+              <w:rPr>
+                <w:rFonts w:ascii="Times New Roman" w:hAnsi="Times New Roman" w:cs="Times New Roman"/>
+                <w:sz w:val="24"/>
+                <w:szCs w:val="24"/>
+              </w:rPr>
+            </w:pPr>
+            <w:r>
+              <w:rPr>
+                <w:rFonts w:ascii="Times New Roman" w:hAnsi="Times New Roman" w:cs="Times New Roman"/>
+                <w:sz w:val="24"/>
+                <w:szCs w:val="24"/>
+              </w:rPr>
+              <w:t xml:space="preserve">The number of citations </w:t>
+            </w:r>
+            <w:r>
+              <w:rPr>
+                <w:rFonts w:ascii="Times New Roman" w:hAnsi="Times New Roman" w:cs="Times New Roman"/>
+                <w:sz w:val="24"/>
+                <w:szCs w:val="24"/>
+              </w:rPr>
+              <w:t>received by the patent from</w:t>
+            </w:r>
+            <w:r>
+              <w:rPr>
+                <w:rFonts w:ascii="Times New Roman" w:hAnsi="Times New Roman" w:cs="Times New Roman"/>
+                <w:sz w:val="24"/>
+                <w:szCs w:val="24"/>
+              </w:rPr>
+              <w:t xml:space="preserve"> other patents with the same assignee divided by the total number of citations </w:t>
+            </w:r>
+            <w:r>
+              <w:rPr>
+                <w:rFonts w:ascii="Times New Roman" w:hAnsi="Times New Roman" w:cs="Times New Roman"/>
+                <w:sz w:val="24"/>
+                <w:szCs w:val="24"/>
+              </w:rPr>
+              <w:t xml:space="preserve">received </w:t>
+            </w:r>
+            <w:r>
+              <w:rPr>
+                <w:rFonts w:ascii="Times New Roman" w:hAnsi="Times New Roman" w:cs="Times New Roman"/>
+                <w:sz w:val="24"/>
+                <w:szCs w:val="24"/>
+              </w:rPr>
+              <w:t>by all patents with assignee codes.</w:t>
+            </w:r>
           </w:p>
         </w:tc>
       </w:tr>
       <w:tr>
-        <w:tc>
-          <w:tcPr>
+        <w:trPr>
+          <w:cnfStyle w:val="000000100000" w:firstRow="0" w:lastRow="0" w:firstColumn="0" w:lastColumn="0" w:oddVBand="0" w:evenVBand="0" w:oddHBand="1" w:evenHBand="0" w:firstRowFirstColumn="0" w:firstRowLastColumn="0" w:lastRowFirstColumn="0" w:lastRowLastColumn="0"/>
+          <w:cantSplit/>
+        </w:trPr>
+        <w:tc>
+          <w:tcPr>
+            <w:cnfStyle w:val="001000000000" w:firstRow="0" w:lastRow="0" w:firstColumn="1" w:lastColumn="0" w:oddVBand="0" w:evenVBand="0" w:oddHBand="0" w:evenHBand="0" w:firstRowFirstColumn="0" w:firstRowLastColumn="0" w:lastRowFirstColumn="0" w:lastRowLastColumn="0"/>
             <w:tcW w:w="1728" w:type="dxa"/>
           </w:tcPr>
           <w:p>
@@ -2716,13 +4082,15 @@
               <w:spacing w:line="480" w:lineRule="auto"/>
               <w:rPr>
                 <w:rFonts w:ascii="Times New Roman" w:hAnsi="Times New Roman" w:cs="Times New Roman"/>
-                <w:sz w:val="24"/>
-                <w:szCs w:val="24"/>
-              </w:rPr>
-            </w:pPr>
-            <w:r>
-              <w:rPr>
-                <w:rFonts w:ascii="Times New Roman" w:hAnsi="Times New Roman" w:cs="Times New Roman"/>
+                <w:b w:val="0"/>
+                <w:sz w:val="24"/>
+                <w:szCs w:val="24"/>
+              </w:rPr>
+            </w:pPr>
+            <w:r>
+              <w:rPr>
+                <w:rFonts w:ascii="Times New Roman" w:hAnsi="Times New Roman" w:cs="Times New Roman"/>
+                <w:b w:val="0"/>
                 <w:sz w:val="24"/>
                 <w:szCs w:val="24"/>
               </w:rPr>
@@ -2737,6 +4105,7 @@
           <w:p>
             <w:pPr>
               <w:spacing w:line="480" w:lineRule="auto"/>
+              <w:cnfStyle w:val="000000100000" w:firstRow="0" w:lastRow="0" w:firstColumn="0" w:lastColumn="0" w:oddVBand="0" w:evenVBand="0" w:oddHBand="1" w:evenHBand="0" w:firstRowFirstColumn="0" w:firstRowLastColumn="0" w:lastRowFirstColumn="0" w:lastRowLastColumn="0"/>
               <w:rPr>
                 <w:rFonts w:ascii="Times New Roman" w:hAnsi="Times New Roman" w:cs="Times New Roman"/>
                 <w:sz w:val="24"/>
@@ -2759,7 +4128,7 @@
           </w:tcPr>
           <w:p>
             <w:pPr>
-              <w:spacing w:line="480" w:lineRule="auto"/>
+              <w:cnfStyle w:val="000000100000" w:firstRow="0" w:lastRow="0" w:firstColumn="0" w:lastColumn="0" w:oddVBand="0" w:evenVBand="0" w:oddHBand="1" w:evenHBand="0" w:firstRowFirstColumn="0" w:firstRowLastColumn="0" w:lastRowFirstColumn="0" w:lastRowLastColumn="0"/>
               <w:rPr>
                 <w:rFonts w:ascii="Times New Roman" w:hAnsi="Times New Roman" w:cs="Times New Roman"/>
                 <w:sz w:val="24"/>
@@ -2782,13 +4151,37 @@
           </w:tcPr>
           <w:p>
             <w:pPr>
-              <w:spacing w:line="480" w:lineRule="auto"/>
-              <w:rPr>
-                <w:rFonts w:ascii="Times New Roman" w:hAnsi="Times New Roman" w:cs="Times New Roman"/>
-                <w:sz w:val="24"/>
-                <w:szCs w:val="24"/>
-              </w:rPr>
-            </w:pPr>
+              <w:cnfStyle w:val="000000100000" w:firstRow="0" w:lastRow="0" w:firstColumn="0" w:lastColumn="0" w:oddVBand="0" w:evenVBand="0" w:oddHBand="1" w:evenHBand="0" w:firstRowFirstColumn="0" w:firstRowLastColumn="0" w:lastRowFirstColumn="0" w:lastRowLastColumn="0"/>
+              <w:rPr>
+                <w:rFonts w:ascii="Times New Roman" w:hAnsi="Times New Roman" w:cs="Times New Roman"/>
+                <w:sz w:val="24"/>
+                <w:szCs w:val="24"/>
+              </w:rPr>
+            </w:pPr>
+            <w:r>
+              <w:rPr>
+                <w:rFonts w:ascii="Times New Roman" w:hAnsi="Times New Roman" w:cs="Times New Roman"/>
+                <w:sz w:val="24"/>
+                <w:szCs w:val="24"/>
+              </w:rPr>
+              <w:t xml:space="preserve">The number of citations received by the patent from other patents with the same assignee divided by the total number of citations </w:t>
+            </w:r>
+            <w:r>
+              <w:rPr>
+                <w:rFonts w:ascii="Times New Roman" w:hAnsi="Times New Roman" w:cs="Times New Roman"/>
+                <w:sz w:val="24"/>
+                <w:szCs w:val="24"/>
+              </w:rPr>
+              <w:t>received</w:t>
+            </w:r>
+            <w:r>
+              <w:rPr>
+                <w:rFonts w:ascii="Times New Roman" w:hAnsi="Times New Roman" w:cs="Times New Roman"/>
+                <w:sz w:val="24"/>
+                <w:szCs w:val="24"/>
+              </w:rPr>
+              <w:t xml:space="preserve"> by all patents.</w:t>
+            </w:r>
           </w:p>
         </w:tc>
       </w:tr>
@@ -2820,7 +4213,25 @@
           <w:sz w:val="24"/>
           <w:szCs w:val="24"/>
         </w:rPr>
-        <w:t>Data Modifications</w:t>
+        <w:t xml:space="preserve">Data </w:t>
+      </w:r>
+      <w:r>
+        <w:rPr>
+          <w:rFonts w:ascii="Times New Roman" w:hAnsi="Times New Roman" w:cs="Times New Roman"/>
+          <w:b/>
+          <w:sz w:val="24"/>
+          <w:szCs w:val="24"/>
+        </w:rPr>
+        <w:t xml:space="preserve">Selection and </w:t>
+      </w:r>
+      <w:r>
+        <w:rPr>
+          <w:rFonts w:ascii="Times New Roman" w:hAnsi="Times New Roman" w:cs="Times New Roman"/>
+          <w:b/>
+          <w:sz w:val="24"/>
+          <w:szCs w:val="24"/>
+        </w:rPr>
+        <w:t>Modifications</w:t>
       </w:r>
     </w:p>
     <w:p>
@@ -2839,7 +4250,343 @@
           <w:szCs w:val="24"/>
         </w:rPr>
         <w:tab/>
-        <w:t>[Enter text]</w:t>
+      </w:r>
+      <w:r>
+        <w:rPr>
+          <w:rFonts w:ascii="Times New Roman" w:hAnsi="Times New Roman" w:cs="Times New Roman"/>
+          <w:sz w:val="24"/>
+          <w:szCs w:val="24"/>
+        </w:rPr>
+        <w:t xml:space="preserve">I used </w:t>
+      </w:r>
+      <w:proofErr w:type="spellStart"/>
+      <w:r>
+        <w:rPr>
+          <w:rFonts w:ascii="Courier New" w:hAnsi="Courier New" w:cs="Courier New"/>
+          <w:sz w:val="24"/>
+          <w:szCs w:val="24"/>
+        </w:rPr>
+        <w:t>RStudio</w:t>
+      </w:r>
+      <w:proofErr w:type="spellEnd"/>
+      <w:r>
+        <w:rPr>
+          <w:rFonts w:ascii="Times New Roman" w:hAnsi="Times New Roman" w:cs="Times New Roman"/>
+          <w:sz w:val="24"/>
+          <w:szCs w:val="24"/>
+        </w:rPr>
+        <w:t xml:space="preserve"> to create a subset of the data.  </w:t>
+      </w:r>
+      <w:r>
+        <w:rPr>
+          <w:rFonts w:ascii="Times New Roman" w:hAnsi="Times New Roman" w:cs="Times New Roman"/>
+          <w:sz w:val="24"/>
+          <w:szCs w:val="24"/>
+        </w:rPr>
+        <w:t>After importing the data, I filtered the data for grant years between and including 1995 through 1999.  I then filtered that data for patents that had at least 1 claim.  I subsequently filtered that data for patents with at least 1 claim received.  This generated a subset of 253,</w:t>
+      </w:r>
+      <w:r>
+        <w:rPr>
+          <w:rFonts w:ascii="Times New Roman" w:hAnsi="Times New Roman" w:cs="Times New Roman"/>
+          <w:sz w:val="24"/>
+          <w:szCs w:val="24"/>
+        </w:rPr>
+        <w:t>328</w:t>
+      </w:r>
+      <w:r>
+        <w:rPr>
+          <w:rFonts w:ascii="Times New Roman" w:hAnsi="Times New Roman" w:cs="Times New Roman"/>
+          <w:sz w:val="24"/>
+          <w:szCs w:val="24"/>
+        </w:rPr>
+        <w:t xml:space="preserve"> observations.  </w:t>
+      </w:r>
+    </w:p>
+    <w:p>
+      <w:pPr>
+        <w:spacing w:after="0" w:line="480" w:lineRule="auto"/>
+        <w:rPr>
+          <w:rFonts w:ascii="Times New Roman" w:hAnsi="Times New Roman" w:cs="Times New Roman"/>
+          <w:sz w:val="24"/>
+          <w:szCs w:val="24"/>
+        </w:rPr>
+      </w:pPr>
+      <w:r>
+        <w:rPr>
+          <w:rFonts w:ascii="Times New Roman" w:hAnsi="Times New Roman" w:cs="Times New Roman"/>
+          <w:sz w:val="24"/>
+          <w:szCs w:val="24"/>
+        </w:rPr>
+        <w:tab/>
+        <w:t xml:space="preserve">I inspected the final data sample using the </w:t>
+      </w:r>
+      <w:proofErr w:type="spellStart"/>
+      <w:r>
+        <w:rPr>
+          <w:rFonts w:ascii="Courier New" w:hAnsi="Courier New" w:cs="Courier New"/>
+          <w:sz w:val="24"/>
+          <w:szCs w:val="24"/>
+        </w:rPr>
+        <w:t>miss_var_summary</w:t>
+      </w:r>
+      <w:proofErr w:type="spellEnd"/>
+      <w:r>
+        <w:rPr>
+          <w:rFonts w:ascii="Times New Roman" w:hAnsi="Times New Roman" w:cs="Times New Roman"/>
+          <w:sz w:val="24"/>
+          <w:szCs w:val="24"/>
+        </w:rPr>
+        <w:t xml:space="preserve"> function to check for missing data by variables to ensure that there was no missing data in the </w:t>
+      </w:r>
+      <w:r>
+        <w:rPr>
+          <w:rFonts w:ascii="Courier New" w:hAnsi="Courier New" w:cs="Courier New"/>
+          <w:sz w:val="24"/>
+          <w:szCs w:val="24"/>
+        </w:rPr>
+        <w:t>CRECEIVE</w:t>
+      </w:r>
+      <w:r>
+        <w:rPr>
+          <w:rFonts w:ascii="Times New Roman" w:hAnsi="Times New Roman" w:cs="Times New Roman"/>
+          <w:sz w:val="24"/>
+          <w:szCs w:val="24"/>
+        </w:rPr>
+        <w:t xml:space="preserve"> and </w:t>
+      </w:r>
+      <w:r>
+        <w:rPr>
+          <w:rFonts w:ascii="Courier New" w:hAnsi="Courier New" w:cs="Courier New"/>
+          <w:sz w:val="24"/>
+          <w:szCs w:val="24"/>
+        </w:rPr>
+        <w:t>CLAIMS</w:t>
+      </w:r>
+      <w:r>
+        <w:rPr>
+          <w:rFonts w:ascii="Times New Roman" w:hAnsi="Times New Roman" w:cs="Times New Roman"/>
+          <w:sz w:val="24"/>
+          <w:szCs w:val="24"/>
+        </w:rPr>
+        <w:t xml:space="preserve"> variables.</w:t>
+      </w:r>
+      <w:r>
+        <w:rPr>
+          <w:rFonts w:ascii="Times New Roman" w:hAnsi="Times New Roman" w:cs="Times New Roman"/>
+          <w:sz w:val="24"/>
+          <w:szCs w:val="24"/>
+        </w:rPr>
+        <w:t xml:space="preserve">  I then used the </w:t>
+      </w:r>
+      <w:proofErr w:type="spellStart"/>
+      <w:r>
+        <w:rPr>
+          <w:rFonts w:ascii="Courier New" w:hAnsi="Courier New" w:cs="Courier New"/>
+          <w:sz w:val="24"/>
+          <w:szCs w:val="24"/>
+        </w:rPr>
+        <w:t>miss_case_summary</w:t>
+      </w:r>
+      <w:proofErr w:type="spellEnd"/>
+      <w:r>
+        <w:rPr>
+          <w:rFonts w:ascii="Times New Roman" w:hAnsi="Times New Roman" w:cs="Times New Roman"/>
+          <w:sz w:val="24"/>
+          <w:szCs w:val="24"/>
+        </w:rPr>
+        <w:t xml:space="preserve"> function to check how many </w:t>
+      </w:r>
+      <w:r>
+        <w:rPr>
+          <w:rFonts w:ascii="Times New Roman" w:hAnsi="Times New Roman" w:cs="Times New Roman"/>
+          <w:sz w:val="24"/>
+          <w:szCs w:val="24"/>
+        </w:rPr>
+        <w:lastRenderedPageBreak/>
+        <w:t xml:space="preserve">observations had missing data in the other variables.  I used the </w:t>
+      </w:r>
+      <w:proofErr w:type="spellStart"/>
+      <w:r>
+        <w:rPr>
+          <w:rFonts w:ascii="Courier New" w:hAnsi="Courier New" w:cs="Courier New"/>
+          <w:sz w:val="24"/>
+          <w:szCs w:val="24"/>
+        </w:rPr>
+        <w:t>get_dupes</w:t>
+      </w:r>
+      <w:proofErr w:type="spellEnd"/>
+      <w:r>
+        <w:rPr>
+          <w:rFonts w:ascii="Times New Roman" w:hAnsi="Times New Roman" w:cs="Times New Roman"/>
+          <w:sz w:val="24"/>
+          <w:szCs w:val="24"/>
+        </w:rPr>
+        <w:t xml:space="preserve"> function </w:t>
+      </w:r>
+      <w:proofErr w:type="gramStart"/>
+      <w:r>
+        <w:rPr>
+          <w:rFonts w:ascii="Times New Roman" w:hAnsi="Times New Roman" w:cs="Times New Roman"/>
+          <w:sz w:val="24"/>
+          <w:szCs w:val="24"/>
+        </w:rPr>
+        <w:t>the verify</w:t>
+      </w:r>
+      <w:proofErr w:type="gramEnd"/>
+      <w:r>
+        <w:rPr>
+          <w:rFonts w:ascii="Times New Roman" w:hAnsi="Times New Roman" w:cs="Times New Roman"/>
+          <w:sz w:val="24"/>
+          <w:szCs w:val="24"/>
+        </w:rPr>
+        <w:t xml:space="preserve"> that there were no duplicates in the </w:t>
+      </w:r>
+      <w:r>
+        <w:rPr>
+          <w:rFonts w:ascii="Courier New" w:hAnsi="Courier New" w:cs="Courier New"/>
+          <w:sz w:val="24"/>
+          <w:szCs w:val="24"/>
+        </w:rPr>
+        <w:t>PATENT</w:t>
+      </w:r>
+      <w:r>
+        <w:rPr>
+          <w:rFonts w:ascii="Times New Roman" w:hAnsi="Times New Roman" w:cs="Times New Roman"/>
+          <w:sz w:val="24"/>
+          <w:szCs w:val="24"/>
+        </w:rPr>
+        <w:t xml:space="preserve"> variable thus ensuring that it could be used as a unique identifier.  I then checked for duplicates across all variables to ensure that each observation was unique.</w:t>
+      </w:r>
+    </w:p>
+    <w:p>
+      <w:pPr>
+        <w:spacing w:after="0" w:line="480" w:lineRule="auto"/>
+        <w:ind w:firstLine="720"/>
+        <w:rPr>
+          <w:rFonts w:ascii="Times New Roman" w:hAnsi="Times New Roman" w:cs="Times New Roman"/>
+          <w:sz w:val="24"/>
+          <w:szCs w:val="24"/>
+        </w:rPr>
+      </w:pPr>
+      <w:r>
+        <w:rPr>
+          <w:rFonts w:ascii="Times New Roman" w:hAnsi="Times New Roman" w:cs="Times New Roman"/>
+          <w:sz w:val="24"/>
+          <w:szCs w:val="24"/>
+        </w:rPr>
+        <w:t xml:space="preserve">I </w:t>
+      </w:r>
+      <w:r>
+        <w:rPr>
+          <w:rFonts w:ascii="Times New Roman" w:hAnsi="Times New Roman" w:cs="Times New Roman"/>
+          <w:sz w:val="24"/>
+          <w:szCs w:val="24"/>
+        </w:rPr>
+        <w:t xml:space="preserve">used the </w:t>
+      </w:r>
+      <w:r>
+        <w:rPr>
+          <w:rFonts w:ascii="Courier New" w:hAnsi="Courier New" w:cs="Courier New"/>
+          <w:sz w:val="24"/>
+          <w:szCs w:val="24"/>
+        </w:rPr>
+        <w:t>sample</w:t>
+      </w:r>
+      <w:r>
+        <w:rPr>
+          <w:rFonts w:ascii="Times New Roman" w:hAnsi="Times New Roman" w:cs="Times New Roman"/>
+          <w:sz w:val="24"/>
+          <w:szCs w:val="24"/>
+        </w:rPr>
+        <w:t xml:space="preserve"> function to select a random sample of 2,000 observations </w:t>
+      </w:r>
+      <w:r>
+        <w:rPr>
+          <w:rFonts w:ascii="Times New Roman" w:hAnsi="Times New Roman" w:cs="Times New Roman"/>
+          <w:sz w:val="24"/>
+          <w:szCs w:val="24"/>
+        </w:rPr>
+        <w:t>from the</w:t>
+      </w:r>
+      <w:r>
+        <w:rPr>
+          <w:rFonts w:ascii="Times New Roman" w:hAnsi="Times New Roman" w:cs="Times New Roman"/>
+          <w:sz w:val="24"/>
+          <w:szCs w:val="24"/>
+        </w:rPr>
+        <w:t xml:space="preserve"> subset</w:t>
+      </w:r>
+      <w:r>
+        <w:rPr>
+          <w:rFonts w:ascii="Times New Roman" w:hAnsi="Times New Roman" w:cs="Times New Roman"/>
+          <w:sz w:val="24"/>
+          <w:szCs w:val="24"/>
+        </w:rPr>
+        <w:t xml:space="preserve"> of 253,328 observations</w:t>
+      </w:r>
+      <w:r>
+        <w:rPr>
+          <w:rFonts w:ascii="Times New Roman" w:hAnsi="Times New Roman" w:cs="Times New Roman"/>
+          <w:sz w:val="24"/>
+          <w:szCs w:val="24"/>
+        </w:rPr>
+        <w:t xml:space="preserve"> using the seed of </w:t>
+      </w:r>
+      <w:r>
+        <w:rPr>
+          <w:rFonts w:ascii="Courier New" w:hAnsi="Courier New" w:cs="Courier New"/>
+          <w:sz w:val="24"/>
+          <w:szCs w:val="24"/>
+        </w:rPr>
+        <w:t>1972</w:t>
+      </w:r>
+      <w:r>
+        <w:rPr>
+          <w:rFonts w:ascii="Times New Roman" w:hAnsi="Times New Roman" w:cs="Times New Roman"/>
+          <w:sz w:val="24"/>
+          <w:szCs w:val="24"/>
+        </w:rPr>
+        <w:t xml:space="preserve"> for the function.</w:t>
+      </w:r>
+      <w:r>
+        <w:rPr>
+          <w:rFonts w:ascii="Times New Roman" w:hAnsi="Times New Roman" w:cs="Times New Roman"/>
+          <w:sz w:val="24"/>
+          <w:szCs w:val="24"/>
+        </w:rPr>
+        <w:t xml:space="preserve">  I then saved this sample </w:t>
+      </w:r>
+      <w:r>
+        <w:rPr>
+          <w:rFonts w:ascii="Times New Roman" w:hAnsi="Times New Roman" w:cs="Times New Roman"/>
+          <w:sz w:val="24"/>
+          <w:szCs w:val="24"/>
+        </w:rPr>
+        <w:t xml:space="preserve">data </w:t>
+      </w:r>
+      <w:r>
+        <w:rPr>
+          <w:rFonts w:ascii="Times New Roman" w:hAnsi="Times New Roman" w:cs="Times New Roman"/>
+          <w:sz w:val="24"/>
+          <w:szCs w:val="24"/>
+        </w:rPr>
+        <w:t xml:space="preserve">as a </w:t>
+      </w:r>
+      <w:r>
+        <w:rPr>
+          <w:rFonts w:ascii="Courier New" w:hAnsi="Courier New" w:cs="Courier New"/>
+          <w:sz w:val="24"/>
+          <w:szCs w:val="24"/>
+        </w:rPr>
+        <w:t>CSV</w:t>
+      </w:r>
+      <w:r>
+        <w:rPr>
+          <w:rFonts w:ascii="Times New Roman" w:hAnsi="Times New Roman" w:cs="Times New Roman"/>
+          <w:sz w:val="24"/>
+          <w:szCs w:val="24"/>
+        </w:rPr>
+        <w:t xml:space="preserve"> file.</w:t>
       </w:r>
     </w:p>
     <w:p>
@@ -2860,7 +4607,7 @@
           <w:sz w:val="24"/>
           <w:szCs w:val="24"/>
         </w:rPr>
-        <w:t>Results</w:t>
+        <w:t xml:space="preserve">Analysis </w:t>
       </w:r>
     </w:p>
     <w:p>
@@ -2879,7 +4626,829 @@
           <w:szCs w:val="24"/>
         </w:rPr>
         <w:tab/>
-        <w:t>[Enter text]</w:t>
+      </w:r>
+      <w:r>
+        <w:rPr>
+          <w:rFonts w:ascii="Times New Roman" w:hAnsi="Times New Roman" w:cs="Times New Roman"/>
+          <w:sz w:val="24"/>
+          <w:szCs w:val="24"/>
+        </w:rPr>
+        <w:t>I analyzed the sample data using</w:t>
+      </w:r>
+      <w:r>
+        <w:rPr>
+          <w:rFonts w:ascii="Times New Roman" w:hAnsi="Times New Roman" w:cs="Times New Roman"/>
+          <w:sz w:val="24"/>
+          <w:szCs w:val="24"/>
+        </w:rPr>
+        <w:t xml:space="preserve"> </w:t>
+      </w:r>
+      <w:r>
+        <w:rPr>
+          <w:rFonts w:ascii="Courier New" w:hAnsi="Courier New" w:cs="Courier New"/>
+          <w:sz w:val="24"/>
+          <w:szCs w:val="24"/>
+        </w:rPr>
+        <w:t xml:space="preserve">IBM </w:t>
+      </w:r>
+      <w:r>
+        <w:rPr>
+          <w:rFonts w:ascii="Courier New" w:hAnsi="Courier New" w:cs="Courier New"/>
+          <w:sz w:val="24"/>
+          <w:szCs w:val="24"/>
+        </w:rPr>
+        <w:t xml:space="preserve">SPSS </w:t>
+      </w:r>
+      <w:r>
+        <w:rPr>
+          <w:rFonts w:ascii="Courier New" w:hAnsi="Courier New" w:cs="Courier New"/>
+          <w:sz w:val="24"/>
+          <w:szCs w:val="24"/>
+        </w:rPr>
+        <w:t xml:space="preserve">Statistics </w:t>
+      </w:r>
+      <w:r>
+        <w:rPr>
+          <w:rFonts w:ascii="Courier New" w:hAnsi="Courier New" w:cs="Courier New"/>
+          <w:sz w:val="24"/>
+          <w:szCs w:val="24"/>
+        </w:rPr>
+        <w:t>25</w:t>
+      </w:r>
+      <w:r>
+        <w:rPr>
+          <w:rFonts w:ascii="Times New Roman" w:hAnsi="Times New Roman" w:cs="Times New Roman"/>
+          <w:sz w:val="24"/>
+          <w:szCs w:val="24"/>
+        </w:rPr>
+        <w:t xml:space="preserve">.  The </w:t>
+      </w:r>
+      <w:r>
+        <w:rPr>
+          <w:rFonts w:ascii="Courier New" w:hAnsi="Courier New" w:cs="Courier New"/>
+          <w:sz w:val="24"/>
+          <w:szCs w:val="24"/>
+        </w:rPr>
+        <w:t>SPSS 25</w:t>
+      </w:r>
+      <w:r>
+        <w:rPr>
+          <w:rFonts w:ascii="Times New Roman" w:hAnsi="Times New Roman" w:cs="Times New Roman"/>
+          <w:sz w:val="24"/>
+          <w:szCs w:val="24"/>
+        </w:rPr>
+        <w:t xml:space="preserve"> </w:t>
+      </w:r>
+      <w:r>
+        <w:rPr>
+          <w:rFonts w:ascii="Times New Roman" w:hAnsi="Times New Roman" w:cs="Times New Roman"/>
+          <w:sz w:val="24"/>
+          <w:szCs w:val="24"/>
+        </w:rPr>
+        <w:t xml:space="preserve">analysis </w:t>
+      </w:r>
+      <w:r>
+        <w:rPr>
+          <w:rFonts w:ascii="Times New Roman" w:hAnsi="Times New Roman" w:cs="Times New Roman"/>
+          <w:sz w:val="24"/>
+          <w:szCs w:val="24"/>
+        </w:rPr>
+        <w:t xml:space="preserve">output is shown in Exhibit A.  </w:t>
+      </w:r>
+      <w:r>
+        <w:rPr>
+          <w:rFonts w:ascii="Times New Roman" w:hAnsi="Times New Roman" w:cs="Times New Roman"/>
+          <w:sz w:val="24"/>
+          <w:szCs w:val="24"/>
+        </w:rPr>
+        <w:t xml:space="preserve">I began by verifying that the correct data type and variable type was applied to each variable in the variable view tab.  </w:t>
+      </w:r>
+      <w:r>
+        <w:rPr>
+          <w:rFonts w:ascii="Times New Roman" w:hAnsi="Times New Roman" w:cs="Times New Roman"/>
+          <w:sz w:val="24"/>
+          <w:szCs w:val="24"/>
+        </w:rPr>
+        <w:t xml:space="preserve">For this study, I </w:t>
+      </w:r>
+      <w:r>
+        <w:rPr>
+          <w:rFonts w:ascii="Times New Roman" w:hAnsi="Times New Roman" w:cs="Times New Roman"/>
+          <w:sz w:val="24"/>
+          <w:szCs w:val="24"/>
+        </w:rPr>
+        <w:t>assigned</w:t>
+      </w:r>
+      <w:r>
+        <w:rPr>
+          <w:rFonts w:ascii="Times New Roman" w:hAnsi="Times New Roman" w:cs="Times New Roman"/>
+          <w:sz w:val="24"/>
+          <w:szCs w:val="24"/>
+        </w:rPr>
+        <w:t xml:space="preserve"> </w:t>
+      </w:r>
+      <w:r>
+        <w:rPr>
+          <w:rFonts w:ascii="Courier New" w:hAnsi="Courier New" w:cs="Courier New"/>
+          <w:sz w:val="24"/>
+          <w:szCs w:val="24"/>
+        </w:rPr>
+        <w:t>CRECEIVE</w:t>
+      </w:r>
+      <w:r>
+        <w:rPr>
+          <w:rFonts w:ascii="Times New Roman" w:hAnsi="Times New Roman" w:cs="Times New Roman"/>
+          <w:sz w:val="24"/>
+          <w:szCs w:val="24"/>
+        </w:rPr>
+        <w:t xml:space="preserve"> </w:t>
+      </w:r>
+      <w:r>
+        <w:rPr>
+          <w:rFonts w:ascii="Times New Roman" w:hAnsi="Times New Roman" w:cs="Times New Roman"/>
+          <w:sz w:val="24"/>
+          <w:szCs w:val="24"/>
+        </w:rPr>
+        <w:t>as</w:t>
+      </w:r>
+      <w:r>
+        <w:rPr>
+          <w:rFonts w:ascii="Times New Roman" w:hAnsi="Times New Roman" w:cs="Times New Roman"/>
+          <w:sz w:val="24"/>
+          <w:szCs w:val="24"/>
+        </w:rPr>
+        <w:t xml:space="preserve"> </w:t>
+      </w:r>
+      <w:r>
+        <w:rPr>
+          <w:rFonts w:ascii="Times New Roman" w:hAnsi="Times New Roman" w:cs="Times New Roman"/>
+          <w:sz w:val="24"/>
+          <w:szCs w:val="24"/>
+        </w:rPr>
+        <w:t xml:space="preserve">the dependent variable (DV).  </w:t>
+      </w:r>
+      <w:r>
+        <w:rPr>
+          <w:rFonts w:ascii="Times New Roman" w:hAnsi="Times New Roman" w:cs="Times New Roman"/>
+          <w:sz w:val="24"/>
+          <w:szCs w:val="24"/>
+        </w:rPr>
+        <w:t xml:space="preserve">I prepared descriptive statistics for the dependent variable using the </w:t>
+      </w:r>
+      <w:r>
+        <w:rPr>
+          <w:rFonts w:ascii="Courier New" w:hAnsi="Courier New" w:cs="Courier New"/>
+          <w:sz w:val="24"/>
+          <w:szCs w:val="24"/>
+        </w:rPr>
+        <w:t xml:space="preserve">Analyze </w:t>
+      </w:r>
+      <w:r>
+        <w:rPr>
+          <w:rFonts w:ascii="Courier New" w:hAnsi="Courier New" w:cs="Courier New"/>
+          <w:sz w:val="24"/>
+          <w:szCs w:val="24"/>
+        </w:rPr>
+        <w:t>&gt;</w:t>
+      </w:r>
+      <w:r>
+        <w:rPr>
+          <w:rFonts w:ascii="Courier New" w:hAnsi="Courier New" w:cs="Courier New"/>
+          <w:sz w:val="24"/>
+          <w:szCs w:val="24"/>
+        </w:rPr>
+        <w:t xml:space="preserve"> </w:t>
+      </w:r>
+      <w:r>
+        <w:rPr>
+          <w:rFonts w:ascii="Courier New" w:hAnsi="Courier New" w:cs="Courier New"/>
+          <w:sz w:val="24"/>
+          <w:szCs w:val="24"/>
+        </w:rPr>
+        <w:t>Descriptive</w:t>
+      </w:r>
+      <w:r>
+        <w:rPr>
+          <w:rFonts w:ascii="Courier New" w:hAnsi="Courier New" w:cs="Courier New"/>
+          <w:sz w:val="24"/>
+          <w:szCs w:val="24"/>
+        </w:rPr>
+        <w:t xml:space="preserve"> </w:t>
+      </w:r>
+      <w:r>
+        <w:rPr>
+          <w:rFonts w:ascii="Courier New" w:hAnsi="Courier New" w:cs="Courier New"/>
+          <w:sz w:val="24"/>
+          <w:szCs w:val="24"/>
+        </w:rPr>
+        <w:t xml:space="preserve">Statistics </w:t>
+      </w:r>
+      <w:r>
+        <w:rPr>
+          <w:rFonts w:ascii="Courier New" w:hAnsi="Courier New" w:cs="Courier New"/>
+          <w:sz w:val="24"/>
+          <w:szCs w:val="24"/>
+        </w:rPr>
+        <w:t>&gt; Frequencies</w:t>
+      </w:r>
+      <w:r>
+        <w:rPr>
+          <w:rFonts w:ascii="Times New Roman" w:hAnsi="Times New Roman" w:cs="Times New Roman"/>
+          <w:sz w:val="24"/>
+          <w:szCs w:val="24"/>
+        </w:rPr>
+        <w:t xml:space="preserve"> function.  </w:t>
+      </w:r>
+      <w:r>
+        <w:rPr>
+          <w:rFonts w:ascii="Times New Roman" w:hAnsi="Times New Roman" w:cs="Times New Roman"/>
+          <w:sz w:val="24"/>
+          <w:szCs w:val="24"/>
+        </w:rPr>
+        <w:t xml:space="preserve">The specific statistics calculated for the DV included mean, </w:t>
+      </w:r>
+      <w:r>
+        <w:rPr>
+          <w:rFonts w:ascii="Times New Roman" w:hAnsi="Times New Roman" w:cs="Times New Roman"/>
+          <w:sz w:val="24"/>
+          <w:szCs w:val="24"/>
+        </w:rPr>
+        <w:t xml:space="preserve">standard error of mean, </w:t>
+      </w:r>
+      <w:r>
+        <w:rPr>
+          <w:rFonts w:ascii="Times New Roman" w:hAnsi="Times New Roman" w:cs="Times New Roman"/>
+          <w:sz w:val="24"/>
+          <w:szCs w:val="24"/>
+        </w:rPr>
+        <w:t xml:space="preserve">median, mode, </w:t>
+      </w:r>
+      <w:r>
+        <w:rPr>
+          <w:rFonts w:ascii="Times New Roman" w:hAnsi="Times New Roman" w:cs="Times New Roman"/>
+          <w:sz w:val="24"/>
+          <w:szCs w:val="24"/>
+        </w:rPr>
+        <w:t xml:space="preserve">minimum, maximum, and </w:t>
+      </w:r>
+      <w:r>
+        <w:rPr>
+          <w:rFonts w:ascii="Times New Roman" w:hAnsi="Times New Roman" w:cs="Times New Roman"/>
+          <w:sz w:val="24"/>
+          <w:szCs w:val="24"/>
+        </w:rPr>
+        <w:t xml:space="preserve">range, </w:t>
+      </w:r>
+      <w:r>
+        <w:rPr>
+          <w:rFonts w:ascii="Times New Roman" w:hAnsi="Times New Roman" w:cs="Times New Roman"/>
+          <w:sz w:val="24"/>
+          <w:szCs w:val="24"/>
+        </w:rPr>
+        <w:t>standard deviation, variance, skewness, and kurtosis.</w:t>
+      </w:r>
+      <w:r>
+        <w:rPr>
+          <w:rFonts w:ascii="Times New Roman" w:hAnsi="Times New Roman" w:cs="Times New Roman"/>
+          <w:sz w:val="24"/>
+          <w:szCs w:val="24"/>
+        </w:rPr>
+        <w:t xml:space="preserve">  I created a histogram with the normal distribution curve superimposed to visually examine the data.</w:t>
+      </w:r>
+    </w:p>
+    <w:p>
+      <w:pPr>
+        <w:spacing w:after="0" w:line="480" w:lineRule="auto"/>
+        <w:rPr>
+          <w:rFonts w:ascii="Times New Roman" w:hAnsi="Times New Roman" w:cs="Times New Roman"/>
+          <w:sz w:val="24"/>
+          <w:szCs w:val="24"/>
+        </w:rPr>
+      </w:pPr>
+      <w:r>
+        <w:rPr>
+          <w:rFonts w:ascii="Times New Roman" w:hAnsi="Times New Roman" w:cs="Times New Roman"/>
+          <w:sz w:val="24"/>
+          <w:szCs w:val="24"/>
+        </w:rPr>
+        <w:tab/>
+        <w:t>I then used the</w:t>
+      </w:r>
+      <w:r>
+        <w:rPr>
+          <w:rFonts w:ascii="Times New Roman" w:hAnsi="Times New Roman" w:cs="Times New Roman"/>
+          <w:sz w:val="24"/>
+          <w:szCs w:val="24"/>
+        </w:rPr>
+        <w:t xml:space="preserve"> </w:t>
+      </w:r>
+      <w:r>
+        <w:rPr>
+          <w:rFonts w:ascii="Courier New" w:hAnsi="Courier New" w:cs="Courier New"/>
+          <w:sz w:val="24"/>
+          <w:szCs w:val="24"/>
+        </w:rPr>
+        <w:t>Graphs &gt;</w:t>
+      </w:r>
+      <w:r>
+        <w:rPr>
+          <w:rFonts w:ascii="Courier New" w:hAnsi="Courier New" w:cs="Courier New"/>
+          <w:sz w:val="24"/>
+          <w:szCs w:val="24"/>
+        </w:rPr>
+        <w:t xml:space="preserve"> </w:t>
+      </w:r>
+      <w:r>
+        <w:rPr>
+          <w:rFonts w:ascii="Courier New" w:hAnsi="Courier New" w:cs="Courier New"/>
+          <w:sz w:val="24"/>
+          <w:szCs w:val="24"/>
+        </w:rPr>
+        <w:t>Chart</w:t>
+      </w:r>
+      <w:r>
+        <w:rPr>
+          <w:rFonts w:ascii="Courier New" w:hAnsi="Courier New" w:cs="Courier New"/>
+          <w:sz w:val="24"/>
+          <w:szCs w:val="24"/>
+        </w:rPr>
+        <w:t xml:space="preserve"> Builder</w:t>
+      </w:r>
+      <w:r>
+        <w:rPr>
+          <w:rFonts w:ascii="Times New Roman" w:hAnsi="Times New Roman" w:cs="Times New Roman"/>
+          <w:sz w:val="24"/>
+          <w:szCs w:val="24"/>
+        </w:rPr>
+        <w:t xml:space="preserve"> function to </w:t>
+      </w:r>
+      <w:r>
+        <w:rPr>
+          <w:rFonts w:ascii="Times New Roman" w:hAnsi="Times New Roman" w:cs="Times New Roman"/>
+          <w:sz w:val="24"/>
+          <w:szCs w:val="24"/>
+        </w:rPr>
+        <w:t xml:space="preserve">create a scatter plot of the DV against </w:t>
+      </w:r>
+      <w:r>
+        <w:rPr>
+          <w:rFonts w:ascii="Times New Roman" w:hAnsi="Times New Roman" w:cs="Times New Roman"/>
+          <w:sz w:val="24"/>
+          <w:szCs w:val="24"/>
+        </w:rPr>
+        <w:t xml:space="preserve">the </w:t>
+      </w:r>
+      <w:r>
+        <w:rPr>
+          <w:rFonts w:ascii="Courier New" w:hAnsi="Courier New" w:cs="Courier New"/>
+          <w:sz w:val="24"/>
+          <w:szCs w:val="24"/>
+        </w:rPr>
+        <w:t>CLAIMS</w:t>
+      </w:r>
+      <w:r>
+        <w:rPr>
+          <w:rFonts w:ascii="Times New Roman" w:hAnsi="Times New Roman" w:cs="Times New Roman"/>
+          <w:sz w:val="24"/>
+          <w:szCs w:val="24"/>
+        </w:rPr>
+        <w:t xml:space="preserve"> variable</w:t>
+      </w:r>
+      <w:r>
+        <w:rPr>
+          <w:rFonts w:ascii="Times New Roman" w:hAnsi="Times New Roman" w:cs="Times New Roman"/>
+          <w:sz w:val="24"/>
+          <w:szCs w:val="24"/>
+        </w:rPr>
+        <w:t xml:space="preserve">, which is one independent variable (IV) of interest.  </w:t>
+      </w:r>
+      <w:r>
+        <w:rPr>
+          <w:rFonts w:ascii="Times New Roman" w:hAnsi="Times New Roman" w:cs="Times New Roman"/>
+          <w:sz w:val="24"/>
+          <w:szCs w:val="24"/>
+        </w:rPr>
+        <w:t>I later used t</w:t>
+      </w:r>
+      <w:r>
+        <w:rPr>
+          <w:rFonts w:ascii="Times New Roman" w:hAnsi="Times New Roman" w:cs="Times New Roman"/>
+          <w:sz w:val="24"/>
+          <w:szCs w:val="24"/>
+        </w:rPr>
+        <w:t xml:space="preserve">he scatter plot </w:t>
+      </w:r>
+      <w:r>
+        <w:rPr>
+          <w:rFonts w:ascii="Times New Roman" w:hAnsi="Times New Roman" w:cs="Times New Roman"/>
+          <w:sz w:val="24"/>
+          <w:szCs w:val="24"/>
+        </w:rPr>
+        <w:t>to</w:t>
+      </w:r>
+      <w:r>
+        <w:rPr>
+          <w:rFonts w:ascii="Times New Roman" w:hAnsi="Times New Roman" w:cs="Times New Roman"/>
+          <w:sz w:val="24"/>
+          <w:szCs w:val="24"/>
+        </w:rPr>
+        <w:t xml:space="preserve"> visually examine whether there was a potential relationship between the two variables.</w:t>
+      </w:r>
+    </w:p>
+    <w:p>
+      <w:pPr>
+        <w:spacing w:after="0" w:line="480" w:lineRule="auto"/>
+        <w:rPr>
+          <w:rFonts w:ascii="Times New Roman" w:hAnsi="Times New Roman" w:cs="Times New Roman"/>
+          <w:sz w:val="24"/>
+          <w:szCs w:val="24"/>
+        </w:rPr>
+      </w:pPr>
+      <w:r>
+        <w:rPr>
+          <w:rFonts w:ascii="Times New Roman" w:hAnsi="Times New Roman" w:cs="Times New Roman"/>
+          <w:sz w:val="24"/>
+          <w:szCs w:val="24"/>
+        </w:rPr>
+        <w:tab/>
+        <w:t xml:space="preserve">Finally, I used the </w:t>
+      </w:r>
+      <w:r>
+        <w:rPr>
+          <w:rFonts w:ascii="Courier New" w:hAnsi="Courier New" w:cs="Courier New"/>
+          <w:sz w:val="24"/>
+          <w:szCs w:val="24"/>
+        </w:rPr>
+        <w:t>Analyze &gt; Regression &gt; Linear</w:t>
+      </w:r>
+      <w:r>
+        <w:rPr>
+          <w:rFonts w:ascii="Times New Roman" w:hAnsi="Times New Roman" w:cs="Times New Roman"/>
+          <w:sz w:val="24"/>
+          <w:szCs w:val="24"/>
+        </w:rPr>
+        <w:t xml:space="preserve"> function to conduct a multiple regression analysis.  The </w:t>
+      </w:r>
+      <w:r>
+        <w:rPr>
+          <w:rFonts w:ascii="Courier New" w:hAnsi="Courier New" w:cs="Courier New"/>
+          <w:sz w:val="24"/>
+          <w:szCs w:val="24"/>
+        </w:rPr>
+        <w:t>CRECEIVE</w:t>
+      </w:r>
+      <w:r>
+        <w:rPr>
+          <w:rFonts w:ascii="Times New Roman" w:hAnsi="Times New Roman" w:cs="Times New Roman"/>
+          <w:sz w:val="24"/>
+          <w:szCs w:val="24"/>
+        </w:rPr>
+        <w:t xml:space="preserve"> variable remained the DV.  The IVs included </w:t>
+      </w:r>
+      <w:r>
+        <w:rPr>
+          <w:rFonts w:ascii="Courier New" w:hAnsi="Courier New" w:cs="Courier New"/>
+          <w:sz w:val="24"/>
+          <w:szCs w:val="24"/>
+        </w:rPr>
+        <w:lastRenderedPageBreak/>
+        <w:t>CAT</w:t>
+      </w:r>
+      <w:r>
+        <w:rPr>
+          <w:rFonts w:ascii="Times New Roman" w:hAnsi="Times New Roman" w:cs="Times New Roman"/>
+          <w:sz w:val="24"/>
+          <w:szCs w:val="24"/>
+        </w:rPr>
+        <w:t>,</w:t>
+      </w:r>
+      <w:r>
+        <w:rPr>
+          <w:rFonts w:ascii="Times New Roman" w:hAnsi="Times New Roman" w:cs="Times New Roman"/>
+          <w:sz w:val="24"/>
+          <w:szCs w:val="24"/>
+        </w:rPr>
+        <w:t xml:space="preserve"> </w:t>
+      </w:r>
+      <w:r>
+        <w:rPr>
+          <w:rFonts w:ascii="Courier New" w:hAnsi="Courier New" w:cs="Courier New"/>
+          <w:sz w:val="24"/>
+          <w:szCs w:val="24"/>
+        </w:rPr>
+        <w:t>SUBCAT</w:t>
+      </w:r>
+      <w:r>
+        <w:rPr>
+          <w:rFonts w:ascii="Times New Roman" w:hAnsi="Times New Roman" w:cs="Times New Roman"/>
+          <w:sz w:val="24"/>
+          <w:szCs w:val="24"/>
+        </w:rPr>
+        <w:t>,</w:t>
+      </w:r>
+      <w:r>
+        <w:rPr>
+          <w:rFonts w:ascii="Times New Roman" w:hAnsi="Times New Roman" w:cs="Times New Roman"/>
+          <w:sz w:val="24"/>
+          <w:szCs w:val="24"/>
+        </w:rPr>
+        <w:t xml:space="preserve"> </w:t>
+      </w:r>
+      <w:r>
+        <w:rPr>
+          <w:rFonts w:ascii="Courier New" w:hAnsi="Courier New" w:cs="Courier New"/>
+          <w:sz w:val="24"/>
+          <w:szCs w:val="24"/>
+        </w:rPr>
+        <w:t>NCLASS</w:t>
+      </w:r>
+      <w:r>
+        <w:rPr>
+          <w:rFonts w:ascii="Times New Roman" w:hAnsi="Times New Roman" w:cs="Times New Roman"/>
+          <w:sz w:val="24"/>
+          <w:szCs w:val="24"/>
+        </w:rPr>
+        <w:t>,</w:t>
+      </w:r>
+      <w:r>
+        <w:rPr>
+          <w:rFonts w:ascii="Times New Roman" w:hAnsi="Times New Roman" w:cs="Times New Roman"/>
+          <w:sz w:val="24"/>
+          <w:szCs w:val="24"/>
+        </w:rPr>
+        <w:t xml:space="preserve"> </w:t>
+      </w:r>
+      <w:r>
+        <w:rPr>
+          <w:rFonts w:ascii="Courier New" w:hAnsi="Courier New" w:cs="Courier New"/>
+          <w:sz w:val="24"/>
+          <w:szCs w:val="24"/>
+        </w:rPr>
+        <w:t>CLAIMS</w:t>
+      </w:r>
+      <w:r>
+        <w:rPr>
+          <w:rFonts w:ascii="Times New Roman" w:hAnsi="Times New Roman" w:cs="Times New Roman"/>
+          <w:sz w:val="24"/>
+          <w:szCs w:val="24"/>
+        </w:rPr>
+        <w:t>,</w:t>
+      </w:r>
+      <w:r>
+        <w:rPr>
+          <w:rFonts w:ascii="Times New Roman" w:hAnsi="Times New Roman" w:cs="Times New Roman"/>
+          <w:sz w:val="24"/>
+          <w:szCs w:val="24"/>
+        </w:rPr>
+        <w:t xml:space="preserve"> </w:t>
+      </w:r>
+      <w:r>
+        <w:rPr>
+          <w:rFonts w:ascii="Courier New" w:hAnsi="Courier New" w:cs="Courier New"/>
+          <w:sz w:val="24"/>
+          <w:szCs w:val="24"/>
+        </w:rPr>
+        <w:t>GENERAL</w:t>
+      </w:r>
+      <w:r>
+        <w:rPr>
+          <w:rFonts w:ascii="Times New Roman" w:hAnsi="Times New Roman" w:cs="Times New Roman"/>
+          <w:sz w:val="24"/>
+          <w:szCs w:val="24"/>
+        </w:rPr>
+        <w:t>,</w:t>
+      </w:r>
+      <w:r>
+        <w:rPr>
+          <w:rFonts w:ascii="Times New Roman" w:hAnsi="Times New Roman" w:cs="Times New Roman"/>
+          <w:sz w:val="24"/>
+          <w:szCs w:val="24"/>
+        </w:rPr>
+        <w:t xml:space="preserve"> </w:t>
+      </w:r>
+      <w:r>
+        <w:rPr>
+          <w:rFonts w:ascii="Courier New" w:hAnsi="Courier New" w:cs="Courier New"/>
+          <w:sz w:val="24"/>
+          <w:szCs w:val="24"/>
+        </w:rPr>
+        <w:t>ORIGINAL</w:t>
+      </w:r>
+      <w:r>
+        <w:rPr>
+          <w:rFonts w:ascii="Times New Roman" w:hAnsi="Times New Roman" w:cs="Times New Roman"/>
+          <w:sz w:val="24"/>
+          <w:szCs w:val="24"/>
+        </w:rPr>
+        <w:t>,</w:t>
+      </w:r>
+      <w:r>
+        <w:rPr>
+          <w:rFonts w:ascii="Times New Roman" w:hAnsi="Times New Roman" w:cs="Times New Roman"/>
+          <w:sz w:val="24"/>
+          <w:szCs w:val="24"/>
+        </w:rPr>
+        <w:t xml:space="preserve"> </w:t>
+      </w:r>
+      <w:r>
+        <w:rPr>
+          <w:rFonts w:ascii="Courier New" w:hAnsi="Courier New" w:cs="Courier New"/>
+          <w:sz w:val="24"/>
+          <w:szCs w:val="24"/>
+        </w:rPr>
+        <w:t>CMADE</w:t>
+      </w:r>
+      <w:r>
+        <w:rPr>
+          <w:rFonts w:ascii="Times New Roman" w:hAnsi="Times New Roman" w:cs="Times New Roman"/>
+          <w:sz w:val="24"/>
+          <w:szCs w:val="24"/>
+        </w:rPr>
+        <w:t>,</w:t>
+      </w:r>
+      <w:r>
+        <w:rPr>
+          <w:rFonts w:ascii="Times New Roman" w:hAnsi="Times New Roman" w:cs="Times New Roman"/>
+          <w:sz w:val="24"/>
+          <w:szCs w:val="24"/>
+        </w:rPr>
+        <w:t xml:space="preserve"> </w:t>
+      </w:r>
+      <w:r>
+        <w:rPr>
+          <w:rFonts w:ascii="Courier New" w:hAnsi="Courier New" w:cs="Courier New"/>
+          <w:sz w:val="24"/>
+          <w:szCs w:val="24"/>
+        </w:rPr>
+        <w:t>RATIOCIT</w:t>
+      </w:r>
+      <w:r>
+        <w:rPr>
+          <w:rFonts w:ascii="Times New Roman" w:hAnsi="Times New Roman" w:cs="Times New Roman"/>
+          <w:sz w:val="24"/>
+          <w:szCs w:val="24"/>
+        </w:rPr>
+        <w:t>,</w:t>
+      </w:r>
+      <w:r>
+        <w:rPr>
+          <w:rFonts w:ascii="Times New Roman" w:hAnsi="Times New Roman" w:cs="Times New Roman"/>
+          <w:sz w:val="24"/>
+          <w:szCs w:val="24"/>
+        </w:rPr>
+        <w:t xml:space="preserve"> </w:t>
+      </w:r>
+      <w:r>
+        <w:rPr>
+          <w:rFonts w:ascii="Courier New" w:hAnsi="Courier New" w:cs="Courier New"/>
+          <w:sz w:val="24"/>
+          <w:szCs w:val="24"/>
+        </w:rPr>
+        <w:t>BCKGTLAG</w:t>
+      </w:r>
+      <w:r>
+        <w:rPr>
+          <w:rFonts w:ascii="Times New Roman" w:hAnsi="Times New Roman" w:cs="Times New Roman"/>
+          <w:sz w:val="24"/>
+          <w:szCs w:val="24"/>
+        </w:rPr>
+        <w:t>,</w:t>
+      </w:r>
+      <w:r>
+        <w:rPr>
+          <w:rFonts w:ascii="Times New Roman" w:hAnsi="Times New Roman" w:cs="Times New Roman"/>
+          <w:sz w:val="24"/>
+          <w:szCs w:val="24"/>
+        </w:rPr>
+        <w:t xml:space="preserve"> </w:t>
+      </w:r>
+      <w:r>
+        <w:rPr>
+          <w:rFonts w:ascii="Courier New" w:hAnsi="Courier New" w:cs="Courier New"/>
+          <w:sz w:val="24"/>
+          <w:szCs w:val="24"/>
+        </w:rPr>
+        <w:t>FWDAPLAG</w:t>
+      </w:r>
+      <w:r>
+        <w:rPr>
+          <w:rFonts w:ascii="Times New Roman" w:hAnsi="Times New Roman" w:cs="Times New Roman"/>
+          <w:sz w:val="24"/>
+          <w:szCs w:val="24"/>
+        </w:rPr>
+        <w:t>,</w:t>
+      </w:r>
+      <w:r>
+        <w:rPr>
+          <w:rFonts w:ascii="Times New Roman" w:hAnsi="Times New Roman" w:cs="Times New Roman"/>
+          <w:sz w:val="24"/>
+          <w:szCs w:val="24"/>
+        </w:rPr>
+        <w:t xml:space="preserve"> </w:t>
+      </w:r>
+      <w:r>
+        <w:rPr>
+          <w:rFonts w:ascii="Courier New" w:hAnsi="Courier New" w:cs="Courier New"/>
+          <w:sz w:val="24"/>
+          <w:szCs w:val="24"/>
+        </w:rPr>
+        <w:t>SELFCTUB</w:t>
+      </w:r>
+      <w:r>
+        <w:rPr>
+          <w:rFonts w:ascii="Times New Roman" w:hAnsi="Times New Roman" w:cs="Times New Roman"/>
+          <w:sz w:val="24"/>
+          <w:szCs w:val="24"/>
+        </w:rPr>
+        <w:t>,</w:t>
+      </w:r>
+      <w:r>
+        <w:rPr>
+          <w:rFonts w:ascii="Times New Roman" w:hAnsi="Times New Roman" w:cs="Times New Roman"/>
+          <w:sz w:val="24"/>
+          <w:szCs w:val="24"/>
+        </w:rPr>
+        <w:t xml:space="preserve"> </w:t>
+      </w:r>
+      <w:r>
+        <w:rPr>
+          <w:rFonts w:ascii="Courier New" w:hAnsi="Courier New" w:cs="Courier New"/>
+          <w:sz w:val="24"/>
+          <w:szCs w:val="24"/>
+        </w:rPr>
+        <w:t>SELFCTLB</w:t>
+      </w:r>
+      <w:r>
+        <w:rPr>
+          <w:rFonts w:ascii="Times New Roman" w:hAnsi="Times New Roman" w:cs="Times New Roman"/>
+          <w:sz w:val="24"/>
+          <w:szCs w:val="24"/>
+        </w:rPr>
+        <w:t>,</w:t>
+      </w:r>
+      <w:r>
+        <w:rPr>
+          <w:rFonts w:ascii="Times New Roman" w:hAnsi="Times New Roman" w:cs="Times New Roman"/>
+          <w:sz w:val="24"/>
+          <w:szCs w:val="24"/>
+        </w:rPr>
+        <w:t xml:space="preserve"> </w:t>
+      </w:r>
+      <w:r>
+        <w:rPr>
+          <w:rFonts w:ascii="Courier New" w:hAnsi="Courier New" w:cs="Courier New"/>
+          <w:sz w:val="24"/>
+          <w:szCs w:val="24"/>
+        </w:rPr>
+        <w:t>SECDLWBD</w:t>
+      </w:r>
+      <w:r>
+        <w:rPr>
+          <w:rFonts w:ascii="Times New Roman" w:hAnsi="Times New Roman" w:cs="Times New Roman"/>
+          <w:sz w:val="24"/>
+          <w:szCs w:val="24"/>
+        </w:rPr>
+        <w:t>,</w:t>
+      </w:r>
+      <w:r>
+        <w:rPr>
+          <w:rFonts w:ascii="Times New Roman" w:hAnsi="Times New Roman" w:cs="Times New Roman"/>
+          <w:sz w:val="24"/>
+          <w:szCs w:val="24"/>
+        </w:rPr>
+        <w:t xml:space="preserve"> </w:t>
+      </w:r>
+      <w:r>
+        <w:rPr>
+          <w:rFonts w:ascii="Times New Roman" w:hAnsi="Times New Roman" w:cs="Times New Roman"/>
+          <w:sz w:val="24"/>
+          <w:szCs w:val="24"/>
+        </w:rPr>
+        <w:t>and</w:t>
+      </w:r>
+      <w:r>
+        <w:rPr>
+          <w:rFonts w:ascii="Courier New" w:hAnsi="Courier New" w:cs="Courier New"/>
+          <w:sz w:val="24"/>
+          <w:szCs w:val="24"/>
+        </w:rPr>
+        <w:t xml:space="preserve"> </w:t>
+      </w:r>
+      <w:r>
+        <w:rPr>
+          <w:rFonts w:ascii="Courier New" w:hAnsi="Courier New" w:cs="Courier New"/>
+          <w:sz w:val="24"/>
+          <w:szCs w:val="24"/>
+        </w:rPr>
+        <w:t>SECDUPBD</w:t>
+      </w:r>
+      <w:r>
+        <w:rPr>
+          <w:rFonts w:ascii="Times New Roman" w:hAnsi="Times New Roman" w:cs="Times New Roman"/>
+          <w:sz w:val="24"/>
+          <w:szCs w:val="24"/>
+        </w:rPr>
+        <w:t>.</w:t>
       </w:r>
     </w:p>
     <w:p>
@@ -2920,7 +5489,16 @@
           <w:sz w:val="24"/>
           <w:szCs w:val="24"/>
         </w:rPr>
-        <w:t>Findings and Analysis</w:t>
+        <w:t>Findings</w:t>
+      </w:r>
+      <w:r>
+        <w:rPr>
+          <w:rFonts w:ascii="Times New Roman" w:hAnsi="Times New Roman" w:cs="Times New Roman"/>
+          <w:b/>
+          <w:sz w:val="24"/>
+          <w:szCs w:val="24"/>
+        </w:rPr>
+        <w:t xml:space="preserve"> and Results</w:t>
       </w:r>
     </w:p>
     <w:p>
@@ -3241,23 +5819,7 @@
           <w:sz w:val="24"/>
           <w:szCs w:val="24"/>
         </w:rPr>
-        <w:t xml:space="preserve">Hall, B. H., Jaffe, </w:t>
-      </w:r>
-      <w:r>
-        <w:rPr>
-          <w:rFonts w:ascii="Times New Roman" w:hAnsi="Times New Roman" w:cs="Times New Roman"/>
-          <w:sz w:val="24"/>
-          <w:szCs w:val="24"/>
-        </w:rPr>
-        <w:t xml:space="preserve">A. B. </w:t>
-      </w:r>
-      <w:r>
-        <w:rPr>
-          <w:rFonts w:ascii="Times New Roman" w:hAnsi="Times New Roman" w:cs="Times New Roman"/>
-          <w:sz w:val="24"/>
-          <w:szCs w:val="24"/>
-        </w:rPr>
-        <w:t xml:space="preserve">and </w:t>
+        <w:t xml:space="preserve">Hall, B. H., Jaffe, A. B. and </w:t>
       </w:r>
       <w:proofErr w:type="spellStart"/>
       <w:r>
@@ -3283,23 +5845,7 @@
           <w:sz w:val="24"/>
           <w:szCs w:val="24"/>
         </w:rPr>
-        <w:t xml:space="preserve"> </w:t>
-      </w:r>
-      <w:r>
-        <w:rPr>
-          <w:rFonts w:ascii="Times New Roman" w:hAnsi="Times New Roman" w:cs="Times New Roman"/>
-          <w:sz w:val="24"/>
-          <w:szCs w:val="24"/>
-        </w:rPr>
-        <w:t xml:space="preserve">M. </w:t>
-      </w:r>
-      <w:r>
-        <w:rPr>
-          <w:rFonts w:ascii="Times New Roman" w:hAnsi="Times New Roman" w:cs="Times New Roman"/>
-          <w:sz w:val="24"/>
-          <w:szCs w:val="24"/>
-        </w:rPr>
-        <w:t>(2001).</w:t>
+        <w:t xml:space="preserve"> M. (2001).</w:t>
       </w:r>
       <w:proofErr w:type="gramEnd"/>
       <w:r>
@@ -3366,6 +5912,8 @@
           <w:szCs w:val="24"/>
         </w:rPr>
       </w:pPr>
+      <w:bookmarkStart w:id="0" w:name="_GoBack"/>
+      <w:bookmarkEnd w:id="0"/>
     </w:p>
     <w:sectPr>
       <w:headerReference w:type="default" r:id="rId7"/>
@@ -3491,7 +6039,7 @@
         <w:noProof/>
         <w:sz w:val="24"/>
       </w:rPr>
-      <w:t>3</w:t>
+      <w:t>2</w:t>
     </w:r>
     <w:r>
       <w:rPr>
@@ -3841,6 +6389,131 @@
       </w:tblBorders>
     </w:tblPr>
   </w:style>
+  <w:style w:type="character" w:styleId="PlaceholderText">
+    <w:name w:val="Placeholder Text"/>
+    <w:basedOn w:val="DefaultParagraphFont"/>
+    <w:uiPriority w:val="99"/>
+    <w:semiHidden/>
+    <w:rsid w:val="00312EA1"/>
+    <w:rPr>
+      <w:color w:val="808080"/>
+    </w:rPr>
+  </w:style>
+  <w:style w:type="paragraph" w:styleId="BalloonText">
+    <w:name w:val="Balloon Text"/>
+    <w:basedOn w:val="Normal"/>
+    <w:link w:val="BalloonTextChar"/>
+    <w:uiPriority w:val="99"/>
+    <w:semiHidden/>
+    <w:unhideWhenUsed/>
+    <w:rsid w:val="00312EA1"/>
+    <w:pPr>
+      <w:spacing w:after="0" w:line="240" w:lineRule="auto"/>
+    </w:pPr>
+    <w:rPr>
+      <w:rFonts w:ascii="Tahoma" w:hAnsi="Tahoma" w:cs="Tahoma"/>
+      <w:sz w:val="16"/>
+      <w:szCs w:val="16"/>
+    </w:rPr>
+  </w:style>
+  <w:style w:type="character" w:customStyle="1" w:styleId="BalloonTextChar">
+    <w:name w:val="Balloon Text Char"/>
+    <w:basedOn w:val="DefaultParagraphFont"/>
+    <w:link w:val="BalloonText"/>
+    <w:uiPriority w:val="99"/>
+    <w:semiHidden/>
+    <w:rsid w:val="00312EA1"/>
+    <w:rPr>
+      <w:rFonts w:ascii="Tahoma" w:hAnsi="Tahoma" w:cs="Tahoma"/>
+      <w:sz w:val="16"/>
+      <w:szCs w:val="16"/>
+    </w:rPr>
+  </w:style>
+  <w:style w:type="table" w:styleId="LightList">
+    <w:name w:val="Light List"/>
+    <w:basedOn w:val="TableNormal"/>
+    <w:uiPriority w:val="61"/>
+    <w:rsid w:val="00AE35E3"/>
+    <w:pPr>
+      <w:spacing w:after="0" w:line="240" w:lineRule="auto"/>
+    </w:pPr>
+    <w:tblPr>
+      <w:tblStyleRowBandSize w:val="1"/>
+      <w:tblStyleColBandSize w:val="1"/>
+      <w:tblBorders>
+        <w:top w:val="single" w:sz="8" w:space="0" w:color="000000" w:themeColor="text1"/>
+        <w:left w:val="single" w:sz="8" w:space="0" w:color="000000" w:themeColor="text1"/>
+        <w:bottom w:val="single" w:sz="8" w:space="0" w:color="000000" w:themeColor="text1"/>
+        <w:right w:val="single" w:sz="8" w:space="0" w:color="000000" w:themeColor="text1"/>
+      </w:tblBorders>
+    </w:tblPr>
+    <w:tblStylePr w:type="firstRow">
+      <w:pPr>
+        <w:spacing w:before="0" w:after="0" w:line="240" w:lineRule="auto"/>
+      </w:pPr>
+      <w:rPr>
+        <w:b/>
+        <w:bCs/>
+        <w:color w:val="FFFFFF" w:themeColor="background1"/>
+      </w:rPr>
+      <w:tblPr/>
+      <w:tcPr>
+        <w:shd w:val="clear" w:color="auto" w:fill="000000" w:themeFill="text1"/>
+      </w:tcPr>
+    </w:tblStylePr>
+    <w:tblStylePr w:type="lastRow">
+      <w:pPr>
+        <w:spacing w:before="0" w:after="0" w:line="240" w:lineRule="auto"/>
+      </w:pPr>
+      <w:rPr>
+        <w:b/>
+        <w:bCs/>
+      </w:rPr>
+      <w:tblPr/>
+      <w:tcPr>
+        <w:tcBorders>
+          <w:top w:val="double" w:sz="6" w:space="0" w:color="000000" w:themeColor="text1"/>
+          <w:left w:val="single" w:sz="8" w:space="0" w:color="000000" w:themeColor="text1"/>
+          <w:bottom w:val="single" w:sz="8" w:space="0" w:color="000000" w:themeColor="text1"/>
+          <w:right w:val="single" w:sz="8" w:space="0" w:color="000000" w:themeColor="text1"/>
+        </w:tcBorders>
+      </w:tcPr>
+    </w:tblStylePr>
+    <w:tblStylePr w:type="firstCol">
+      <w:rPr>
+        <w:b/>
+        <w:bCs/>
+      </w:rPr>
+    </w:tblStylePr>
+    <w:tblStylePr w:type="lastCol">
+      <w:rPr>
+        <w:b/>
+        <w:bCs/>
+      </w:rPr>
+    </w:tblStylePr>
+    <w:tblStylePr w:type="band1Vert">
+      <w:tblPr/>
+      <w:tcPr>
+        <w:tcBorders>
+          <w:top w:val="single" w:sz="8" w:space="0" w:color="000000" w:themeColor="text1"/>
+          <w:left w:val="single" w:sz="8" w:space="0" w:color="000000" w:themeColor="text1"/>
+          <w:bottom w:val="single" w:sz="8" w:space="0" w:color="000000" w:themeColor="text1"/>
+          <w:right w:val="single" w:sz="8" w:space="0" w:color="000000" w:themeColor="text1"/>
+        </w:tcBorders>
+      </w:tcPr>
+    </w:tblStylePr>
+    <w:tblStylePr w:type="band1Horz">
+      <w:tblPr/>
+      <w:tcPr>
+        <w:tcBorders>
+          <w:top w:val="single" w:sz="8" w:space="0" w:color="000000" w:themeColor="text1"/>
+          <w:left w:val="single" w:sz="8" w:space="0" w:color="000000" w:themeColor="text1"/>
+          <w:bottom w:val="single" w:sz="8" w:space="0" w:color="000000" w:themeColor="text1"/>
+          <w:right w:val="single" w:sz="8" w:space="0" w:color="000000" w:themeColor="text1"/>
+        </w:tcBorders>
+      </w:tcPr>
+    </w:tblStylePr>
+  </w:style>
 </w:styles>
 </file>
 
@@ -4104,6 +6777,131 @@
         <w:insideV w:val="single" w:sz="4" w:space="0" w:color="auto"/>
       </w:tblBorders>
     </w:tblPr>
+  </w:style>
+  <w:style w:type="character" w:styleId="PlaceholderText">
+    <w:name w:val="Placeholder Text"/>
+    <w:basedOn w:val="DefaultParagraphFont"/>
+    <w:uiPriority w:val="99"/>
+    <w:semiHidden/>
+    <w:rsid w:val="00312EA1"/>
+    <w:rPr>
+      <w:color w:val="808080"/>
+    </w:rPr>
+  </w:style>
+  <w:style w:type="paragraph" w:styleId="BalloonText">
+    <w:name w:val="Balloon Text"/>
+    <w:basedOn w:val="Normal"/>
+    <w:link w:val="BalloonTextChar"/>
+    <w:uiPriority w:val="99"/>
+    <w:semiHidden/>
+    <w:unhideWhenUsed/>
+    <w:rsid w:val="00312EA1"/>
+    <w:pPr>
+      <w:spacing w:after="0" w:line="240" w:lineRule="auto"/>
+    </w:pPr>
+    <w:rPr>
+      <w:rFonts w:ascii="Tahoma" w:hAnsi="Tahoma" w:cs="Tahoma"/>
+      <w:sz w:val="16"/>
+      <w:szCs w:val="16"/>
+    </w:rPr>
+  </w:style>
+  <w:style w:type="character" w:customStyle="1" w:styleId="BalloonTextChar">
+    <w:name w:val="Balloon Text Char"/>
+    <w:basedOn w:val="DefaultParagraphFont"/>
+    <w:link w:val="BalloonText"/>
+    <w:uiPriority w:val="99"/>
+    <w:semiHidden/>
+    <w:rsid w:val="00312EA1"/>
+    <w:rPr>
+      <w:rFonts w:ascii="Tahoma" w:hAnsi="Tahoma" w:cs="Tahoma"/>
+      <w:sz w:val="16"/>
+      <w:szCs w:val="16"/>
+    </w:rPr>
+  </w:style>
+  <w:style w:type="table" w:styleId="LightList">
+    <w:name w:val="Light List"/>
+    <w:basedOn w:val="TableNormal"/>
+    <w:uiPriority w:val="61"/>
+    <w:rsid w:val="00AE35E3"/>
+    <w:pPr>
+      <w:spacing w:after="0" w:line="240" w:lineRule="auto"/>
+    </w:pPr>
+    <w:tblPr>
+      <w:tblStyleRowBandSize w:val="1"/>
+      <w:tblStyleColBandSize w:val="1"/>
+      <w:tblBorders>
+        <w:top w:val="single" w:sz="8" w:space="0" w:color="000000" w:themeColor="text1"/>
+        <w:left w:val="single" w:sz="8" w:space="0" w:color="000000" w:themeColor="text1"/>
+        <w:bottom w:val="single" w:sz="8" w:space="0" w:color="000000" w:themeColor="text1"/>
+        <w:right w:val="single" w:sz="8" w:space="0" w:color="000000" w:themeColor="text1"/>
+      </w:tblBorders>
+    </w:tblPr>
+    <w:tblStylePr w:type="firstRow">
+      <w:pPr>
+        <w:spacing w:before="0" w:after="0" w:line="240" w:lineRule="auto"/>
+      </w:pPr>
+      <w:rPr>
+        <w:b/>
+        <w:bCs/>
+        <w:color w:val="FFFFFF" w:themeColor="background1"/>
+      </w:rPr>
+      <w:tblPr/>
+      <w:tcPr>
+        <w:shd w:val="clear" w:color="auto" w:fill="000000" w:themeFill="text1"/>
+      </w:tcPr>
+    </w:tblStylePr>
+    <w:tblStylePr w:type="lastRow">
+      <w:pPr>
+        <w:spacing w:before="0" w:after="0" w:line="240" w:lineRule="auto"/>
+      </w:pPr>
+      <w:rPr>
+        <w:b/>
+        <w:bCs/>
+      </w:rPr>
+      <w:tblPr/>
+      <w:tcPr>
+        <w:tcBorders>
+          <w:top w:val="double" w:sz="6" w:space="0" w:color="000000" w:themeColor="text1"/>
+          <w:left w:val="single" w:sz="8" w:space="0" w:color="000000" w:themeColor="text1"/>
+          <w:bottom w:val="single" w:sz="8" w:space="0" w:color="000000" w:themeColor="text1"/>
+          <w:right w:val="single" w:sz="8" w:space="0" w:color="000000" w:themeColor="text1"/>
+        </w:tcBorders>
+      </w:tcPr>
+    </w:tblStylePr>
+    <w:tblStylePr w:type="firstCol">
+      <w:rPr>
+        <w:b/>
+        <w:bCs/>
+      </w:rPr>
+    </w:tblStylePr>
+    <w:tblStylePr w:type="lastCol">
+      <w:rPr>
+        <w:b/>
+        <w:bCs/>
+      </w:rPr>
+    </w:tblStylePr>
+    <w:tblStylePr w:type="band1Vert">
+      <w:tblPr/>
+      <w:tcPr>
+        <w:tcBorders>
+          <w:top w:val="single" w:sz="8" w:space="0" w:color="000000" w:themeColor="text1"/>
+          <w:left w:val="single" w:sz="8" w:space="0" w:color="000000" w:themeColor="text1"/>
+          <w:bottom w:val="single" w:sz="8" w:space="0" w:color="000000" w:themeColor="text1"/>
+          <w:right w:val="single" w:sz="8" w:space="0" w:color="000000" w:themeColor="text1"/>
+        </w:tcBorders>
+      </w:tcPr>
+    </w:tblStylePr>
+    <w:tblStylePr w:type="band1Horz">
+      <w:tblPr/>
+      <w:tcPr>
+        <w:tcBorders>
+          <w:top w:val="single" w:sz="8" w:space="0" w:color="000000" w:themeColor="text1"/>
+          <w:left w:val="single" w:sz="8" w:space="0" w:color="000000" w:themeColor="text1"/>
+          <w:bottom w:val="single" w:sz="8" w:space="0" w:color="000000" w:themeColor="text1"/>
+          <w:right w:val="single" w:sz="8" w:space="0" w:color="000000" w:themeColor="text1"/>
+        </w:tcBorders>
+      </w:tcPr>
+    </w:tblStylePr>
   </w:style>
 </w:styles>
 </file>

</xml_diff>